<commit_message>
Deploying to gh-pages from @ csci-1301/csci-1301.github.io@c4b1222ca808c2e425b361149e87235ba6ba1235 🚀
</commit_message>
<xml_diff>
--- a/labs/Foreach/index.docx
+++ b/labs/Foreach/index.docx
@@ -28,7 +28,7 @@
         <w:pStyle w:val="Date"/>
       </w:pPr>
       <w:r>
-        <w:t xml:space="preserve">June  21, 2021 (09:12:16 PM)</w:t>
+        <w:t xml:space="preserve">June  22, 2021 (01:39:50 AM)</w:t>
       </w:r>
     </w:p>
     <w:sdt>
@@ -57,6 +57,807 @@
         </w:p>
       </w:sdtContent>
     </w:sdt>
+    <w:bookmarkStart w:id="23" w:name="practicing-foeeach-loop"/>
+    <w:p>
+      <w:pPr>
+        <w:pStyle w:val="Heading1"/>
+      </w:pPr>
+      <w:r>
+        <w:t xml:space="preserve">Practicing</w:t>
+      </w:r>
+      <w:r>
+        <w:t xml:space="preserve"> </w:t>
+      </w:r>
+      <w:r>
+        <w:rPr>
+          <w:rStyle w:val="NormalTok"/>
+        </w:rPr>
+        <w:t xml:space="preserve">foeeach</w:t>
+      </w:r>
+      <w:r>
+        <w:t xml:space="preserve"> </w:t>
+      </w:r>
+      <w:r>
+        <w:t xml:space="preserve">Loop</w:t>
+      </w:r>
+    </w:p>
+    <w:bookmarkStart w:id="21" w:name="problem-1"/>
+    <w:p>
+      <w:pPr>
+        <w:pStyle w:val="Heading2"/>
+      </w:pPr>
+      <w:r>
+        <w:t xml:space="preserve">Problem 1</w:t>
+      </w:r>
+    </w:p>
+    <w:p>
+      <w:pPr>
+        <w:numPr>
+          <w:ilvl w:val="0"/>
+          <w:numId w:val="1001"/>
+        </w:numPr>
+        <w:pStyle w:val="Compact"/>
+      </w:pPr>
+      <w:r>
+        <w:t xml:space="preserve">Create a new project, and replace the content of the</w:t>
+      </w:r>
+      <w:r>
+        <w:t xml:space="preserve"> </w:t>
+      </w:r>
+      <w:r>
+        <w:rPr>
+          <w:iCs/>
+          <w:i/>
+        </w:rPr>
+        <w:t xml:space="preserve">main</w:t>
+      </w:r>
+      <w:r>
+        <w:t xml:space="preserve"> </w:t>
+      </w:r>
+      <w:r>
+        <w:t xml:space="preserve">method with the following code:</w:t>
+      </w:r>
+    </w:p>
+    <w:p>
+      <w:pPr>
+        <w:pStyle w:val="SourceCode"/>
+      </w:pPr>
+      <w:r>
+        <w:rPr>
+          <w:rStyle w:val="DataTypeTok"/>
+        </w:rPr>
+        <w:t xml:space="preserve">int</w:t>
+      </w:r>
+      <w:r>
+        <w:rPr>
+          <w:rStyle w:val="OperatorTok"/>
+        </w:rPr>
+        <w:t xml:space="preserve">[]</w:t>
+      </w:r>
+      <w:r>
+        <w:rPr>
+          <w:rStyle w:val="NormalTok"/>
+        </w:rPr>
+        <w:t xml:space="preserve"> primes </w:t>
+      </w:r>
+      <w:r>
+        <w:rPr>
+          <w:rStyle w:val="OperatorTok"/>
+        </w:rPr>
+        <w:t xml:space="preserve">=</w:t>
+      </w:r>
+      <w:r>
+        <w:rPr>
+          <w:rStyle w:val="NormalTok"/>
+        </w:rPr>
+        <w:t xml:space="preserve"> </w:t>
+      </w:r>
+      <w:r>
+        <w:rPr>
+          <w:rStyle w:val="OperatorTok"/>
+        </w:rPr>
+        <w:t xml:space="preserve">{</w:t>
+      </w:r>
+      <w:r>
+        <w:rPr>
+          <w:rStyle w:val="DecValTok"/>
+        </w:rPr>
+        <w:t xml:space="preserve">2</w:t>
+      </w:r>
+      <w:r>
+        <w:rPr>
+          <w:rStyle w:val="OperatorTok"/>
+        </w:rPr>
+        <w:t xml:space="preserve">,</w:t>
+      </w:r>
+      <w:r>
+        <w:rPr>
+          <w:rStyle w:val="NormalTok"/>
+        </w:rPr>
+        <w:t xml:space="preserve"> </w:t>
+      </w:r>
+      <w:r>
+        <w:rPr>
+          <w:rStyle w:val="DecValTok"/>
+        </w:rPr>
+        <w:t xml:space="preserve">3</w:t>
+      </w:r>
+      <w:r>
+        <w:rPr>
+          <w:rStyle w:val="OperatorTok"/>
+        </w:rPr>
+        <w:t xml:space="preserve">,</w:t>
+      </w:r>
+      <w:r>
+        <w:rPr>
+          <w:rStyle w:val="NormalTok"/>
+        </w:rPr>
+        <w:t xml:space="preserve"> </w:t>
+      </w:r>
+      <w:r>
+        <w:rPr>
+          <w:rStyle w:val="DecValTok"/>
+        </w:rPr>
+        <w:t xml:space="preserve">5</w:t>
+      </w:r>
+      <w:r>
+        <w:rPr>
+          <w:rStyle w:val="OperatorTok"/>
+        </w:rPr>
+        <w:t xml:space="preserve">,</w:t>
+      </w:r>
+      <w:r>
+        <w:rPr>
+          <w:rStyle w:val="NormalTok"/>
+        </w:rPr>
+        <w:t xml:space="preserve"> </w:t>
+      </w:r>
+      <w:r>
+        <w:rPr>
+          <w:rStyle w:val="DecValTok"/>
+        </w:rPr>
+        <w:t xml:space="preserve">7</w:t>
+      </w:r>
+      <w:r>
+        <w:rPr>
+          <w:rStyle w:val="OperatorTok"/>
+        </w:rPr>
+        <w:t xml:space="preserve">,</w:t>
+      </w:r>
+      <w:r>
+        <w:rPr>
+          <w:rStyle w:val="NormalTok"/>
+        </w:rPr>
+        <w:t xml:space="preserve"> </w:t>
+      </w:r>
+      <w:r>
+        <w:rPr>
+          <w:rStyle w:val="DecValTok"/>
+        </w:rPr>
+        <w:t xml:space="preserve">11</w:t>
+      </w:r>
+      <w:r>
+        <w:rPr>
+          <w:rStyle w:val="OperatorTok"/>
+        </w:rPr>
+        <w:t xml:space="preserve">,</w:t>
+      </w:r>
+      <w:r>
+        <w:rPr>
+          <w:rStyle w:val="NormalTok"/>
+        </w:rPr>
+        <w:t xml:space="preserve"> </w:t>
+      </w:r>
+      <w:r>
+        <w:rPr>
+          <w:rStyle w:val="DecValTok"/>
+        </w:rPr>
+        <w:t xml:space="preserve">13</w:t>
+      </w:r>
+      <w:r>
+        <w:rPr>
+          <w:rStyle w:val="OperatorTok"/>
+        </w:rPr>
+        <w:t xml:space="preserve">,</w:t>
+      </w:r>
+      <w:r>
+        <w:rPr>
+          <w:rStyle w:val="NormalTok"/>
+        </w:rPr>
+        <w:t xml:space="preserve"> </w:t>
+      </w:r>
+      <w:r>
+        <w:rPr>
+          <w:rStyle w:val="DecValTok"/>
+        </w:rPr>
+        <w:t xml:space="preserve">17</w:t>
+      </w:r>
+      <w:r>
+        <w:rPr>
+          <w:rStyle w:val="OperatorTok"/>
+        </w:rPr>
+        <w:t xml:space="preserve">,</w:t>
+      </w:r>
+      <w:r>
+        <w:rPr>
+          <w:rStyle w:val="NormalTok"/>
+        </w:rPr>
+        <w:t xml:space="preserve"> </w:t>
+      </w:r>
+      <w:r>
+        <w:rPr>
+          <w:rStyle w:val="DecValTok"/>
+        </w:rPr>
+        <w:t xml:space="preserve">19</w:t>
+      </w:r>
+      <w:r>
+        <w:rPr>
+          <w:rStyle w:val="OperatorTok"/>
+        </w:rPr>
+        <w:t xml:space="preserve">}</w:t>
+      </w:r>
+      <w:r>
+        <w:br/>
+      </w:r>
+      <w:r>
+        <w:rPr>
+          <w:rStyle w:val="KeywordTok"/>
+        </w:rPr>
+        <w:t xml:space="preserve">for</w:t>
+      </w:r>
+      <w:r>
+        <w:rPr>
+          <w:rStyle w:val="OperatorTok"/>
+        </w:rPr>
+        <w:t xml:space="preserve">(</w:t>
+      </w:r>
+      <w:r>
+        <w:rPr>
+          <w:rStyle w:val="DataTypeTok"/>
+        </w:rPr>
+        <w:t xml:space="preserve">int</w:t>
+      </w:r>
+      <w:r>
+        <w:rPr>
+          <w:rStyle w:val="NormalTok"/>
+        </w:rPr>
+        <w:t xml:space="preserve"> i </w:t>
+      </w:r>
+      <w:r>
+        <w:rPr>
+          <w:rStyle w:val="OperatorTok"/>
+        </w:rPr>
+        <w:t xml:space="preserve">=</w:t>
+      </w:r>
+      <w:r>
+        <w:rPr>
+          <w:rStyle w:val="NormalTok"/>
+        </w:rPr>
+        <w:t xml:space="preserve"> </w:t>
+      </w:r>
+      <w:r>
+        <w:rPr>
+          <w:rStyle w:val="DecValTok"/>
+        </w:rPr>
+        <w:t xml:space="preserve">0</w:t>
+      </w:r>
+      <w:r>
+        <w:rPr>
+          <w:rStyle w:val="OperatorTok"/>
+        </w:rPr>
+        <w:t xml:space="preserve">;</w:t>
+      </w:r>
+      <w:r>
+        <w:rPr>
+          <w:rStyle w:val="NormalTok"/>
+        </w:rPr>
+        <w:t xml:space="preserve"> i</w:t>
+      </w:r>
+      <w:r>
+        <w:rPr>
+          <w:rStyle w:val="OperatorTok"/>
+        </w:rPr>
+        <w:t xml:space="preserve">&lt;</w:t>
+      </w:r>
+      <w:r>
+        <w:rPr>
+          <w:rStyle w:val="NormalTok"/>
+        </w:rPr>
+        <w:t xml:space="preserve"> primes</w:t>
+      </w:r>
+      <w:r>
+        <w:rPr>
+          <w:rStyle w:val="OperatorTok"/>
+        </w:rPr>
+        <w:t xml:space="preserve">.</w:t>
+      </w:r>
+      <w:r>
+        <w:rPr>
+          <w:rStyle w:val="FunctionTok"/>
+        </w:rPr>
+        <w:t xml:space="preserve">Length</w:t>
+      </w:r>
+      <w:r>
+        <w:rPr>
+          <w:rStyle w:val="OperatorTok"/>
+        </w:rPr>
+        <w:t xml:space="preserve">;</w:t>
+      </w:r>
+      <w:r>
+        <w:rPr>
+          <w:rStyle w:val="NormalTok"/>
+        </w:rPr>
+        <w:t xml:space="preserve"> i</w:t>
+      </w:r>
+      <w:r>
+        <w:rPr>
+          <w:rStyle w:val="OperatorTok"/>
+        </w:rPr>
+        <w:t xml:space="preserve">++)</w:t>
+      </w:r>
+      <w:r>
+        <w:br/>
+      </w:r>
+      <w:r>
+        <w:rPr>
+          <w:rStyle w:val="OperatorTok"/>
+        </w:rPr>
+        <w:t xml:space="preserve">{</w:t>
+      </w:r>
+      <w:r>
+        <w:br/>
+      </w:r>
+      <w:r>
+        <w:rPr>
+          <w:rStyle w:val="NormalTok"/>
+        </w:rPr>
+        <w:t xml:space="preserve">    Console</w:t>
+      </w:r>
+      <w:r>
+        <w:rPr>
+          <w:rStyle w:val="OperatorTok"/>
+        </w:rPr>
+        <w:t xml:space="preserve">.</w:t>
+      </w:r>
+      <w:r>
+        <w:rPr>
+          <w:rStyle w:val="FunctionTok"/>
+        </w:rPr>
+        <w:t xml:space="preserve">WriteLine</w:t>
+      </w:r>
+      <w:r>
+        <w:rPr>
+          <w:rStyle w:val="OperatorTok"/>
+        </w:rPr>
+        <w:t xml:space="preserve">(</w:t>
+      </w:r>
+      <w:r>
+        <w:rPr>
+          <w:rStyle w:val="NormalTok"/>
+        </w:rPr>
+        <w:t xml:space="preserve">primes</w:t>
+      </w:r>
+      <w:r>
+        <w:rPr>
+          <w:rStyle w:val="OperatorTok"/>
+        </w:rPr>
+        <w:t xml:space="preserve">[</w:t>
+      </w:r>
+      <w:r>
+        <w:rPr>
+          <w:rStyle w:val="NormalTok"/>
+        </w:rPr>
+        <w:t xml:space="preserve">i</w:t>
+      </w:r>
+      <w:r>
+        <w:rPr>
+          <w:rStyle w:val="OperatorTok"/>
+        </w:rPr>
+        <w:t xml:space="preserve">]);</w:t>
+      </w:r>
+      <w:r>
+        <w:br/>
+      </w:r>
+      <w:r>
+        <w:rPr>
+          <w:rStyle w:val="OperatorTok"/>
+        </w:rPr>
+        <w:t xml:space="preserve">}</w:t>
+      </w:r>
+    </w:p>
+    <w:p>
+      <w:pPr>
+        <w:numPr>
+          <w:ilvl w:val="0"/>
+          <w:numId w:val="1002"/>
+        </w:numPr>
+        <w:pStyle w:val="Compact"/>
+      </w:pPr>
+      <w:r>
+        <w:t xml:space="preserve">Execute the code. You should see the elements of the array</w:t>
+      </w:r>
+      <w:r>
+        <w:t xml:space="preserve"> </w:t>
+      </w:r>
+      <w:r>
+        <w:rPr>
+          <w:iCs/>
+          <w:i/>
+        </w:rPr>
+        <w:t xml:space="preserve">primes</w:t>
+      </w:r>
+      <w:r>
+        <w:t xml:space="preserve"> </w:t>
+      </w:r>
+      <w:r>
+        <w:t xml:space="preserve">(the prime numbers less than 20) in the console.</w:t>
+      </w:r>
+    </w:p>
+    <w:p>
+      <w:pPr>
+        <w:numPr>
+          <w:ilvl w:val="0"/>
+          <w:numId w:val="1002"/>
+        </w:numPr>
+        <w:pStyle w:val="Compact"/>
+      </w:pPr>
+      <w:r>
+        <w:t xml:space="preserve">Rewrite the code with</w:t>
+      </w:r>
+      <w:r>
+        <w:t xml:space="preserve"> </w:t>
+      </w:r>
+      <w:r>
+        <w:rPr>
+          <w:bCs/>
+          <w:b/>
+        </w:rPr>
+        <w:t xml:space="preserve">foreach</w:t>
+      </w:r>
+      <w:r>
+        <w:t xml:space="preserve"> </w:t>
+      </w:r>
+      <w:r>
+        <w:t xml:space="preserve">statement. Try to code yourself. Then check your answer with the following answer.</w:t>
+      </w:r>
+    </w:p>
+    <w:p>
+      <w:pPr>
+        <w:pStyle w:val="SourceCode"/>
+      </w:pPr>
+      <w:r>
+        <w:rPr>
+          <w:rStyle w:val="DataTypeTok"/>
+        </w:rPr>
+        <w:t xml:space="preserve">int</w:t>
+      </w:r>
+      <w:r>
+        <w:rPr>
+          <w:rStyle w:val="OperatorTok"/>
+        </w:rPr>
+        <w:t xml:space="preserve">[]</w:t>
+      </w:r>
+      <w:r>
+        <w:rPr>
+          <w:rStyle w:val="NormalTok"/>
+        </w:rPr>
+        <w:t xml:space="preserve"> primes </w:t>
+      </w:r>
+      <w:r>
+        <w:rPr>
+          <w:rStyle w:val="OperatorTok"/>
+        </w:rPr>
+        <w:t xml:space="preserve">=</w:t>
+      </w:r>
+      <w:r>
+        <w:rPr>
+          <w:rStyle w:val="NormalTok"/>
+        </w:rPr>
+        <w:t xml:space="preserve"> </w:t>
+      </w:r>
+      <w:r>
+        <w:rPr>
+          <w:rStyle w:val="OperatorTok"/>
+        </w:rPr>
+        <w:t xml:space="preserve">{</w:t>
+      </w:r>
+      <w:r>
+        <w:rPr>
+          <w:rStyle w:val="DecValTok"/>
+        </w:rPr>
+        <w:t xml:space="preserve">2</w:t>
+      </w:r>
+      <w:r>
+        <w:rPr>
+          <w:rStyle w:val="OperatorTok"/>
+        </w:rPr>
+        <w:t xml:space="preserve">,</w:t>
+      </w:r>
+      <w:r>
+        <w:rPr>
+          <w:rStyle w:val="NormalTok"/>
+        </w:rPr>
+        <w:t xml:space="preserve"> </w:t>
+      </w:r>
+      <w:r>
+        <w:rPr>
+          <w:rStyle w:val="DecValTok"/>
+        </w:rPr>
+        <w:t xml:space="preserve">3</w:t>
+      </w:r>
+      <w:r>
+        <w:rPr>
+          <w:rStyle w:val="OperatorTok"/>
+        </w:rPr>
+        <w:t xml:space="preserve">,</w:t>
+      </w:r>
+      <w:r>
+        <w:rPr>
+          <w:rStyle w:val="NormalTok"/>
+        </w:rPr>
+        <w:t xml:space="preserve"> </w:t>
+      </w:r>
+      <w:r>
+        <w:rPr>
+          <w:rStyle w:val="DecValTok"/>
+        </w:rPr>
+        <w:t xml:space="preserve">5</w:t>
+      </w:r>
+      <w:r>
+        <w:rPr>
+          <w:rStyle w:val="OperatorTok"/>
+        </w:rPr>
+        <w:t xml:space="preserve">,</w:t>
+      </w:r>
+      <w:r>
+        <w:rPr>
+          <w:rStyle w:val="NormalTok"/>
+        </w:rPr>
+        <w:t xml:space="preserve"> </w:t>
+      </w:r>
+      <w:r>
+        <w:rPr>
+          <w:rStyle w:val="DecValTok"/>
+        </w:rPr>
+        <w:t xml:space="preserve">7</w:t>
+      </w:r>
+      <w:r>
+        <w:rPr>
+          <w:rStyle w:val="OperatorTok"/>
+        </w:rPr>
+        <w:t xml:space="preserve">,</w:t>
+      </w:r>
+      <w:r>
+        <w:rPr>
+          <w:rStyle w:val="NormalTok"/>
+        </w:rPr>
+        <w:t xml:space="preserve"> </w:t>
+      </w:r>
+      <w:r>
+        <w:rPr>
+          <w:rStyle w:val="DecValTok"/>
+        </w:rPr>
+        <w:t xml:space="preserve">11</w:t>
+      </w:r>
+      <w:r>
+        <w:rPr>
+          <w:rStyle w:val="OperatorTok"/>
+        </w:rPr>
+        <w:t xml:space="preserve">,</w:t>
+      </w:r>
+      <w:r>
+        <w:rPr>
+          <w:rStyle w:val="NormalTok"/>
+        </w:rPr>
+        <w:t xml:space="preserve"> </w:t>
+      </w:r>
+      <w:r>
+        <w:rPr>
+          <w:rStyle w:val="DecValTok"/>
+        </w:rPr>
+        <w:t xml:space="preserve">13</w:t>
+      </w:r>
+      <w:r>
+        <w:rPr>
+          <w:rStyle w:val="OperatorTok"/>
+        </w:rPr>
+        <w:t xml:space="preserve">,</w:t>
+      </w:r>
+      <w:r>
+        <w:rPr>
+          <w:rStyle w:val="NormalTok"/>
+        </w:rPr>
+        <w:t xml:space="preserve"> </w:t>
+      </w:r>
+      <w:r>
+        <w:rPr>
+          <w:rStyle w:val="DecValTok"/>
+        </w:rPr>
+        <w:t xml:space="preserve">17</w:t>
+      </w:r>
+      <w:r>
+        <w:rPr>
+          <w:rStyle w:val="OperatorTok"/>
+        </w:rPr>
+        <w:t xml:space="preserve">,</w:t>
+      </w:r>
+      <w:r>
+        <w:rPr>
+          <w:rStyle w:val="NormalTok"/>
+        </w:rPr>
+        <w:t xml:space="preserve"> </w:t>
+      </w:r>
+      <w:r>
+        <w:rPr>
+          <w:rStyle w:val="DecValTok"/>
+        </w:rPr>
+        <w:t xml:space="preserve">19</w:t>
+      </w:r>
+      <w:r>
+        <w:rPr>
+          <w:rStyle w:val="OperatorTok"/>
+        </w:rPr>
+        <w:t xml:space="preserve">}</w:t>
+      </w:r>
+      <w:r>
+        <w:br/>
+      </w:r>
+      <w:r>
+        <w:rPr>
+          <w:rStyle w:val="KeywordTok"/>
+        </w:rPr>
+        <w:t xml:space="preserve">foreach</w:t>
+      </w:r>
+      <w:r>
+        <w:rPr>
+          <w:rStyle w:val="OperatorTok"/>
+        </w:rPr>
+        <w:t xml:space="preserve">(</w:t>
+      </w:r>
+      <w:r>
+        <w:rPr>
+          <w:rStyle w:val="DataTypeTok"/>
+        </w:rPr>
+        <w:t xml:space="preserve">int</w:t>
+      </w:r>
+      <w:r>
+        <w:rPr>
+          <w:rStyle w:val="NormalTok"/>
+        </w:rPr>
+        <w:t xml:space="preserve"> n </w:t>
+      </w:r>
+      <w:r>
+        <w:rPr>
+          <w:rStyle w:val="KeywordTok"/>
+        </w:rPr>
+        <w:t xml:space="preserve">in</w:t>
+      </w:r>
+      <w:r>
+        <w:rPr>
+          <w:rStyle w:val="NormalTok"/>
+        </w:rPr>
+        <w:t xml:space="preserve"> primes</w:t>
+      </w:r>
+      <w:r>
+        <w:rPr>
+          <w:rStyle w:val="OperatorTok"/>
+        </w:rPr>
+        <w:t xml:space="preserve">)</w:t>
+      </w:r>
+      <w:r>
+        <w:br/>
+      </w:r>
+      <w:r>
+        <w:rPr>
+          <w:rStyle w:val="OperatorTok"/>
+        </w:rPr>
+        <w:t xml:space="preserve">{</w:t>
+      </w:r>
+      <w:r>
+        <w:br/>
+      </w:r>
+      <w:r>
+        <w:rPr>
+          <w:rStyle w:val="NormalTok"/>
+        </w:rPr>
+        <w:t xml:space="preserve">    Console</w:t>
+      </w:r>
+      <w:r>
+        <w:rPr>
+          <w:rStyle w:val="OperatorTok"/>
+        </w:rPr>
+        <w:t xml:space="preserve">.</w:t>
+      </w:r>
+      <w:r>
+        <w:rPr>
+          <w:rStyle w:val="FunctionTok"/>
+        </w:rPr>
+        <w:t xml:space="preserve">WriteLine</w:t>
+      </w:r>
+      <w:r>
+        <w:rPr>
+          <w:rStyle w:val="OperatorTok"/>
+        </w:rPr>
+        <w:t xml:space="preserve">(</w:t>
+      </w:r>
+      <w:r>
+        <w:rPr>
+          <w:rStyle w:val="NormalTok"/>
+        </w:rPr>
+        <w:t xml:space="preserve">n</w:t>
+      </w:r>
+      <w:r>
+        <w:rPr>
+          <w:rStyle w:val="OperatorTok"/>
+        </w:rPr>
+        <w:t xml:space="preserve">);</w:t>
+      </w:r>
+      <w:r>
+        <w:br/>
+      </w:r>
+      <w:r>
+        <w:rPr>
+          <w:rStyle w:val="OperatorTok"/>
+        </w:rPr>
+        <w:t xml:space="preserve">}</w:t>
+      </w:r>
+    </w:p>
+    <w:p>
+      <w:pPr>
+        <w:numPr>
+          <w:ilvl w:val="0"/>
+          <w:numId w:val="1003"/>
+        </w:numPr>
+      </w:pPr>
+      <w:r>
+        <w:t xml:space="preserve">Explain two differences between the above codes.</w:t>
+      </w:r>
+    </w:p>
+    <w:p>
+      <w:pPr>
+        <w:numPr>
+          <w:ilvl w:val="0"/>
+          <w:numId w:val="1003"/>
+        </w:numPr>
+      </w:pPr>
+      <w:r>
+        <w:t xml:space="preserve">Which one is easier to understand?</w:t>
+      </w:r>
+    </w:p>
+    <w:p>
+      <w:pPr>
+        <w:numPr>
+          <w:ilvl w:val="0"/>
+          <w:numId w:val="1003"/>
+        </w:numPr>
+      </w:pPr>
+      <w:r>
+        <w:t xml:space="preserve">Which one needs less variables?</w:t>
+      </w:r>
+    </w:p>
+    <w:p>
+      <w:pPr>
+        <w:numPr>
+          <w:ilvl w:val="0"/>
+          <w:numId w:val="1003"/>
+        </w:numPr>
+      </w:pPr>
+      <w:r>
+        <w:t xml:space="preserve">Modify the code such that it prints the numbers from 100 to 300. Note that the counter can start from any number you wish.</w:t>
+      </w:r>
+    </w:p>
+    <w:bookmarkEnd w:id="21"/>
+    <w:bookmarkStart w:id="22" w:name="problem-2"/>
+    <w:p>
+      <w:pPr>
+        <w:pStyle w:val="Heading2"/>
+      </w:pPr>
+      <w:r>
+        <w:t xml:space="preserve">Problem 2</w:t>
+      </w:r>
+    </w:p>
+    <w:bookmarkEnd w:id="22"/>
+    <w:bookmarkEnd w:id="23"/>
     <w:sectPr/>
   </w:body>
 </w:document>
@@ -163,8 +964,93 @@
       </w:pPr>
     </w:lvl>
   </w:abstractNum>
+  <w:abstractNum w:abstractNumId="991">
+    <w:nsid w:val="A991"/>
+    <w:multiLevelType w:val="multilevel"/>
+    <w:lvl w:ilvl="0">
+      <w:numFmt w:val="bullet"/>
+      <w:lvlText w:val="•"/>
+      <w:lvlJc w:val="left"/>
+      <w:pPr>
+        <w:ind w:left="720" w:hanging="480"/>
+      </w:pPr>
+    </w:lvl>
+    <w:lvl w:ilvl="1">
+      <w:numFmt w:val="bullet"/>
+      <w:lvlText w:val="–"/>
+      <w:lvlJc w:val="left"/>
+      <w:pPr>
+        <w:ind w:left="1440" w:hanging="480"/>
+      </w:pPr>
+    </w:lvl>
+    <w:lvl w:ilvl="2">
+      <w:numFmt w:val="bullet"/>
+      <w:lvlText w:val="•"/>
+      <w:lvlJc w:val="left"/>
+      <w:pPr>
+        <w:ind w:left="2160" w:hanging="480"/>
+      </w:pPr>
+    </w:lvl>
+    <w:lvl w:ilvl="3">
+      <w:numFmt w:val="bullet"/>
+      <w:lvlText w:val="–"/>
+      <w:lvlJc w:val="left"/>
+      <w:pPr>
+        <w:ind w:left="2880" w:hanging="480"/>
+      </w:pPr>
+    </w:lvl>
+    <w:lvl w:ilvl="4">
+      <w:numFmt w:val="bullet"/>
+      <w:lvlText w:val="•"/>
+      <w:lvlJc w:val="left"/>
+      <w:pPr>
+        <w:ind w:left="3600" w:hanging="480"/>
+      </w:pPr>
+    </w:lvl>
+    <w:lvl w:ilvl="5">
+      <w:numFmt w:val="bullet"/>
+      <w:lvlText w:val="–"/>
+      <w:lvlJc w:val="left"/>
+      <w:pPr>
+        <w:ind w:left="4320" w:hanging="480"/>
+      </w:pPr>
+    </w:lvl>
+    <w:lvl w:ilvl="6">
+      <w:numFmt w:val="bullet"/>
+      <w:lvlText w:val="•"/>
+      <w:lvlJc w:val="left"/>
+      <w:pPr>
+        <w:ind w:left="5040" w:hanging="480"/>
+      </w:pPr>
+    </w:lvl>
+    <w:lvl w:ilvl="7">
+      <w:numFmt w:val="bullet"/>
+      <w:lvlText w:val="–"/>
+      <w:lvlJc w:val="left"/>
+      <w:pPr>
+        <w:ind w:left="5760" w:hanging="480"/>
+      </w:pPr>
+    </w:lvl>
+    <w:lvl w:ilvl="8">
+      <w:numFmt w:val="bullet"/>
+      <w:lvlText w:val="•"/>
+      <w:lvlJc w:val="left"/>
+      <w:pPr>
+        <w:ind w:left="6480" w:hanging="480"/>
+      </w:pPr>
+    </w:lvl>
+  </w:abstractNum>
   <w:num w:numId="1000">
     <w:abstractNumId w:val="990"/>
+  </w:num>
+  <w:num w:numId="1001">
+    <w:abstractNumId w:val="991"/>
+  </w:num>
+  <w:num w:numId="1002">
+    <w:abstractNumId w:val="991"/>
+  </w:num>
+  <w:num w:numId="1003">
+    <w:abstractNumId w:val="991"/>
   </w:num>
 </w:numbering>
 </file>

</xml_diff>

<commit_message>
Deploying to gh-pages from @ csci-1301/csci-1301.github.io@e46f38e8c51d01445e508d0be571767b664d8db6 🚀
</commit_message>
<xml_diff>
--- a/labs/Foreach/index.docx
+++ b/labs/Foreach/index.docx
@@ -28,7 +28,7 @@
         <w:pStyle w:val="Date"/>
       </w:pPr>
       <w:r>
-        <w:t xml:space="preserve">June  22, 2021 (01:39:50 AM)</w:t>
+        <w:t xml:space="preserve">June  22, 2021 (01:41:00 AM)</w:t>
       </w:r>
     </w:p>
     <w:sdt>
@@ -57,7 +57,7 @@
         </w:p>
       </w:sdtContent>
     </w:sdt>
-    <w:bookmarkStart w:id="23" w:name="practicing-foeeach-loop"/>
+    <w:bookmarkStart w:id="23" w:name="practicing-foreach-loop"/>
     <w:p>
       <w:pPr>
         <w:pStyle w:val="Heading1"/>
@@ -70,9 +70,9 @@
       </w:r>
       <w:r>
         <w:rPr>
-          <w:rStyle w:val="NormalTok"/>
-        </w:rPr>
-        <w:t xml:space="preserve">foeeach</w:t>
+          <w:rStyle w:val="KeywordTok"/>
+        </w:rPr>
+        <w:t xml:space="preserve">foreach</w:t>
       </w:r>
       <w:r>
         <w:t xml:space="preserve"> </w:t>
@@ -808,6 +808,7 @@
           <w:ilvl w:val="0"/>
           <w:numId w:val="1003"/>
         </w:numPr>
+        <w:pStyle w:val="Compact"/>
       </w:pPr>
       <w:r>
         <w:t xml:space="preserve">Explain two differences between the above codes.</w:t>
@@ -819,6 +820,7 @@
           <w:ilvl w:val="0"/>
           <w:numId w:val="1003"/>
         </w:numPr>
+        <w:pStyle w:val="Compact"/>
       </w:pPr>
       <w:r>
         <w:t xml:space="preserve">Which one is easier to understand?</w:t>
@@ -830,20 +832,10 @@
           <w:ilvl w:val="0"/>
           <w:numId w:val="1003"/>
         </w:numPr>
-      </w:pPr>
-      <w:r>
-        <w:t xml:space="preserve">Which one needs less variables?</w:t>
-      </w:r>
-    </w:p>
-    <w:p>
-      <w:pPr>
-        <w:numPr>
-          <w:ilvl w:val="0"/>
-          <w:numId w:val="1003"/>
-        </w:numPr>
-      </w:pPr>
-      <w:r>
-        <w:t xml:space="preserve">Modify the code such that it prints the numbers from 100 to 300. Note that the counter can start from any number you wish.</w:t>
+        <w:pStyle w:val="Compact"/>
+      </w:pPr>
+      <w:r>
+        <w:t xml:space="preserve">Which one needs fewer variables?</w:t>
       </w:r>
     </w:p>
     <w:bookmarkEnd w:id="21"/>

</xml_diff>

<commit_message>
Deploying to gh-pages from @ csci-1301/csci-1301.github.io@41c10e5795e27219cb20717cff247273ca516783 🚀
</commit_message>
<xml_diff>
--- a/labs/Foreach/index.docx
+++ b/labs/Foreach/index.docx
@@ -28,7 +28,7 @@
         <w:pStyle w:val="Date"/>
       </w:pPr>
       <w:r>
-        <w:t xml:space="preserve">June  22, 2021 (01:41:00 AM)</w:t>
+        <w:t xml:space="preserve">June  22, 2021 (01:48:25 AM)</w:t>
       </w:r>
     </w:p>
     <w:sdt>
@@ -57,7 +57,7 @@
         </w:p>
       </w:sdtContent>
     </w:sdt>
-    <w:bookmarkStart w:id="23" w:name="practicing-foreach-loop"/>
+    <w:bookmarkStart w:id="24" w:name="practicing-foreach-loop"/>
     <w:p>
       <w:pPr>
         <w:pStyle w:val="Heading1"/>
@@ -848,8 +848,464 @@
         <w:t xml:space="preserve">Problem 2</w:t>
       </w:r>
     </w:p>
+    <w:p>
+      <w:pPr>
+        <w:numPr>
+          <w:ilvl w:val="0"/>
+          <w:numId w:val="1004"/>
+        </w:numPr>
+        <w:pStyle w:val="Compact"/>
+      </w:pPr>
+      <w:r>
+        <w:t xml:space="preserve">Can you rewrite the following code with</w:t>
+      </w:r>
+      <w:r>
+        <w:t xml:space="preserve"> </w:t>
+      </w:r>
+      <w:r>
+        <w:rPr>
+          <w:rStyle w:val="KeywordTok"/>
+        </w:rPr>
+        <w:t xml:space="preserve">foreach</w:t>
+      </w:r>
+      <w:r>
+        <w:t xml:space="preserve"> </w:t>
+      </w:r>
+      <w:r>
+        <w:t xml:space="preserve">statement? Why?</w:t>
+      </w:r>
+    </w:p>
+    <w:p>
+      <w:pPr>
+        <w:pStyle w:val="SourceCode"/>
+      </w:pPr>
+      <w:r>
+        <w:rPr>
+          <w:rStyle w:val="DataTypeTok"/>
+        </w:rPr>
+        <w:t xml:space="preserve">double</w:t>
+      </w:r>
+      <w:r>
+        <w:rPr>
+          <w:rStyle w:val="NormalTok"/>
+        </w:rPr>
+        <w:t xml:space="preserve"> </w:t>
+      </w:r>
+      <w:r>
+        <w:rPr>
+          <w:rStyle w:val="OperatorTok"/>
+        </w:rPr>
+        <w:t xml:space="preserve">[]</w:t>
+      </w:r>
+      <w:r>
+        <w:rPr>
+          <w:rStyle w:val="NormalTok"/>
+        </w:rPr>
+        <w:t xml:space="preserve"> numbers </w:t>
+      </w:r>
+      <w:r>
+        <w:rPr>
+          <w:rStyle w:val="OperatorTok"/>
+        </w:rPr>
+        <w:t xml:space="preserve">=</w:t>
+      </w:r>
+      <w:r>
+        <w:rPr>
+          <w:rStyle w:val="NormalTok"/>
+        </w:rPr>
+        <w:t xml:space="preserve"> </w:t>
+      </w:r>
+      <w:r>
+        <w:rPr>
+          <w:rStyle w:val="OperatorTok"/>
+        </w:rPr>
+        <w:t xml:space="preserve">{</w:t>
+      </w:r>
+      <w:r>
+        <w:rPr>
+          <w:rStyle w:val="FloatTok"/>
+        </w:rPr>
+        <w:t xml:space="preserve">1.2</w:t>
+      </w:r>
+      <w:r>
+        <w:rPr>
+          <w:rStyle w:val="OperatorTok"/>
+        </w:rPr>
+        <w:t xml:space="preserve">,</w:t>
+      </w:r>
+      <w:r>
+        <w:rPr>
+          <w:rStyle w:val="NormalTok"/>
+        </w:rPr>
+        <w:t xml:space="preserve"> </w:t>
+      </w:r>
+      <w:r>
+        <w:rPr>
+          <w:rStyle w:val="FloatTok"/>
+        </w:rPr>
+        <w:t xml:space="preserve">4.3</w:t>
+      </w:r>
+      <w:r>
+        <w:rPr>
+          <w:rStyle w:val="OperatorTok"/>
+        </w:rPr>
+        <w:t xml:space="preserve">,</w:t>
+      </w:r>
+      <w:r>
+        <w:rPr>
+          <w:rStyle w:val="NormalTok"/>
+        </w:rPr>
+        <w:t xml:space="preserve"> </w:t>
+      </w:r>
+      <w:r>
+        <w:rPr>
+          <w:rStyle w:val="FloatTok"/>
+        </w:rPr>
+        <w:t xml:space="preserve">5.7</w:t>
+      </w:r>
+      <w:r>
+        <w:rPr>
+          <w:rStyle w:val="OperatorTok"/>
+        </w:rPr>
+        <w:t xml:space="preserve">,</w:t>
+      </w:r>
+      <w:r>
+        <w:rPr>
+          <w:rStyle w:val="NormalTok"/>
+        </w:rPr>
+        <w:t xml:space="preserve"> </w:t>
+      </w:r>
+      <w:r>
+        <w:rPr>
+          <w:rStyle w:val="DecValTok"/>
+        </w:rPr>
+        <w:t xml:space="preserve">11</w:t>
+      </w:r>
+      <w:r>
+        <w:rPr>
+          <w:rStyle w:val="OperatorTok"/>
+        </w:rPr>
+        <w:t xml:space="preserve">,</w:t>
+      </w:r>
+      <w:r>
+        <w:rPr>
+          <w:rStyle w:val="NormalTok"/>
+        </w:rPr>
+        <w:t xml:space="preserve"> </w:t>
+      </w:r>
+      <w:r>
+        <w:rPr>
+          <w:rStyle w:val="OperatorTok"/>
+        </w:rPr>
+        <w:t xml:space="preserve">-</w:t>
+      </w:r>
+      <w:r>
+        <w:rPr>
+          <w:rStyle w:val="FloatTok"/>
+        </w:rPr>
+        <w:t xml:space="preserve">3.13</w:t>
+      </w:r>
+      <w:r>
+        <w:rPr>
+          <w:rStyle w:val="OperatorTok"/>
+        </w:rPr>
+        <w:t xml:space="preserve">,</w:t>
+      </w:r>
+      <w:r>
+        <w:rPr>
+          <w:rStyle w:val="NormalTok"/>
+        </w:rPr>
+        <w:t xml:space="preserve"> </w:t>
+      </w:r>
+      <w:r>
+        <w:rPr>
+          <w:rStyle w:val="FloatTok"/>
+        </w:rPr>
+        <w:t xml:space="preserve">1.7</w:t>
+      </w:r>
+      <w:r>
+        <w:rPr>
+          <w:rStyle w:val="OperatorTok"/>
+        </w:rPr>
+        <w:t xml:space="preserve">}</w:t>
+      </w:r>
+      <w:r>
+        <w:br/>
+      </w:r>
+      <w:r>
+        <w:br/>
+      </w:r>
+      <w:r>
+        <w:rPr>
+          <w:rStyle w:val="KeywordTok"/>
+        </w:rPr>
+        <w:t xml:space="preserve">for</w:t>
+      </w:r>
+      <w:r>
+        <w:rPr>
+          <w:rStyle w:val="OperatorTok"/>
+        </w:rPr>
+        <w:t xml:space="preserve">(</w:t>
+      </w:r>
+      <w:r>
+        <w:rPr>
+          <w:rStyle w:val="DataTypeTok"/>
+        </w:rPr>
+        <w:t xml:space="preserve">int</w:t>
+      </w:r>
+      <w:r>
+        <w:rPr>
+          <w:rStyle w:val="NormalTok"/>
+        </w:rPr>
+        <w:t xml:space="preserve"> i </w:t>
+      </w:r>
+      <w:r>
+        <w:rPr>
+          <w:rStyle w:val="OperatorTok"/>
+        </w:rPr>
+        <w:t xml:space="preserve">=</w:t>
+      </w:r>
+      <w:r>
+        <w:rPr>
+          <w:rStyle w:val="NormalTok"/>
+        </w:rPr>
+        <w:t xml:space="preserve"> </w:t>
+      </w:r>
+      <w:r>
+        <w:rPr>
+          <w:rStyle w:val="DecValTok"/>
+        </w:rPr>
+        <w:t xml:space="preserve">0</w:t>
+      </w:r>
+      <w:r>
+        <w:rPr>
+          <w:rStyle w:val="OperatorTok"/>
+        </w:rPr>
+        <w:t xml:space="preserve">;</w:t>
+      </w:r>
+      <w:r>
+        <w:rPr>
+          <w:rStyle w:val="NormalTok"/>
+        </w:rPr>
+        <w:t xml:space="preserve"> i</w:t>
+      </w:r>
+      <w:r>
+        <w:rPr>
+          <w:rStyle w:val="OperatorTok"/>
+        </w:rPr>
+        <w:t xml:space="preserve">&lt;</w:t>
+      </w:r>
+      <w:r>
+        <w:rPr>
+          <w:rStyle w:val="NormalTok"/>
+        </w:rPr>
+        <w:t xml:space="preserve"> numbers</w:t>
+      </w:r>
+      <w:r>
+        <w:rPr>
+          <w:rStyle w:val="OperatorTok"/>
+        </w:rPr>
+        <w:t xml:space="preserve">.</w:t>
+      </w:r>
+      <w:r>
+        <w:rPr>
+          <w:rStyle w:val="FunctionTok"/>
+        </w:rPr>
+        <w:t xml:space="preserve">Length</w:t>
+      </w:r>
+      <w:r>
+        <w:rPr>
+          <w:rStyle w:val="OperatorTok"/>
+        </w:rPr>
+        <w:t xml:space="preserve">;</w:t>
+      </w:r>
+      <w:r>
+        <w:rPr>
+          <w:rStyle w:val="NormalTok"/>
+        </w:rPr>
+        <w:t xml:space="preserve"> i</w:t>
+      </w:r>
+      <w:r>
+        <w:rPr>
+          <w:rStyle w:val="OperatorTok"/>
+        </w:rPr>
+        <w:t xml:space="preserve">++)</w:t>
+      </w:r>
+      <w:r>
+        <w:br/>
+      </w:r>
+      <w:r>
+        <w:rPr>
+          <w:rStyle w:val="OperatorTok"/>
+        </w:rPr>
+        <w:t xml:space="preserve">{</w:t>
+      </w:r>
+      <w:r>
+        <w:br/>
+      </w:r>
+      <w:r>
+        <w:rPr>
+          <w:rStyle w:val="NormalTok"/>
+        </w:rPr>
+        <w:t xml:space="preserve">    numbers</w:t>
+      </w:r>
+      <w:r>
+        <w:rPr>
+          <w:rStyle w:val="OperatorTok"/>
+        </w:rPr>
+        <w:t xml:space="preserve">[</w:t>
+      </w:r>
+      <w:r>
+        <w:rPr>
+          <w:rStyle w:val="NormalTok"/>
+        </w:rPr>
+        <w:t xml:space="preserve">i</w:t>
+      </w:r>
+      <w:r>
+        <w:rPr>
+          <w:rStyle w:val="OperatorTok"/>
+        </w:rPr>
+        <w:t xml:space="preserve">]</w:t>
+      </w:r>
+      <w:r>
+        <w:rPr>
+          <w:rStyle w:val="NormalTok"/>
+        </w:rPr>
+        <w:t xml:space="preserve"> </w:t>
+      </w:r>
+      <w:r>
+        <w:rPr>
+          <w:rStyle w:val="OperatorTok"/>
+        </w:rPr>
+        <w:t xml:space="preserve">=</w:t>
+      </w:r>
+      <w:r>
+        <w:rPr>
+          <w:rStyle w:val="NormalTok"/>
+        </w:rPr>
+        <w:t xml:space="preserve"> numbers</w:t>
+      </w:r>
+      <w:r>
+        <w:rPr>
+          <w:rStyle w:val="OperatorTok"/>
+        </w:rPr>
+        <w:t xml:space="preserve">[</w:t>
+      </w:r>
+      <w:r>
+        <w:rPr>
+          <w:rStyle w:val="NormalTok"/>
+        </w:rPr>
+        <w:t xml:space="preserve">i</w:t>
+      </w:r>
+      <w:r>
+        <w:rPr>
+          <w:rStyle w:val="OperatorTok"/>
+        </w:rPr>
+        <w:t xml:space="preserve">]</w:t>
+      </w:r>
+      <w:r>
+        <w:rPr>
+          <w:rStyle w:val="NormalTok"/>
+        </w:rPr>
+        <w:t xml:space="preserve"> </w:t>
+      </w:r>
+      <w:r>
+        <w:rPr>
+          <w:rStyle w:val="OperatorTok"/>
+        </w:rPr>
+        <w:t xml:space="preserve">*</w:t>
+      </w:r>
+      <w:r>
+        <w:rPr>
+          <w:rStyle w:val="NormalTok"/>
+        </w:rPr>
+        <w:t xml:space="preserve"> </w:t>
+      </w:r>
+      <w:r>
+        <w:rPr>
+          <w:rStyle w:val="FloatTok"/>
+        </w:rPr>
+        <w:t xml:space="preserve">1.1</w:t>
+      </w:r>
+      <w:r>
+        <w:rPr>
+          <w:rStyle w:val="OperatorTok"/>
+        </w:rPr>
+        <w:t xml:space="preserve">;</w:t>
+      </w:r>
+      <w:r>
+        <w:br/>
+      </w:r>
+      <w:r>
+        <w:rPr>
+          <w:rStyle w:val="NormalTok"/>
+        </w:rPr>
+        <w:t xml:space="preserve">    Console</w:t>
+      </w:r>
+      <w:r>
+        <w:rPr>
+          <w:rStyle w:val="OperatorTok"/>
+        </w:rPr>
+        <w:t xml:space="preserve">.</w:t>
+      </w:r>
+      <w:r>
+        <w:rPr>
+          <w:rStyle w:val="FunctionTok"/>
+        </w:rPr>
+        <w:t xml:space="preserve">WriteLine</w:t>
+      </w:r>
+      <w:r>
+        <w:rPr>
+          <w:rStyle w:val="OperatorTok"/>
+        </w:rPr>
+        <w:t xml:space="preserve">(</w:t>
+      </w:r>
+      <w:r>
+        <w:rPr>
+          <w:rStyle w:val="NormalTok"/>
+        </w:rPr>
+        <w:t xml:space="preserve">numbers</w:t>
+      </w:r>
+      <w:r>
+        <w:rPr>
+          <w:rStyle w:val="OperatorTok"/>
+        </w:rPr>
+        <w:t xml:space="preserve">[</w:t>
+      </w:r>
+      <w:r>
+        <w:rPr>
+          <w:rStyle w:val="NormalTok"/>
+        </w:rPr>
+        <w:t xml:space="preserve">i</w:t>
+      </w:r>
+      <w:r>
+        <w:rPr>
+          <w:rStyle w:val="OperatorTok"/>
+        </w:rPr>
+        <w:t xml:space="preserve">]);</w:t>
+      </w:r>
+      <w:r>
+        <w:br/>
+      </w:r>
+      <w:r>
+        <w:rPr>
+          <w:rStyle w:val="OperatorTok"/>
+        </w:rPr>
+        <w:t xml:space="preserve">}</w:t>
+      </w:r>
+    </w:p>
     <w:bookmarkEnd w:id="22"/>
+    <w:bookmarkStart w:id="23" w:name="problem-3"/>
+    <w:p>
+      <w:pPr>
+        <w:pStyle w:val="Heading2"/>
+      </w:pPr>
+      <w:r>
+        <w:t xml:space="preserve">problem 3</w:t>
+      </w:r>
+    </w:p>
     <w:bookmarkEnd w:id="23"/>
+    <w:bookmarkEnd w:id="24"/>
     <w:sectPr/>
   </w:body>
 </w:document>
@@ -1042,6 +1498,9 @@
     <w:abstractNumId w:val="991"/>
   </w:num>
   <w:num w:numId="1003">
+    <w:abstractNumId w:val="991"/>
+  </w:num>
+  <w:num w:numId="1004">
     <w:abstractNumId w:val="991"/>
   </w:num>
 </w:numbering>

</xml_diff>

<commit_message>
Deploying to gh-pages from @ csci-1301/csci-1301.github.io@e164ece6678f4456f36f8f12e3abb75206dd01bd 🚀
</commit_message>
<xml_diff>
--- a/labs/Foreach/index.docx
+++ b/labs/Foreach/index.docx
@@ -28,7 +28,7 @@
         <w:pStyle w:val="Date"/>
       </w:pPr>
       <w:r>
-        <w:t xml:space="preserve">June  22, 2021 (02:54:38 AM)</w:t>
+        <w:t xml:space="preserve">June  22, 2021 (03:43:14 AM)</w:t>
       </w:r>
     </w:p>
     <w:sdt>
@@ -1304,6 +1304,461 @@
         <w:t xml:space="preserve">problem 3</w:t>
       </w:r>
     </w:p>
+    <w:p>
+      <w:pPr>
+        <w:numPr>
+          <w:ilvl w:val="0"/>
+          <w:numId w:val="1005"/>
+        </w:numPr>
+        <w:pStyle w:val="Compact"/>
+      </w:pPr>
+      <w:r>
+        <w:t xml:space="preserve">Can you rewrite the following code with</w:t>
+      </w:r>
+      <w:r>
+        <w:t xml:space="preserve"> </w:t>
+      </w:r>
+      <w:r>
+        <w:rPr>
+          <w:rStyle w:val="KeywordTok"/>
+        </w:rPr>
+        <w:t xml:space="preserve">foreach</w:t>
+      </w:r>
+      <w:r>
+        <w:t xml:space="preserve"> </w:t>
+      </w:r>
+      <w:r>
+        <w:t xml:space="preserve">statement? Why?</w:t>
+      </w:r>
+    </w:p>
+    <w:p>
+      <w:pPr>
+        <w:pStyle w:val="SourceCode"/>
+      </w:pPr>
+      <w:r>
+        <w:rPr>
+          <w:rStyle w:val="DataTypeTok"/>
+        </w:rPr>
+        <w:t xml:space="preserve">double</w:t>
+      </w:r>
+      <w:r>
+        <w:rPr>
+          <w:rStyle w:val="NormalTok"/>
+        </w:rPr>
+        <w:t xml:space="preserve"> </w:t>
+      </w:r>
+      <w:r>
+        <w:rPr>
+          <w:rStyle w:val="OperatorTok"/>
+        </w:rPr>
+        <w:t xml:space="preserve">[]</w:t>
+      </w:r>
+      <w:r>
+        <w:rPr>
+          <w:rStyle w:val="NormalTok"/>
+        </w:rPr>
+        <w:t xml:space="preserve"> numbers </w:t>
+      </w:r>
+      <w:r>
+        <w:rPr>
+          <w:rStyle w:val="OperatorTok"/>
+        </w:rPr>
+        <w:t xml:space="preserve">=</w:t>
+      </w:r>
+      <w:r>
+        <w:rPr>
+          <w:rStyle w:val="NormalTok"/>
+        </w:rPr>
+        <w:t xml:space="preserve"> </w:t>
+      </w:r>
+      <w:r>
+        <w:rPr>
+          <w:rStyle w:val="OperatorTok"/>
+        </w:rPr>
+        <w:t xml:space="preserve">{</w:t>
+      </w:r>
+      <w:r>
+        <w:rPr>
+          <w:rStyle w:val="FloatTok"/>
+        </w:rPr>
+        <w:t xml:space="preserve">1.2</w:t>
+      </w:r>
+      <w:r>
+        <w:rPr>
+          <w:rStyle w:val="OperatorTok"/>
+        </w:rPr>
+        <w:t xml:space="preserve">,</w:t>
+      </w:r>
+      <w:r>
+        <w:rPr>
+          <w:rStyle w:val="NormalTok"/>
+        </w:rPr>
+        <w:t xml:space="preserve"> </w:t>
+      </w:r>
+      <w:r>
+        <w:rPr>
+          <w:rStyle w:val="FloatTok"/>
+        </w:rPr>
+        <w:t xml:space="preserve">4.3</w:t>
+      </w:r>
+      <w:r>
+        <w:rPr>
+          <w:rStyle w:val="OperatorTok"/>
+        </w:rPr>
+        <w:t xml:space="preserve">,</w:t>
+      </w:r>
+      <w:r>
+        <w:rPr>
+          <w:rStyle w:val="NormalTok"/>
+        </w:rPr>
+        <w:t xml:space="preserve"> </w:t>
+      </w:r>
+      <w:r>
+        <w:rPr>
+          <w:rStyle w:val="FloatTok"/>
+        </w:rPr>
+        <w:t xml:space="preserve">5.7</w:t>
+      </w:r>
+      <w:r>
+        <w:rPr>
+          <w:rStyle w:val="OperatorTok"/>
+        </w:rPr>
+        <w:t xml:space="preserve">,</w:t>
+      </w:r>
+      <w:r>
+        <w:rPr>
+          <w:rStyle w:val="NormalTok"/>
+        </w:rPr>
+        <w:t xml:space="preserve"> </w:t>
+      </w:r>
+      <w:r>
+        <w:rPr>
+          <w:rStyle w:val="DecValTok"/>
+        </w:rPr>
+        <w:t xml:space="preserve">11</w:t>
+      </w:r>
+      <w:r>
+        <w:rPr>
+          <w:rStyle w:val="OperatorTok"/>
+        </w:rPr>
+        <w:t xml:space="preserve">,</w:t>
+      </w:r>
+      <w:r>
+        <w:rPr>
+          <w:rStyle w:val="NormalTok"/>
+        </w:rPr>
+        <w:t xml:space="preserve"> </w:t>
+      </w:r>
+      <w:r>
+        <w:rPr>
+          <w:rStyle w:val="OperatorTok"/>
+        </w:rPr>
+        <w:t xml:space="preserve">-</w:t>
+      </w:r>
+      <w:r>
+        <w:rPr>
+          <w:rStyle w:val="FloatTok"/>
+        </w:rPr>
+        <w:t xml:space="preserve">3.13</w:t>
+      </w:r>
+      <w:r>
+        <w:rPr>
+          <w:rStyle w:val="OperatorTok"/>
+        </w:rPr>
+        <w:t xml:space="preserve">,</w:t>
+      </w:r>
+      <w:r>
+        <w:rPr>
+          <w:rStyle w:val="NormalTok"/>
+        </w:rPr>
+        <w:t xml:space="preserve"> </w:t>
+      </w:r>
+      <w:r>
+        <w:rPr>
+          <w:rStyle w:val="FloatTok"/>
+        </w:rPr>
+        <w:t xml:space="preserve">1.7</w:t>
+      </w:r>
+      <w:r>
+        <w:rPr>
+          <w:rStyle w:val="OperatorTok"/>
+        </w:rPr>
+        <w:t xml:space="preserve">}</w:t>
+      </w:r>
+      <w:r>
+        <w:br/>
+      </w:r>
+      <w:r>
+        <w:br/>
+      </w:r>
+      <w:r>
+        <w:rPr>
+          <w:rStyle w:val="KeywordTok"/>
+        </w:rPr>
+        <w:t xml:space="preserve">for</w:t>
+      </w:r>
+      <w:r>
+        <w:rPr>
+          <w:rStyle w:val="OperatorTok"/>
+        </w:rPr>
+        <w:t xml:space="preserve">(</w:t>
+      </w:r>
+      <w:r>
+        <w:rPr>
+          <w:rStyle w:val="DataTypeTok"/>
+        </w:rPr>
+        <w:t xml:space="preserve">int</w:t>
+      </w:r>
+      <w:r>
+        <w:rPr>
+          <w:rStyle w:val="NormalTok"/>
+        </w:rPr>
+        <w:t xml:space="preserve"> i </w:t>
+      </w:r>
+      <w:r>
+        <w:rPr>
+          <w:rStyle w:val="OperatorTok"/>
+        </w:rPr>
+        <w:t xml:space="preserve">=</w:t>
+      </w:r>
+      <w:r>
+        <w:rPr>
+          <w:rStyle w:val="NormalTok"/>
+        </w:rPr>
+        <w:t xml:space="preserve"> </w:t>
+      </w:r>
+      <w:r>
+        <w:rPr>
+          <w:rStyle w:val="DecValTok"/>
+        </w:rPr>
+        <w:t xml:space="preserve">0</w:t>
+      </w:r>
+      <w:r>
+        <w:rPr>
+          <w:rStyle w:val="OperatorTok"/>
+        </w:rPr>
+        <w:t xml:space="preserve">;</w:t>
+      </w:r>
+      <w:r>
+        <w:rPr>
+          <w:rStyle w:val="NormalTok"/>
+        </w:rPr>
+        <w:t xml:space="preserve"> i</w:t>
+      </w:r>
+      <w:r>
+        <w:rPr>
+          <w:rStyle w:val="OperatorTok"/>
+        </w:rPr>
+        <w:t xml:space="preserve">&lt;</w:t>
+      </w:r>
+      <w:r>
+        <w:rPr>
+          <w:rStyle w:val="NormalTok"/>
+        </w:rPr>
+        <w:t xml:space="preserve"> numbers</w:t>
+      </w:r>
+      <w:r>
+        <w:rPr>
+          <w:rStyle w:val="OperatorTok"/>
+        </w:rPr>
+        <w:t xml:space="preserve">.</w:t>
+      </w:r>
+      <w:r>
+        <w:rPr>
+          <w:rStyle w:val="FunctionTok"/>
+        </w:rPr>
+        <w:t xml:space="preserve">Length</w:t>
+      </w:r>
+      <w:r>
+        <w:rPr>
+          <w:rStyle w:val="NormalTok"/>
+        </w:rPr>
+        <w:t xml:space="preserve"> </w:t>
+      </w:r>
+      <w:r>
+        <w:rPr>
+          <w:rStyle w:val="OperatorTok"/>
+        </w:rPr>
+        <w:t xml:space="preserve">-</w:t>
+      </w:r>
+      <w:r>
+        <w:rPr>
+          <w:rStyle w:val="NormalTok"/>
+        </w:rPr>
+        <w:t xml:space="preserve"> </w:t>
+      </w:r>
+      <w:r>
+        <w:rPr>
+          <w:rStyle w:val="DecValTok"/>
+        </w:rPr>
+        <w:t xml:space="preserve">1</w:t>
+      </w:r>
+      <w:r>
+        <w:rPr>
+          <w:rStyle w:val="OperatorTok"/>
+        </w:rPr>
+        <w:t xml:space="preserve">;</w:t>
+      </w:r>
+      <w:r>
+        <w:rPr>
+          <w:rStyle w:val="NormalTok"/>
+        </w:rPr>
+        <w:t xml:space="preserve"> i</w:t>
+      </w:r>
+      <w:r>
+        <w:rPr>
+          <w:rStyle w:val="OperatorTok"/>
+        </w:rPr>
+        <w:t xml:space="preserve">++)</w:t>
+      </w:r>
+      <w:r>
+        <w:br/>
+      </w:r>
+      <w:r>
+        <w:rPr>
+          <w:rStyle w:val="OperatorTok"/>
+        </w:rPr>
+        <w:t xml:space="preserve">{</w:t>
+      </w:r>
+      <w:r>
+        <w:rPr>
+          <w:rStyle w:val="NormalTok"/>
+        </w:rPr>
+        <w:t xml:space="preserve">   </w:t>
+      </w:r>
+      <w:r>
+        <w:br/>
+      </w:r>
+      <w:r>
+        <w:rPr>
+          <w:rStyle w:val="NormalTok"/>
+        </w:rPr>
+        <w:t xml:space="preserve">    Console</w:t>
+      </w:r>
+      <w:r>
+        <w:rPr>
+          <w:rStyle w:val="OperatorTok"/>
+        </w:rPr>
+        <w:t xml:space="preserve">.</w:t>
+      </w:r>
+      <w:r>
+        <w:rPr>
+          <w:rStyle w:val="FunctionTok"/>
+        </w:rPr>
+        <w:t xml:space="preserve">WriteLine</w:t>
+      </w:r>
+      <w:r>
+        <w:rPr>
+          <w:rStyle w:val="OperatorTok"/>
+        </w:rPr>
+        <w:t xml:space="preserve">((</w:t>
+      </w:r>
+      <w:r>
+        <w:rPr>
+          <w:rStyle w:val="NormalTok"/>
+        </w:rPr>
+        <w:t xml:space="preserve">numbers</w:t>
+      </w:r>
+      <w:r>
+        <w:rPr>
+          <w:rStyle w:val="OperatorTok"/>
+        </w:rPr>
+        <w:t xml:space="preserve">[</w:t>
+      </w:r>
+      <w:r>
+        <w:rPr>
+          <w:rStyle w:val="NormalTok"/>
+        </w:rPr>
+        <w:t xml:space="preserve">i</w:t>
+      </w:r>
+      <w:r>
+        <w:rPr>
+          <w:rStyle w:val="OperatorTok"/>
+        </w:rPr>
+        <w:t xml:space="preserve">]</w:t>
+      </w:r>
+      <w:r>
+        <w:rPr>
+          <w:rStyle w:val="NormalTok"/>
+        </w:rPr>
+        <w:t xml:space="preserve"> </w:t>
+      </w:r>
+      <w:r>
+        <w:rPr>
+          <w:rStyle w:val="OperatorTok"/>
+        </w:rPr>
+        <w:t xml:space="preserve">+</w:t>
+      </w:r>
+      <w:r>
+        <w:rPr>
+          <w:rStyle w:val="NormalTok"/>
+        </w:rPr>
+        <w:t xml:space="preserve"> numbers</w:t>
+      </w:r>
+      <w:r>
+        <w:rPr>
+          <w:rStyle w:val="OperatorTok"/>
+        </w:rPr>
+        <w:t xml:space="preserve">[</w:t>
+      </w:r>
+      <w:r>
+        <w:rPr>
+          <w:rStyle w:val="NormalTok"/>
+        </w:rPr>
+        <w:t xml:space="preserve">i</w:t>
+      </w:r>
+      <w:r>
+        <w:rPr>
+          <w:rStyle w:val="OperatorTok"/>
+        </w:rPr>
+        <w:t xml:space="preserve">+</w:t>
+      </w:r>
+      <w:r>
+        <w:rPr>
+          <w:rStyle w:val="DecValTok"/>
+        </w:rPr>
+        <w:t xml:space="preserve">1</w:t>
+      </w:r>
+      <w:r>
+        <w:rPr>
+          <w:rStyle w:val="OperatorTok"/>
+        </w:rPr>
+        <w:t xml:space="preserve">]</w:t>
+      </w:r>
+      <w:r>
+        <w:rPr>
+          <w:rStyle w:val="NormalTok"/>
+        </w:rPr>
+        <w:t xml:space="preserve"> </w:t>
+      </w:r>
+      <w:r>
+        <w:rPr>
+          <w:rStyle w:val="OperatorTok"/>
+        </w:rPr>
+        <w:t xml:space="preserve">)/</w:t>
+      </w:r>
+      <w:r>
+        <w:rPr>
+          <w:rStyle w:val="DecValTok"/>
+        </w:rPr>
+        <w:t xml:space="preserve">2</w:t>
+      </w:r>
+      <w:r>
+        <w:rPr>
+          <w:rStyle w:val="OperatorTok"/>
+        </w:rPr>
+        <w:t xml:space="preserve">);</w:t>
+      </w:r>
+      <w:r>
+        <w:br/>
+      </w:r>
+      <w:r>
+        <w:rPr>
+          <w:rStyle w:val="OperatorTok"/>
+        </w:rPr>
+        <w:t xml:space="preserve">}</w:t>
+      </w:r>
+    </w:p>
     <w:bookmarkEnd w:id="23"/>
     <w:bookmarkEnd w:id="24"/>
     <w:sectPr/>
@@ -1501,6 +1956,9 @@
     <w:abstractNumId w:val="991"/>
   </w:num>
   <w:num w:numId="1004">
+    <w:abstractNumId w:val="991"/>
+  </w:num>
+  <w:num w:numId="1005">
     <w:abstractNumId w:val="991"/>
   </w:num>
 </w:numbering>

</xml_diff>

<commit_message>
Deploying to gh-pages from @ csci-1301/csci-1301.github.io@cfa5a5af65b790b05d2dcb2ed513a6a1e7e3d6b2 🚀
</commit_message>
<xml_diff>
--- a/labs/Foreach/index.docx
+++ b/labs/Foreach/index.docx
@@ -28,7 +28,7 @@
         <w:pStyle w:val="Date"/>
       </w:pPr>
       <w:r>
-        <w:t xml:space="preserve">June  22, 2021 (03:43:14 AM)</w:t>
+        <w:t xml:space="preserve">June  22, 2021 (04:06:33 AM)</w:t>
       </w:r>
     </w:p>
     <w:sdt>
@@ -1761,6 +1761,1061 @@
     </w:p>
     <w:bookmarkEnd w:id="23"/>
     <w:bookmarkEnd w:id="24"/>
+    <w:bookmarkStart w:id="25" w:name="problem-4"/>
+    <w:p>
+      <w:pPr>
+        <w:pStyle w:val="Heading1"/>
+      </w:pPr>
+      <w:r>
+        <w:t xml:space="preserve">Problem 4</w:t>
+      </w:r>
+    </w:p>
+    <w:p>
+      <w:pPr>
+        <w:numPr>
+          <w:ilvl w:val="0"/>
+          <w:numId w:val="1006"/>
+        </w:numPr>
+        <w:pStyle w:val="Compact"/>
+      </w:pPr>
+      <w:r>
+        <w:t xml:space="preserve">Create a new project and replace the content of the file</w:t>
+      </w:r>
+      <w:r>
+        <w:t xml:space="preserve"> </w:t>
+      </w:r>
+      <w:r>
+        <w:rPr>
+          <w:iCs/>
+          <w:i/>
+        </w:rPr>
+        <w:t xml:space="preserve">Program.cs</w:t>
+      </w:r>
+      <w:r>
+        <w:t xml:space="preserve"> </w:t>
+      </w:r>
+      <w:r>
+        <w:t xml:space="preserve">with the following code:</w:t>
+      </w:r>
+    </w:p>
+    <w:p>
+      <w:pPr>
+        <w:pStyle w:val="SourceCode"/>
+      </w:pPr>
+      <w:r>
+        <w:rPr>
+          <w:rStyle w:val="KeywordTok"/>
+        </w:rPr>
+        <w:t xml:space="preserve">using</w:t>
+      </w:r>
+      <w:r>
+        <w:rPr>
+          <w:rStyle w:val="NormalTok"/>
+        </w:rPr>
+        <w:t xml:space="preserve"> System</w:t>
+      </w:r>
+      <w:r>
+        <w:rPr>
+          <w:rStyle w:val="OperatorTok"/>
+        </w:rPr>
+        <w:t xml:space="preserve">;</w:t>
+      </w:r>
+      <w:r>
+        <w:br/>
+      </w:r>
+      <w:r>
+        <w:br/>
+      </w:r>
+      <w:r>
+        <w:rPr>
+          <w:rStyle w:val="KeywordTok"/>
+        </w:rPr>
+        <w:t xml:space="preserve">namespace</w:t>
+      </w:r>
+      <w:r>
+        <w:rPr>
+          <w:rStyle w:val="NormalTok"/>
+        </w:rPr>
+        <w:t xml:space="preserve"> Practice</w:t>
+      </w:r>
+      <w:r>
+        <w:br/>
+      </w:r>
+      <w:r>
+        <w:rPr>
+          <w:rStyle w:val="OperatorTok"/>
+        </w:rPr>
+        <w:t xml:space="preserve">{</w:t>
+      </w:r>
+      <w:r>
+        <w:br/>
+      </w:r>
+      <w:r>
+        <w:rPr>
+          <w:rStyle w:val="NormalTok"/>
+        </w:rPr>
+        <w:t xml:space="preserve">    </w:t>
+      </w:r>
+      <w:r>
+        <w:rPr>
+          <w:rStyle w:val="KeywordTok"/>
+        </w:rPr>
+        <w:t xml:space="preserve">class</w:t>
+      </w:r>
+      <w:r>
+        <w:rPr>
+          <w:rStyle w:val="NormalTok"/>
+        </w:rPr>
+        <w:t xml:space="preserve"> Book</w:t>
+      </w:r>
+      <w:r>
+        <w:br/>
+      </w:r>
+      <w:r>
+        <w:rPr>
+          <w:rStyle w:val="NormalTok"/>
+        </w:rPr>
+        <w:t xml:space="preserve">    </w:t>
+      </w:r>
+      <w:r>
+        <w:rPr>
+          <w:rStyle w:val="OperatorTok"/>
+        </w:rPr>
+        <w:t xml:space="preserve">{</w:t>
+      </w:r>
+      <w:r>
+        <w:br/>
+      </w:r>
+      <w:r>
+        <w:rPr>
+          <w:rStyle w:val="NormalTok"/>
+        </w:rPr>
+        <w:t xml:space="preserve">        </w:t>
+      </w:r>
+      <w:r>
+        <w:rPr>
+          <w:rStyle w:val="KeywordTok"/>
+        </w:rPr>
+        <w:t xml:space="preserve">public</w:t>
+      </w:r>
+      <w:r>
+        <w:rPr>
+          <w:rStyle w:val="NormalTok"/>
+        </w:rPr>
+        <w:t xml:space="preserve"> </w:t>
+      </w:r>
+      <w:r>
+        <w:rPr>
+          <w:rStyle w:val="DataTypeTok"/>
+        </w:rPr>
+        <w:t xml:space="preserve">string</w:t>
+      </w:r>
+      <w:r>
+        <w:rPr>
+          <w:rStyle w:val="NormalTok"/>
+        </w:rPr>
+        <w:t xml:space="preserve"> Title</w:t>
+      </w:r>
+      <w:r>
+        <w:rPr>
+          <w:rStyle w:val="OperatorTok"/>
+        </w:rPr>
+        <w:t xml:space="preserve">;</w:t>
+      </w:r>
+      <w:r>
+        <w:br/>
+      </w:r>
+      <w:r>
+        <w:rPr>
+          <w:rStyle w:val="NormalTok"/>
+        </w:rPr>
+        <w:t xml:space="preserve">        </w:t>
+      </w:r>
+      <w:r>
+        <w:rPr>
+          <w:rStyle w:val="KeywordTok"/>
+        </w:rPr>
+        <w:t xml:space="preserve">public</w:t>
+      </w:r>
+      <w:r>
+        <w:rPr>
+          <w:rStyle w:val="NormalTok"/>
+        </w:rPr>
+        <w:t xml:space="preserve"> </w:t>
+      </w:r>
+      <w:r>
+        <w:rPr>
+          <w:rStyle w:val="DataTypeTok"/>
+        </w:rPr>
+        <w:t xml:space="preserve">int</w:t>
+      </w:r>
+      <w:r>
+        <w:rPr>
+          <w:rStyle w:val="NormalTok"/>
+        </w:rPr>
+        <w:t xml:space="preserve"> Year</w:t>
+      </w:r>
+      <w:r>
+        <w:rPr>
+          <w:rStyle w:val="OperatorTok"/>
+        </w:rPr>
+        <w:t xml:space="preserve">;</w:t>
+      </w:r>
+      <w:r>
+        <w:br/>
+      </w:r>
+      <w:r>
+        <w:rPr>
+          <w:rStyle w:val="NormalTok"/>
+        </w:rPr>
+        <w:t xml:space="preserve">        </w:t>
+      </w:r>
+      <w:r>
+        <w:rPr>
+          <w:rStyle w:val="KeywordTok"/>
+        </w:rPr>
+        <w:t xml:space="preserve">public</w:t>
+      </w:r>
+      <w:r>
+        <w:rPr>
+          <w:rStyle w:val="NormalTok"/>
+        </w:rPr>
+        <w:t xml:space="preserve"> </w:t>
+      </w:r>
+      <w:r>
+        <w:rPr>
+          <w:rStyle w:val="DataTypeTok"/>
+        </w:rPr>
+        <w:t xml:space="preserve">string</w:t>
+      </w:r>
+      <w:r>
+        <w:rPr>
+          <w:rStyle w:val="NormalTok"/>
+        </w:rPr>
+        <w:t xml:space="preserve"> Publisher</w:t>
+      </w:r>
+      <w:r>
+        <w:rPr>
+          <w:rStyle w:val="OperatorTok"/>
+        </w:rPr>
+        <w:t xml:space="preserve">;</w:t>
+      </w:r>
+      <w:r>
+        <w:br/>
+      </w:r>
+      <w:r>
+        <w:rPr>
+          <w:rStyle w:val="NormalTok"/>
+        </w:rPr>
+        <w:t xml:space="preserve">    </w:t>
+      </w:r>
+      <w:r>
+        <w:rPr>
+          <w:rStyle w:val="OperatorTok"/>
+        </w:rPr>
+        <w:t xml:space="preserve">}</w:t>
+      </w:r>
+      <w:r>
+        <w:br/>
+      </w:r>
+      <w:r>
+        <w:rPr>
+          <w:rStyle w:val="NormalTok"/>
+        </w:rPr>
+        <w:t xml:space="preserve">    </w:t>
+      </w:r>
+      <w:r>
+        <w:rPr>
+          <w:rStyle w:val="KeywordTok"/>
+        </w:rPr>
+        <w:t xml:space="preserve">class</w:t>
+      </w:r>
+      <w:r>
+        <w:rPr>
+          <w:rStyle w:val="NormalTok"/>
+        </w:rPr>
+        <w:t xml:space="preserve"> Program</w:t>
+      </w:r>
+      <w:r>
+        <w:br/>
+      </w:r>
+      <w:r>
+        <w:rPr>
+          <w:rStyle w:val="NormalTok"/>
+        </w:rPr>
+        <w:t xml:space="preserve">    </w:t>
+      </w:r>
+      <w:r>
+        <w:rPr>
+          <w:rStyle w:val="OperatorTok"/>
+        </w:rPr>
+        <w:t xml:space="preserve">{</w:t>
+      </w:r>
+      <w:r>
+        <w:br/>
+      </w:r>
+      <w:r>
+        <w:rPr>
+          <w:rStyle w:val="NormalTok"/>
+        </w:rPr>
+        <w:t xml:space="preserve">        </w:t>
+      </w:r>
+      <w:r>
+        <w:rPr>
+          <w:rStyle w:val="KeywordTok"/>
+        </w:rPr>
+        <w:t xml:space="preserve">static</w:t>
+      </w:r>
+      <w:r>
+        <w:rPr>
+          <w:rStyle w:val="NormalTok"/>
+        </w:rPr>
+        <w:t xml:space="preserve"> </w:t>
+      </w:r>
+      <w:r>
+        <w:rPr>
+          <w:rStyle w:val="DataTypeTok"/>
+        </w:rPr>
+        <w:t xml:space="preserve">void</w:t>
+      </w:r>
+      <w:r>
+        <w:rPr>
+          <w:rStyle w:val="NormalTok"/>
+        </w:rPr>
+        <w:t xml:space="preserve"> </w:t>
+      </w:r>
+      <w:r>
+        <w:rPr>
+          <w:rStyle w:val="FunctionTok"/>
+        </w:rPr>
+        <w:t xml:space="preserve">Main</w:t>
+      </w:r>
+      <w:r>
+        <w:rPr>
+          <w:rStyle w:val="OperatorTok"/>
+        </w:rPr>
+        <w:t xml:space="preserve">(</w:t>
+      </w:r>
+      <w:r>
+        <w:rPr>
+          <w:rStyle w:val="DataTypeTok"/>
+        </w:rPr>
+        <w:t xml:space="preserve">string</w:t>
+      </w:r>
+      <w:r>
+        <w:rPr>
+          <w:rStyle w:val="OperatorTok"/>
+        </w:rPr>
+        <w:t xml:space="preserve">[]</w:t>
+      </w:r>
+      <w:r>
+        <w:rPr>
+          <w:rStyle w:val="NormalTok"/>
+        </w:rPr>
+        <w:t xml:space="preserve"> args</w:t>
+      </w:r>
+      <w:r>
+        <w:rPr>
+          <w:rStyle w:val="OperatorTok"/>
+        </w:rPr>
+        <w:t xml:space="preserve">)</w:t>
+      </w:r>
+      <w:r>
+        <w:br/>
+      </w:r>
+      <w:r>
+        <w:rPr>
+          <w:rStyle w:val="NormalTok"/>
+        </w:rPr>
+        <w:t xml:space="preserve">        </w:t>
+      </w:r>
+      <w:r>
+        <w:rPr>
+          <w:rStyle w:val="OperatorTok"/>
+        </w:rPr>
+        <w:t xml:space="preserve">{</w:t>
+      </w:r>
+      <w:r>
+        <w:br/>
+      </w:r>
+      <w:r>
+        <w:rPr>
+          <w:rStyle w:val="NormalTok"/>
+        </w:rPr>
+        <w:t xml:space="preserve">            Book</w:t>
+      </w:r>
+      <w:r>
+        <w:rPr>
+          <w:rStyle w:val="OperatorTok"/>
+        </w:rPr>
+        <w:t xml:space="preserve">[]</w:t>
+      </w:r>
+      <w:r>
+        <w:rPr>
+          <w:rStyle w:val="NormalTok"/>
+        </w:rPr>
+        <w:t xml:space="preserve"> bookList </w:t>
+      </w:r>
+      <w:r>
+        <w:rPr>
+          <w:rStyle w:val="OperatorTok"/>
+        </w:rPr>
+        <w:t xml:space="preserve">=</w:t>
+      </w:r>
+      <w:r>
+        <w:rPr>
+          <w:rStyle w:val="NormalTok"/>
+        </w:rPr>
+        <w:t xml:space="preserve"> </w:t>
+      </w:r>
+      <w:r>
+        <w:rPr>
+          <w:rStyle w:val="KeywordTok"/>
+        </w:rPr>
+        <w:t xml:space="preserve">new</w:t>
+      </w:r>
+      <w:r>
+        <w:rPr>
+          <w:rStyle w:val="NormalTok"/>
+        </w:rPr>
+        <w:t xml:space="preserve"> Book</w:t>
+      </w:r>
+      <w:r>
+        <w:rPr>
+          <w:rStyle w:val="OperatorTok"/>
+        </w:rPr>
+        <w:t xml:space="preserve">[</w:t>
+      </w:r>
+      <w:r>
+        <w:rPr>
+          <w:rStyle w:val="DecValTok"/>
+        </w:rPr>
+        <w:t xml:space="preserve">10</w:t>
+      </w:r>
+      <w:r>
+        <w:rPr>
+          <w:rStyle w:val="OperatorTok"/>
+        </w:rPr>
+        <w:t xml:space="preserve">];</w:t>
+      </w:r>
+      <w:r>
+        <w:br/>
+      </w:r>
+      <w:r>
+        <w:rPr>
+          <w:rStyle w:val="NormalTok"/>
+        </w:rPr>
+        <w:t xml:space="preserve">            </w:t>
+      </w:r>
+      <w:r>
+        <w:rPr>
+          <w:rStyle w:val="KeywordTok"/>
+        </w:rPr>
+        <w:t xml:space="preserve">for</w:t>
+      </w:r>
+      <w:r>
+        <w:rPr>
+          <w:rStyle w:val="OperatorTok"/>
+        </w:rPr>
+        <w:t xml:space="preserve">(</w:t>
+      </w:r>
+      <w:r>
+        <w:rPr>
+          <w:rStyle w:val="DataTypeTok"/>
+        </w:rPr>
+        <w:t xml:space="preserve">int</w:t>
+      </w:r>
+      <w:r>
+        <w:rPr>
+          <w:rStyle w:val="NormalTok"/>
+        </w:rPr>
+        <w:t xml:space="preserve"> i </w:t>
+      </w:r>
+      <w:r>
+        <w:rPr>
+          <w:rStyle w:val="OperatorTok"/>
+        </w:rPr>
+        <w:t xml:space="preserve">=</w:t>
+      </w:r>
+      <w:r>
+        <w:rPr>
+          <w:rStyle w:val="DecValTok"/>
+        </w:rPr>
+        <w:t xml:space="preserve">0</w:t>
+      </w:r>
+      <w:r>
+        <w:rPr>
+          <w:rStyle w:val="OperatorTok"/>
+        </w:rPr>
+        <w:t xml:space="preserve">;</w:t>
+      </w:r>
+      <w:r>
+        <w:rPr>
+          <w:rStyle w:val="NormalTok"/>
+        </w:rPr>
+        <w:t xml:space="preserve"> i</w:t>
+      </w:r>
+      <w:r>
+        <w:rPr>
+          <w:rStyle w:val="OperatorTok"/>
+        </w:rPr>
+        <w:t xml:space="preserve">&lt;</w:t>
+      </w:r>
+      <w:r>
+        <w:rPr>
+          <w:rStyle w:val="NormalTok"/>
+        </w:rPr>
+        <w:t xml:space="preserve"> </w:t>
+      </w:r>
+      <w:r>
+        <w:rPr>
+          <w:rStyle w:val="DecValTok"/>
+        </w:rPr>
+        <w:t xml:space="preserve">10</w:t>
+      </w:r>
+      <w:r>
+        <w:rPr>
+          <w:rStyle w:val="OperatorTok"/>
+        </w:rPr>
+        <w:t xml:space="preserve">;</w:t>
+      </w:r>
+      <w:r>
+        <w:rPr>
+          <w:rStyle w:val="NormalTok"/>
+        </w:rPr>
+        <w:t xml:space="preserve"> i</w:t>
+      </w:r>
+      <w:r>
+        <w:rPr>
+          <w:rStyle w:val="OperatorTok"/>
+        </w:rPr>
+        <w:t xml:space="preserve">++)</w:t>
+      </w:r>
+      <w:r>
+        <w:br/>
+      </w:r>
+      <w:r>
+        <w:rPr>
+          <w:rStyle w:val="NormalTok"/>
+        </w:rPr>
+        <w:t xml:space="preserve">            </w:t>
+      </w:r>
+      <w:r>
+        <w:rPr>
+          <w:rStyle w:val="OperatorTok"/>
+        </w:rPr>
+        <w:t xml:space="preserve">{</w:t>
+      </w:r>
+      <w:r>
+        <w:br/>
+      </w:r>
+      <w:r>
+        <w:rPr>
+          <w:rStyle w:val="NormalTok"/>
+        </w:rPr>
+        <w:t xml:space="preserve">                Console</w:t>
+      </w:r>
+      <w:r>
+        <w:rPr>
+          <w:rStyle w:val="OperatorTok"/>
+        </w:rPr>
+        <w:t xml:space="preserve">.</w:t>
+      </w:r>
+      <w:r>
+        <w:rPr>
+          <w:rStyle w:val="FunctionTok"/>
+        </w:rPr>
+        <w:t xml:space="preserve">Write</w:t>
+      </w:r>
+      <w:r>
+        <w:rPr>
+          <w:rStyle w:val="OperatorTok"/>
+        </w:rPr>
+        <w:t xml:space="preserve">(</w:t>
+      </w:r>
+      <w:r>
+        <w:rPr>
+          <w:rStyle w:val="StringTok"/>
+        </w:rPr>
+        <w:t xml:space="preserve">"Enter the book title:"</w:t>
+      </w:r>
+      <w:r>
+        <w:rPr>
+          <w:rStyle w:val="OperatorTok"/>
+        </w:rPr>
+        <w:t xml:space="preserve">);</w:t>
+      </w:r>
+      <w:r>
+        <w:br/>
+      </w:r>
+      <w:r>
+        <w:rPr>
+          <w:rStyle w:val="NormalTok"/>
+        </w:rPr>
+        <w:t xml:space="preserve">                bookList</w:t>
+      </w:r>
+      <w:r>
+        <w:rPr>
+          <w:rStyle w:val="OperatorTok"/>
+        </w:rPr>
+        <w:t xml:space="preserve">[</w:t>
+      </w:r>
+      <w:r>
+        <w:rPr>
+          <w:rStyle w:val="NormalTok"/>
+        </w:rPr>
+        <w:t xml:space="preserve">i</w:t>
+      </w:r>
+      <w:r>
+        <w:rPr>
+          <w:rStyle w:val="OperatorTok"/>
+        </w:rPr>
+        <w:t xml:space="preserve">].</w:t>
+      </w:r>
+      <w:r>
+        <w:rPr>
+          <w:rStyle w:val="FunctionTok"/>
+        </w:rPr>
+        <w:t xml:space="preserve">Title</w:t>
+      </w:r>
+      <w:r>
+        <w:rPr>
+          <w:rStyle w:val="NormalTok"/>
+        </w:rPr>
+        <w:t xml:space="preserve"> </w:t>
+      </w:r>
+      <w:r>
+        <w:rPr>
+          <w:rStyle w:val="OperatorTok"/>
+        </w:rPr>
+        <w:t xml:space="preserve">=</w:t>
+      </w:r>
+      <w:r>
+        <w:rPr>
+          <w:rStyle w:val="NormalTok"/>
+        </w:rPr>
+        <w:t xml:space="preserve"> Console</w:t>
+      </w:r>
+      <w:r>
+        <w:rPr>
+          <w:rStyle w:val="OperatorTok"/>
+        </w:rPr>
+        <w:t xml:space="preserve">.</w:t>
+      </w:r>
+      <w:r>
+        <w:rPr>
+          <w:rStyle w:val="FunctionTok"/>
+        </w:rPr>
+        <w:t xml:space="preserve">ReadLine</w:t>
+      </w:r>
+      <w:r>
+        <w:rPr>
+          <w:rStyle w:val="OperatorTok"/>
+        </w:rPr>
+        <w:t xml:space="preserve">();</w:t>
+      </w:r>
+      <w:r>
+        <w:br/>
+      </w:r>
+      <w:r>
+        <w:rPr>
+          <w:rStyle w:val="NormalTok"/>
+        </w:rPr>
+        <w:t xml:space="preserve">                Console</w:t>
+      </w:r>
+      <w:r>
+        <w:rPr>
+          <w:rStyle w:val="OperatorTok"/>
+        </w:rPr>
+        <w:t xml:space="preserve">.</w:t>
+      </w:r>
+      <w:r>
+        <w:rPr>
+          <w:rStyle w:val="FunctionTok"/>
+        </w:rPr>
+        <w:t xml:space="preserve">Write</w:t>
+      </w:r>
+      <w:r>
+        <w:rPr>
+          <w:rStyle w:val="OperatorTok"/>
+        </w:rPr>
+        <w:t xml:space="preserve">(</w:t>
+      </w:r>
+      <w:r>
+        <w:rPr>
+          <w:rStyle w:val="StringTok"/>
+        </w:rPr>
+        <w:t xml:space="preserve">"Enter the publish year:"</w:t>
+      </w:r>
+      <w:r>
+        <w:rPr>
+          <w:rStyle w:val="OperatorTok"/>
+        </w:rPr>
+        <w:t xml:space="preserve">);</w:t>
+      </w:r>
+      <w:r>
+        <w:br/>
+      </w:r>
+      <w:r>
+        <w:rPr>
+          <w:rStyle w:val="NormalTok"/>
+        </w:rPr>
+        <w:t xml:space="preserve">                bookList</w:t>
+      </w:r>
+      <w:r>
+        <w:rPr>
+          <w:rStyle w:val="OperatorTok"/>
+        </w:rPr>
+        <w:t xml:space="preserve">[</w:t>
+      </w:r>
+      <w:r>
+        <w:rPr>
+          <w:rStyle w:val="NormalTok"/>
+        </w:rPr>
+        <w:t xml:space="preserve">i</w:t>
+      </w:r>
+      <w:r>
+        <w:rPr>
+          <w:rStyle w:val="OperatorTok"/>
+        </w:rPr>
+        <w:t xml:space="preserve">].</w:t>
+      </w:r>
+      <w:r>
+        <w:rPr>
+          <w:rStyle w:val="FunctionTok"/>
+        </w:rPr>
+        <w:t xml:space="preserve">Year</w:t>
+      </w:r>
+      <w:r>
+        <w:rPr>
+          <w:rStyle w:val="NormalTok"/>
+        </w:rPr>
+        <w:t xml:space="preserve"> </w:t>
+      </w:r>
+      <w:r>
+        <w:rPr>
+          <w:rStyle w:val="OperatorTok"/>
+        </w:rPr>
+        <w:t xml:space="preserve">=</w:t>
+      </w:r>
+      <w:r>
+        <w:rPr>
+          <w:rStyle w:val="NormalTok"/>
+        </w:rPr>
+        <w:t xml:space="preserve"> </w:t>
+      </w:r>
+      <w:r>
+        <w:rPr>
+          <w:rStyle w:val="DataTypeTok"/>
+        </w:rPr>
+        <w:t xml:space="preserve">int</w:t>
+      </w:r>
+      <w:r>
+        <w:rPr>
+          <w:rStyle w:val="OperatorTok"/>
+        </w:rPr>
+        <w:t xml:space="preserve">.</w:t>
+      </w:r>
+      <w:r>
+        <w:rPr>
+          <w:rStyle w:val="FunctionTok"/>
+        </w:rPr>
+        <w:t xml:space="preserve">Parse</w:t>
+      </w:r>
+      <w:r>
+        <w:rPr>
+          <w:rStyle w:val="OperatorTok"/>
+        </w:rPr>
+        <w:t xml:space="preserve">(</w:t>
+      </w:r>
+      <w:r>
+        <w:rPr>
+          <w:rStyle w:val="NormalTok"/>
+        </w:rPr>
+        <w:t xml:space="preserve">Console</w:t>
+      </w:r>
+      <w:r>
+        <w:rPr>
+          <w:rStyle w:val="OperatorTok"/>
+        </w:rPr>
+        <w:t xml:space="preserve">.</w:t>
+      </w:r>
+      <w:r>
+        <w:rPr>
+          <w:rStyle w:val="FunctionTok"/>
+        </w:rPr>
+        <w:t xml:space="preserve">ReadLine</w:t>
+      </w:r>
+      <w:r>
+        <w:rPr>
+          <w:rStyle w:val="OperatorTok"/>
+        </w:rPr>
+        <w:t xml:space="preserve">());</w:t>
+      </w:r>
+      <w:r>
+        <w:br/>
+      </w:r>
+      <w:r>
+        <w:rPr>
+          <w:rStyle w:val="NormalTok"/>
+        </w:rPr>
+        <w:t xml:space="preserve">                Console</w:t>
+      </w:r>
+      <w:r>
+        <w:rPr>
+          <w:rStyle w:val="OperatorTok"/>
+        </w:rPr>
+        <w:t xml:space="preserve">.</w:t>
+      </w:r>
+      <w:r>
+        <w:rPr>
+          <w:rStyle w:val="FunctionTok"/>
+        </w:rPr>
+        <w:t xml:space="preserve">Write</w:t>
+      </w:r>
+      <w:r>
+        <w:rPr>
+          <w:rStyle w:val="OperatorTok"/>
+        </w:rPr>
+        <w:t xml:space="preserve">(</w:t>
+      </w:r>
+      <w:r>
+        <w:rPr>
+          <w:rStyle w:val="StringTok"/>
+        </w:rPr>
+        <w:t xml:space="preserve">"Enter the publisher:"</w:t>
+      </w:r>
+      <w:r>
+        <w:rPr>
+          <w:rStyle w:val="OperatorTok"/>
+        </w:rPr>
+        <w:t xml:space="preserve">);</w:t>
+      </w:r>
+      <w:r>
+        <w:br/>
+      </w:r>
+      <w:r>
+        <w:rPr>
+          <w:rStyle w:val="NormalTok"/>
+        </w:rPr>
+        <w:t xml:space="preserve">                bookList</w:t>
+      </w:r>
+      <w:r>
+        <w:rPr>
+          <w:rStyle w:val="OperatorTok"/>
+        </w:rPr>
+        <w:t xml:space="preserve">[</w:t>
+      </w:r>
+      <w:r>
+        <w:rPr>
+          <w:rStyle w:val="NormalTok"/>
+        </w:rPr>
+        <w:t xml:space="preserve">i</w:t>
+      </w:r>
+      <w:r>
+        <w:rPr>
+          <w:rStyle w:val="OperatorTok"/>
+        </w:rPr>
+        <w:t xml:space="preserve">].</w:t>
+      </w:r>
+      <w:r>
+        <w:rPr>
+          <w:rStyle w:val="FunctionTok"/>
+        </w:rPr>
+        <w:t xml:space="preserve">Publisher</w:t>
+      </w:r>
+      <w:r>
+        <w:rPr>
+          <w:rStyle w:val="NormalTok"/>
+        </w:rPr>
+        <w:t xml:space="preserve"> </w:t>
+      </w:r>
+      <w:r>
+        <w:rPr>
+          <w:rStyle w:val="OperatorTok"/>
+        </w:rPr>
+        <w:t xml:space="preserve">=</w:t>
+      </w:r>
+      <w:r>
+        <w:rPr>
+          <w:rStyle w:val="NormalTok"/>
+        </w:rPr>
+        <w:t xml:space="preserve"> Console</w:t>
+      </w:r>
+      <w:r>
+        <w:rPr>
+          <w:rStyle w:val="OperatorTok"/>
+        </w:rPr>
+        <w:t xml:space="preserve">.</w:t>
+      </w:r>
+      <w:r>
+        <w:rPr>
+          <w:rStyle w:val="FunctionTok"/>
+        </w:rPr>
+        <w:t xml:space="preserve">ReadLine</w:t>
+      </w:r>
+      <w:r>
+        <w:rPr>
+          <w:rStyle w:val="OperatorTok"/>
+        </w:rPr>
+        <w:t xml:space="preserve">();</w:t>
+      </w:r>
+      <w:r>
+        <w:br/>
+      </w:r>
+      <w:r>
+        <w:rPr>
+          <w:rStyle w:val="NormalTok"/>
+        </w:rPr>
+        <w:t xml:space="preserve">            </w:t>
+      </w:r>
+      <w:r>
+        <w:rPr>
+          <w:rStyle w:val="OperatorTok"/>
+        </w:rPr>
+        <w:t xml:space="preserve">}</w:t>
+      </w:r>
+      <w:r>
+        <w:br/>
+      </w:r>
+      <w:r>
+        <w:rPr>
+          <w:rStyle w:val="NormalTok"/>
+        </w:rPr>
+        <w:t xml:space="preserve">        </w:t>
+      </w:r>
+      <w:r>
+        <w:rPr>
+          <w:rStyle w:val="OperatorTok"/>
+        </w:rPr>
+        <w:t xml:space="preserve">}</w:t>
+      </w:r>
+      <w:r>
+        <w:br/>
+      </w:r>
+      <w:r>
+        <w:rPr>
+          <w:rStyle w:val="NormalTok"/>
+        </w:rPr>
+        <w:t xml:space="preserve">    </w:t>
+      </w:r>
+      <w:r>
+        <w:rPr>
+          <w:rStyle w:val="OperatorTok"/>
+        </w:rPr>
+        <w:t xml:space="preserve">}</w:t>
+      </w:r>
+      <w:r>
+        <w:br/>
+      </w:r>
+      <w:r>
+        <w:rPr>
+          <w:rStyle w:val="OperatorTok"/>
+        </w:rPr>
+        <w:t xml:space="preserve">}</w:t>
+      </w:r>
+    </w:p>
+    <w:p>
+      <w:pPr>
+        <w:numPr>
+          <w:ilvl w:val="0"/>
+          <w:numId w:val="1007"/>
+        </w:numPr>
+        <w:pStyle w:val="Compact"/>
+      </w:pPr>
+      <w:r>
+        <w:t xml:space="preserve">As you notice, in the above code we define an array of 10 Book objects, and using a</w:t>
+      </w:r>
+      <w:r>
+        <w:t xml:space="preserve"> </w:t>
+      </w:r>
+      <w:r>
+        <w:rPr>
+          <w:iCs/>
+          <w:i/>
+        </w:rPr>
+        <w:t xml:space="preserve">for</w:t>
+      </w:r>
+      <w:r>
+        <w:t xml:space="preserve"> </w:t>
+      </w:r>
+      <w:r>
+        <w:t xml:space="preserve">loop, we accommodate the array.</w:t>
+      </w:r>
+    </w:p>
+    <w:p>
+      <w:pPr>
+        <w:numPr>
+          <w:ilvl w:val="0"/>
+          <w:numId w:val="1007"/>
+        </w:numPr>
+        <w:pStyle w:val="Compact"/>
+      </w:pPr>
+      <w:r>
+        <w:t xml:space="preserve">Replace the</w:t>
+      </w:r>
+      <w:r>
+        <w:t xml:space="preserve"> </w:t>
+      </w:r>
+      <w:r>
+        <w:rPr>
+          <w:iCs/>
+          <w:i/>
+        </w:rPr>
+        <w:t xml:space="preserve">for</w:t>
+      </w:r>
+      <w:r>
+        <w:t xml:space="preserve"> </w:t>
+      </w:r>
+      <w:r>
+        <w:t xml:space="preserve">statement with</w:t>
+      </w:r>
+      <w:r>
+        <w:t xml:space="preserve"> </w:t>
+      </w:r>
+      <w:r>
+        <w:rPr>
+          <w:iCs/>
+          <w:i/>
+        </w:rPr>
+        <w:t xml:space="preserve">foreach</w:t>
+      </w:r>
+      <w:r>
+        <w:t xml:space="preserve"> </w:t>
+      </w:r>
+      <w:r>
+        <w:t xml:space="preserve">statement and apply the required changes.</w:t>
+      </w:r>
+    </w:p>
+    <w:p>
+      <w:pPr>
+        <w:numPr>
+          <w:ilvl w:val="0"/>
+          <w:numId w:val="1007"/>
+        </w:numPr>
+        <w:pStyle w:val="Compact"/>
+      </w:pPr>
+      <w:r>
+        <w:t xml:space="preserve">Add a piece of code that, using a</w:t>
+      </w:r>
+      <w:r>
+        <w:t xml:space="preserve"> </w:t>
+      </w:r>
+      <w:r>
+        <w:rPr>
+          <w:iCs/>
+          <w:i/>
+        </w:rPr>
+        <w:t xml:space="preserve">foreach</w:t>
+      </w:r>
+      <w:r>
+        <w:t xml:space="preserve"> </w:t>
+      </w:r>
+      <w:r>
+        <w:t xml:space="preserve">statement, gets a year from the user and prints all the books published in the given year.</w:t>
+      </w:r>
+    </w:p>
+    <w:bookmarkEnd w:id="25"/>
     <w:sectPr/>
   </w:body>
 </w:document>
@@ -1959,6 +3014,12 @@
     <w:abstractNumId w:val="991"/>
   </w:num>
   <w:num w:numId="1005">
+    <w:abstractNumId w:val="991"/>
+  </w:num>
+  <w:num w:numId="1006">
+    <w:abstractNumId w:val="991"/>
+  </w:num>
+  <w:num w:numId="1007">
     <w:abstractNumId w:val="991"/>
   </w:num>
 </w:numbering>

</xml_diff>

<commit_message>
Deploying to gh-pages from @ csci-1301/csci-1301.github.io@6f86681ae17651c9eb131c83ac73d7802af2eb30 🚀
</commit_message>
<xml_diff>
--- a/labs/Foreach/index.docx
+++ b/labs/Foreach/index.docx
@@ -28,7 +28,7 @@
         <w:pStyle w:val="Date"/>
       </w:pPr>
       <w:r>
-        <w:t xml:space="preserve">June  22, 2021 (04:06:33 AM)</w:t>
+        <w:t xml:space="preserve">June  22, 2021 (04:16:35 AM)</w:t>
       </w:r>
     </w:p>
     <w:sdt>
@@ -57,7 +57,7 @@
         </w:p>
       </w:sdtContent>
     </w:sdt>
-    <w:bookmarkStart w:id="24" w:name="practicing-foreach-loop"/>
+    <w:bookmarkStart w:id="25" w:name="practicing-foreach-loop"/>
     <w:p>
       <w:pPr>
         <w:pStyle w:val="Heading1"/>
@@ -1760,11 +1760,10 @@
       </w:r>
     </w:p>
     <w:bookmarkEnd w:id="23"/>
-    <w:bookmarkEnd w:id="24"/>
-    <w:bookmarkStart w:id="25" w:name="problem-4"/>
+    <w:bookmarkStart w:id="24" w:name="problem-4"/>
     <w:p>
       <w:pPr>
-        <w:pStyle w:val="Heading1"/>
+        <w:pStyle w:val="Heading2"/>
       </w:pPr>
       <w:r>
         <w:t xml:space="preserve">Problem 4</w:t>
@@ -2815,6 +2814,70 @@
         <w:t xml:space="preserve">statement, gets a year from the user and prints all the books published in the given year.</w:t>
       </w:r>
     </w:p>
+    <w:p>
+      <w:pPr>
+        <w:numPr>
+          <w:ilvl w:val="0"/>
+          <w:numId w:val="1007"/>
+        </w:numPr>
+        <w:pStyle w:val="Compact"/>
+      </w:pPr>
+      <w:r>
+        <w:t xml:space="preserve">Add a piece of code that, using a</w:t>
+      </w:r>
+      <w:r>
+        <w:t xml:space="preserve"> </w:t>
+      </w:r>
+      <w:r>
+        <w:rPr>
+          <w:iCs/>
+          <w:i/>
+        </w:rPr>
+        <w:t xml:space="preserve">for</w:t>
+      </w:r>
+      <w:r>
+        <w:t xml:space="preserve"> </w:t>
+      </w:r>
+      <w:r>
+        <w:t xml:space="preserve">statement, gets a year from the user and prints all the books published in the given year.</w:t>
+      </w:r>
+    </w:p>
+    <w:p>
+      <w:pPr>
+        <w:numPr>
+          <w:ilvl w:val="0"/>
+          <w:numId w:val="1007"/>
+        </w:numPr>
+        <w:pStyle w:val="Compact"/>
+      </w:pPr>
+      <w:r>
+        <w:rPr>
+          <w:iCs/>
+          <w:i/>
+        </w:rPr>
+        <w:t xml:space="preserve">foreach</w:t>
+      </w:r>
+      <w:r>
+        <w:t xml:space="preserve"> </w:t>
+      </w:r>
+      <w:r>
+        <w:t xml:space="preserve">or</w:t>
+      </w:r>
+      <w:r>
+        <w:t xml:space="preserve"> </w:t>
+      </w:r>
+      <w:r>
+        <w:rPr>
+          <w:iCs/>
+          <w:i/>
+        </w:rPr>
+        <w:t xml:space="preserve">for</w:t>
+      </w:r>
+      <w:r>
+        <w:t xml:space="preserve">? Which one do you prefer to implement the above search? Explain your answer.</w:t>
+      </w:r>
+    </w:p>
+    <w:bookmarkEnd w:id="24"/>
     <w:bookmarkEnd w:id="25"/>
     <w:sectPr/>
   </w:body>

</xml_diff>

<commit_message>
Deploying to gh-pages from @ csci-1301/csci-1301.github.io@27ba97a684415353d790890bcfe1e58b04487ed4 🚀
</commit_message>
<xml_diff>
--- a/labs/Foreach/index.docx
+++ b/labs/Foreach/index.docx
@@ -28,7 +28,7 @@
         <w:pStyle w:val="Date"/>
       </w:pPr>
       <w:r>
-        <w:t xml:space="preserve">June  22, 2021 (04:16:35 AM)</w:t>
+        <w:t xml:space="preserve">June  22, 2021 (04:32:55 AM)</w:t>
       </w:r>
     </w:p>
     <w:sdt>
@@ -857,22 +857,23 @@
         <w:pStyle w:val="Compact"/>
       </w:pPr>
       <w:r>
-        <w:t xml:space="preserve">Can you rewrite the following code with</w:t>
-      </w:r>
-      <w:r>
-        <w:t xml:space="preserve"> </w:t>
-      </w:r>
-      <w:r>
-        <w:rPr>
-          <w:rStyle w:val="KeywordTok"/>
-        </w:rPr>
-        <w:t xml:space="preserve">foreach</w:t>
-      </w:r>
-      <w:r>
-        <w:t xml:space="preserve"> </w:t>
-      </w:r>
-      <w:r>
-        <w:t xml:space="preserve">statement? Why?</w:t>
+        <w:t xml:space="preserve">Create a new project and replace the content of the file</w:t>
+      </w:r>
+      <w:r>
+        <w:t xml:space="preserve"> </w:t>
+      </w:r>
+      <w:r>
+        <w:rPr>
+          <w:iCs/>
+          <w:i/>
+        </w:rPr>
+        <w:t xml:space="preserve">Program.cs</w:t>
+      </w:r>
+      <w:r>
+        <w:t xml:space="preserve"> </w:t>
+      </w:r>
+      <w:r>
+        <w:t xml:space="preserve">with the following code:</w:t>
       </w:r>
     </w:p>
     <w:p>
@@ -881,15 +882,303 @@
       </w:pPr>
       <w:r>
         <w:rPr>
+          <w:rStyle w:val="KeywordTok"/>
+        </w:rPr>
+        <w:t xml:space="preserve">using</w:t>
+      </w:r>
+      <w:r>
+        <w:rPr>
+          <w:rStyle w:val="NormalTok"/>
+        </w:rPr>
+        <w:t xml:space="preserve"> System</w:t>
+      </w:r>
+      <w:r>
+        <w:rPr>
+          <w:rStyle w:val="OperatorTok"/>
+        </w:rPr>
+        <w:t xml:space="preserve">;</w:t>
+      </w:r>
+      <w:r>
+        <w:br/>
+      </w:r>
+      <w:r>
+        <w:br/>
+      </w:r>
+      <w:r>
+        <w:rPr>
+          <w:rStyle w:val="KeywordTok"/>
+        </w:rPr>
+        <w:t xml:space="preserve">namespace</w:t>
+      </w:r>
+      <w:r>
+        <w:rPr>
+          <w:rStyle w:val="NormalTok"/>
+        </w:rPr>
+        <w:t xml:space="preserve"> Practice</w:t>
+      </w:r>
+      <w:r>
+        <w:br/>
+      </w:r>
+      <w:r>
+        <w:rPr>
+          <w:rStyle w:val="OperatorTok"/>
+        </w:rPr>
+        <w:t xml:space="preserve">{</w:t>
+      </w:r>
+      <w:r>
+        <w:br/>
+      </w:r>
+      <w:r>
+        <w:rPr>
+          <w:rStyle w:val="NormalTok"/>
+        </w:rPr>
+        <w:t xml:space="preserve">    </w:t>
+      </w:r>
+      <w:r>
+        <w:rPr>
+          <w:rStyle w:val="KeywordTok"/>
+        </w:rPr>
+        <w:t xml:space="preserve">class</w:t>
+      </w:r>
+      <w:r>
+        <w:rPr>
+          <w:rStyle w:val="NormalTok"/>
+        </w:rPr>
+        <w:t xml:space="preserve"> Book</w:t>
+      </w:r>
+      <w:r>
+        <w:br/>
+      </w:r>
+      <w:r>
+        <w:rPr>
+          <w:rStyle w:val="NormalTok"/>
+        </w:rPr>
+        <w:t xml:space="preserve">    </w:t>
+      </w:r>
+      <w:r>
+        <w:rPr>
+          <w:rStyle w:val="OperatorTok"/>
+        </w:rPr>
+        <w:t xml:space="preserve">{</w:t>
+      </w:r>
+      <w:r>
+        <w:br/>
+      </w:r>
+      <w:r>
+        <w:rPr>
+          <w:rStyle w:val="NormalTok"/>
+        </w:rPr>
+        <w:t xml:space="preserve">        </w:t>
+      </w:r>
+      <w:r>
+        <w:rPr>
+          <w:rStyle w:val="KeywordTok"/>
+        </w:rPr>
+        <w:t xml:space="preserve">public</w:t>
+      </w:r>
+      <w:r>
+        <w:rPr>
+          <w:rStyle w:val="NormalTok"/>
+        </w:rPr>
+        <w:t xml:space="preserve"> </w:t>
+      </w:r>
+      <w:r>
+        <w:rPr>
           <w:rStyle w:val="DataTypeTok"/>
         </w:rPr>
-        <w:t xml:space="preserve">double</w:t>
-      </w:r>
-      <w:r>
-        <w:rPr>
-          <w:rStyle w:val="NormalTok"/>
-        </w:rPr>
-        <w:t xml:space="preserve"> </w:t>
+        <w:t xml:space="preserve">string</w:t>
+      </w:r>
+      <w:r>
+        <w:rPr>
+          <w:rStyle w:val="NormalTok"/>
+        </w:rPr>
+        <w:t xml:space="preserve"> Title</w:t>
+      </w:r>
+      <w:r>
+        <w:rPr>
+          <w:rStyle w:val="OperatorTok"/>
+        </w:rPr>
+        <w:t xml:space="preserve">;</w:t>
+      </w:r>
+      <w:r>
+        <w:br/>
+      </w:r>
+      <w:r>
+        <w:rPr>
+          <w:rStyle w:val="NormalTok"/>
+        </w:rPr>
+        <w:t xml:space="preserve">        </w:t>
+      </w:r>
+      <w:r>
+        <w:rPr>
+          <w:rStyle w:val="KeywordTok"/>
+        </w:rPr>
+        <w:t xml:space="preserve">public</w:t>
+      </w:r>
+      <w:r>
+        <w:rPr>
+          <w:rStyle w:val="NormalTok"/>
+        </w:rPr>
+        <w:t xml:space="preserve"> </w:t>
+      </w:r>
+      <w:r>
+        <w:rPr>
+          <w:rStyle w:val="DataTypeTok"/>
+        </w:rPr>
+        <w:t xml:space="preserve">int</w:t>
+      </w:r>
+      <w:r>
+        <w:rPr>
+          <w:rStyle w:val="NormalTok"/>
+        </w:rPr>
+        <w:t xml:space="preserve"> Year</w:t>
+      </w:r>
+      <w:r>
+        <w:rPr>
+          <w:rStyle w:val="OperatorTok"/>
+        </w:rPr>
+        <w:t xml:space="preserve">;</w:t>
+      </w:r>
+      <w:r>
+        <w:br/>
+      </w:r>
+      <w:r>
+        <w:rPr>
+          <w:rStyle w:val="NormalTok"/>
+        </w:rPr>
+        <w:t xml:space="preserve">        </w:t>
+      </w:r>
+      <w:r>
+        <w:rPr>
+          <w:rStyle w:val="KeywordTok"/>
+        </w:rPr>
+        <w:t xml:space="preserve">public</w:t>
+      </w:r>
+      <w:r>
+        <w:rPr>
+          <w:rStyle w:val="NormalTok"/>
+        </w:rPr>
+        <w:t xml:space="preserve"> </w:t>
+      </w:r>
+      <w:r>
+        <w:rPr>
+          <w:rStyle w:val="DataTypeTok"/>
+        </w:rPr>
+        <w:t xml:space="preserve">string</w:t>
+      </w:r>
+      <w:r>
+        <w:rPr>
+          <w:rStyle w:val="NormalTok"/>
+        </w:rPr>
+        <w:t xml:space="preserve"> Publisher</w:t>
+      </w:r>
+      <w:r>
+        <w:rPr>
+          <w:rStyle w:val="OperatorTok"/>
+        </w:rPr>
+        <w:t xml:space="preserve">;</w:t>
+      </w:r>
+      <w:r>
+        <w:br/>
+      </w:r>
+      <w:r>
+        <w:rPr>
+          <w:rStyle w:val="NormalTok"/>
+        </w:rPr>
+        <w:t xml:space="preserve">    </w:t>
+      </w:r>
+      <w:r>
+        <w:rPr>
+          <w:rStyle w:val="OperatorTok"/>
+        </w:rPr>
+        <w:t xml:space="preserve">}</w:t>
+      </w:r>
+      <w:r>
+        <w:br/>
+      </w:r>
+      <w:r>
+        <w:rPr>
+          <w:rStyle w:val="NormalTok"/>
+        </w:rPr>
+        <w:t xml:space="preserve">    </w:t>
+      </w:r>
+      <w:r>
+        <w:rPr>
+          <w:rStyle w:val="KeywordTok"/>
+        </w:rPr>
+        <w:t xml:space="preserve">class</w:t>
+      </w:r>
+      <w:r>
+        <w:rPr>
+          <w:rStyle w:val="NormalTok"/>
+        </w:rPr>
+        <w:t xml:space="preserve"> Program</w:t>
+      </w:r>
+      <w:r>
+        <w:br/>
+      </w:r>
+      <w:r>
+        <w:rPr>
+          <w:rStyle w:val="NormalTok"/>
+        </w:rPr>
+        <w:t xml:space="preserve">    </w:t>
+      </w:r>
+      <w:r>
+        <w:rPr>
+          <w:rStyle w:val="OperatorTok"/>
+        </w:rPr>
+        <w:t xml:space="preserve">{</w:t>
+      </w:r>
+      <w:r>
+        <w:br/>
+      </w:r>
+      <w:r>
+        <w:rPr>
+          <w:rStyle w:val="NormalTok"/>
+        </w:rPr>
+        <w:t xml:space="preserve">        </w:t>
+      </w:r>
+      <w:r>
+        <w:rPr>
+          <w:rStyle w:val="KeywordTok"/>
+        </w:rPr>
+        <w:t xml:space="preserve">static</w:t>
+      </w:r>
+      <w:r>
+        <w:rPr>
+          <w:rStyle w:val="NormalTok"/>
+        </w:rPr>
+        <w:t xml:space="preserve"> </w:t>
+      </w:r>
+      <w:r>
+        <w:rPr>
+          <w:rStyle w:val="DataTypeTok"/>
+        </w:rPr>
+        <w:t xml:space="preserve">void</w:t>
+      </w:r>
+      <w:r>
+        <w:rPr>
+          <w:rStyle w:val="NormalTok"/>
+        </w:rPr>
+        <w:t xml:space="preserve"> </w:t>
+      </w:r>
+      <w:r>
+        <w:rPr>
+          <w:rStyle w:val="FunctionTok"/>
+        </w:rPr>
+        <w:t xml:space="preserve">Main</w:t>
+      </w:r>
+      <w:r>
+        <w:rPr>
+          <w:rStyle w:val="OperatorTok"/>
+        </w:rPr>
+        <w:t xml:space="preserve">(</w:t>
+      </w:r>
+      <w:r>
+        <w:rPr>
+          <w:rStyle w:val="DataTypeTok"/>
+        </w:rPr>
+        <w:t xml:space="preserve">string</w:t>
       </w:r>
       <w:r>
         <w:rPr>
@@ -901,7 +1190,49 @@
         <w:rPr>
           <w:rStyle w:val="NormalTok"/>
         </w:rPr>
-        <w:t xml:space="preserve"> numbers </w:t>
+        <w:t xml:space="preserve"> args</w:t>
+      </w:r>
+      <w:r>
+        <w:rPr>
+          <w:rStyle w:val="OperatorTok"/>
+        </w:rPr>
+        <w:t xml:space="preserve">)</w:t>
+      </w:r>
+      <w:r>
+        <w:br/>
+      </w:r>
+      <w:r>
+        <w:rPr>
+          <w:rStyle w:val="NormalTok"/>
+        </w:rPr>
+        <w:t xml:space="preserve">        </w:t>
+      </w:r>
+      <w:r>
+        <w:rPr>
+          <w:rStyle w:val="OperatorTok"/>
+        </w:rPr>
+        <w:t xml:space="preserve">{</w:t>
+      </w:r>
+      <w:r>
+        <w:br/>
+      </w:r>
+      <w:r>
+        <w:rPr>
+          <w:rStyle w:val="NormalTok"/>
+        </w:rPr>
+        <w:t xml:space="preserve">            Book</w:t>
+      </w:r>
+      <w:r>
+        <w:rPr>
+          <w:rStyle w:val="OperatorTok"/>
+        </w:rPr>
+        <w:t xml:space="preserve">[]</w:t>
+      </w:r>
+      <w:r>
+        <w:rPr>
+          <w:rStyle w:val="NormalTok"/>
+        </w:rPr>
+        <w:t xml:space="preserve"> bookList </w:t>
       </w:r>
       <w:r>
         <w:rPr>
@@ -917,111 +1248,504 @@
       </w:r>
       <w:r>
         <w:rPr>
+          <w:rStyle w:val="KeywordTok"/>
+        </w:rPr>
+        <w:t xml:space="preserve">new</w:t>
+      </w:r>
+      <w:r>
+        <w:rPr>
+          <w:rStyle w:val="NormalTok"/>
+        </w:rPr>
+        <w:t xml:space="preserve"> Book</w:t>
+      </w:r>
+      <w:r>
+        <w:rPr>
+          <w:rStyle w:val="OperatorTok"/>
+        </w:rPr>
+        <w:t xml:space="preserve">[</w:t>
+      </w:r>
+      <w:r>
+        <w:rPr>
+          <w:rStyle w:val="DecValTok"/>
+        </w:rPr>
+        <w:t xml:space="preserve">10</w:t>
+      </w:r>
+      <w:r>
+        <w:rPr>
+          <w:rStyle w:val="OperatorTok"/>
+        </w:rPr>
+        <w:t xml:space="preserve">];</w:t>
+      </w:r>
+      <w:r>
+        <w:br/>
+      </w:r>
+      <w:r>
+        <w:rPr>
+          <w:rStyle w:val="NormalTok"/>
+        </w:rPr>
+        <w:t xml:space="preserve">            </w:t>
+      </w:r>
+      <w:r>
+        <w:rPr>
+          <w:rStyle w:val="KeywordTok"/>
+        </w:rPr>
+        <w:t xml:space="preserve">for</w:t>
+      </w:r>
+      <w:r>
+        <w:rPr>
+          <w:rStyle w:val="OperatorTok"/>
+        </w:rPr>
+        <w:t xml:space="preserve">(</w:t>
+      </w:r>
+      <w:r>
+        <w:rPr>
+          <w:rStyle w:val="DataTypeTok"/>
+        </w:rPr>
+        <w:t xml:space="preserve">int</w:t>
+      </w:r>
+      <w:r>
+        <w:rPr>
+          <w:rStyle w:val="NormalTok"/>
+        </w:rPr>
+        <w:t xml:space="preserve"> i </w:t>
+      </w:r>
+      <w:r>
+        <w:rPr>
+          <w:rStyle w:val="OperatorTok"/>
+        </w:rPr>
+        <w:t xml:space="preserve">=</w:t>
+      </w:r>
+      <w:r>
+        <w:rPr>
+          <w:rStyle w:val="DecValTok"/>
+        </w:rPr>
+        <w:t xml:space="preserve">0</w:t>
+      </w:r>
+      <w:r>
+        <w:rPr>
+          <w:rStyle w:val="OperatorTok"/>
+        </w:rPr>
+        <w:t xml:space="preserve">;</w:t>
+      </w:r>
+      <w:r>
+        <w:rPr>
+          <w:rStyle w:val="NormalTok"/>
+        </w:rPr>
+        <w:t xml:space="preserve"> i</w:t>
+      </w:r>
+      <w:r>
+        <w:rPr>
+          <w:rStyle w:val="OperatorTok"/>
+        </w:rPr>
+        <w:t xml:space="preserve">&lt;</w:t>
+      </w:r>
+      <w:r>
+        <w:rPr>
+          <w:rStyle w:val="NormalTok"/>
+        </w:rPr>
+        <w:t xml:space="preserve"> </w:t>
+      </w:r>
+      <w:r>
+        <w:rPr>
+          <w:rStyle w:val="DecValTok"/>
+        </w:rPr>
+        <w:t xml:space="preserve">10</w:t>
+      </w:r>
+      <w:r>
+        <w:rPr>
+          <w:rStyle w:val="OperatorTok"/>
+        </w:rPr>
+        <w:t xml:space="preserve">;</w:t>
+      </w:r>
+      <w:r>
+        <w:rPr>
+          <w:rStyle w:val="NormalTok"/>
+        </w:rPr>
+        <w:t xml:space="preserve"> i</w:t>
+      </w:r>
+      <w:r>
+        <w:rPr>
+          <w:rStyle w:val="OperatorTok"/>
+        </w:rPr>
+        <w:t xml:space="preserve">++)</w:t>
+      </w:r>
+      <w:r>
+        <w:br/>
+      </w:r>
+      <w:r>
+        <w:rPr>
+          <w:rStyle w:val="NormalTok"/>
+        </w:rPr>
+        <w:t xml:space="preserve">            </w:t>
+      </w:r>
+      <w:r>
+        <w:rPr>
           <w:rStyle w:val="OperatorTok"/>
         </w:rPr>
         <w:t xml:space="preserve">{</w:t>
       </w:r>
       <w:r>
-        <w:rPr>
-          <w:rStyle w:val="FloatTok"/>
-        </w:rPr>
-        <w:t xml:space="preserve">1.2</w:t>
-      </w:r>
-      <w:r>
-        <w:rPr>
-          <w:rStyle w:val="OperatorTok"/>
-        </w:rPr>
-        <w:t xml:space="preserve">,</w:t>
-      </w:r>
-      <w:r>
-        <w:rPr>
-          <w:rStyle w:val="NormalTok"/>
-        </w:rPr>
-        <w:t xml:space="preserve"> </w:t>
-      </w:r>
-      <w:r>
-        <w:rPr>
-          <w:rStyle w:val="FloatTok"/>
-        </w:rPr>
-        <w:t xml:space="preserve">4.3</w:t>
-      </w:r>
-      <w:r>
-        <w:rPr>
-          <w:rStyle w:val="OperatorTok"/>
-        </w:rPr>
-        <w:t xml:space="preserve">,</w:t>
-      </w:r>
-      <w:r>
-        <w:rPr>
-          <w:rStyle w:val="NormalTok"/>
-        </w:rPr>
-        <w:t xml:space="preserve"> </w:t>
-      </w:r>
-      <w:r>
-        <w:rPr>
-          <w:rStyle w:val="FloatTok"/>
-        </w:rPr>
-        <w:t xml:space="preserve">5.7</w:t>
-      </w:r>
-      <w:r>
-        <w:rPr>
-          <w:rStyle w:val="OperatorTok"/>
-        </w:rPr>
-        <w:t xml:space="preserve">,</w:t>
-      </w:r>
-      <w:r>
-        <w:rPr>
-          <w:rStyle w:val="NormalTok"/>
-        </w:rPr>
-        <w:t xml:space="preserve"> </w:t>
-      </w:r>
-      <w:r>
-        <w:rPr>
-          <w:rStyle w:val="DecValTok"/>
-        </w:rPr>
-        <w:t xml:space="preserve">11</w:t>
-      </w:r>
-      <w:r>
-        <w:rPr>
-          <w:rStyle w:val="OperatorTok"/>
-        </w:rPr>
-        <w:t xml:space="preserve">,</w:t>
-      </w:r>
-      <w:r>
-        <w:rPr>
-          <w:rStyle w:val="NormalTok"/>
-        </w:rPr>
-        <w:t xml:space="preserve"> </w:t>
-      </w:r>
-      <w:r>
-        <w:rPr>
-          <w:rStyle w:val="OperatorTok"/>
-        </w:rPr>
-        <w:t xml:space="preserve">-</w:t>
-      </w:r>
-      <w:r>
-        <w:rPr>
-          <w:rStyle w:val="FloatTok"/>
-        </w:rPr>
-        <w:t xml:space="preserve">3.13</w:t>
-      </w:r>
-      <w:r>
-        <w:rPr>
-          <w:rStyle w:val="OperatorTok"/>
-        </w:rPr>
-        <w:t xml:space="preserve">,</w:t>
-      </w:r>
-      <w:r>
-        <w:rPr>
-          <w:rStyle w:val="NormalTok"/>
-        </w:rPr>
-        <w:t xml:space="preserve"> </w:t>
-      </w:r>
-      <w:r>
-        <w:rPr>
-          <w:rStyle w:val="FloatTok"/>
-        </w:rPr>
-        <w:t xml:space="preserve">1.7</w:t>
+        <w:br/>
+      </w:r>
+      <w:r>
+        <w:rPr>
+          <w:rStyle w:val="NormalTok"/>
+        </w:rPr>
+        <w:t xml:space="preserve">                Console</w:t>
+      </w:r>
+      <w:r>
+        <w:rPr>
+          <w:rStyle w:val="OperatorTok"/>
+        </w:rPr>
+        <w:t xml:space="preserve">.</w:t>
+      </w:r>
+      <w:r>
+        <w:rPr>
+          <w:rStyle w:val="FunctionTok"/>
+        </w:rPr>
+        <w:t xml:space="preserve">Write</w:t>
+      </w:r>
+      <w:r>
+        <w:rPr>
+          <w:rStyle w:val="OperatorTok"/>
+        </w:rPr>
+        <w:t xml:space="preserve">(</w:t>
+      </w:r>
+      <w:r>
+        <w:rPr>
+          <w:rStyle w:val="StringTok"/>
+        </w:rPr>
+        <w:t xml:space="preserve">"Enter the book title:"</w:t>
+      </w:r>
+      <w:r>
+        <w:rPr>
+          <w:rStyle w:val="OperatorTok"/>
+        </w:rPr>
+        <w:t xml:space="preserve">);</w:t>
+      </w:r>
+      <w:r>
+        <w:br/>
+      </w:r>
+      <w:r>
+        <w:rPr>
+          <w:rStyle w:val="NormalTok"/>
+        </w:rPr>
+        <w:t xml:space="preserve">                bookList</w:t>
+      </w:r>
+      <w:r>
+        <w:rPr>
+          <w:rStyle w:val="OperatorTok"/>
+        </w:rPr>
+        <w:t xml:space="preserve">[</w:t>
+      </w:r>
+      <w:r>
+        <w:rPr>
+          <w:rStyle w:val="NormalTok"/>
+        </w:rPr>
+        <w:t xml:space="preserve">i</w:t>
+      </w:r>
+      <w:r>
+        <w:rPr>
+          <w:rStyle w:val="OperatorTok"/>
+        </w:rPr>
+        <w:t xml:space="preserve">].</w:t>
+      </w:r>
+      <w:r>
+        <w:rPr>
+          <w:rStyle w:val="FunctionTok"/>
+        </w:rPr>
+        <w:t xml:space="preserve">Title</w:t>
+      </w:r>
+      <w:r>
+        <w:rPr>
+          <w:rStyle w:val="NormalTok"/>
+        </w:rPr>
+        <w:t xml:space="preserve"> </w:t>
+      </w:r>
+      <w:r>
+        <w:rPr>
+          <w:rStyle w:val="OperatorTok"/>
+        </w:rPr>
+        <w:t xml:space="preserve">=</w:t>
+      </w:r>
+      <w:r>
+        <w:rPr>
+          <w:rStyle w:val="NormalTok"/>
+        </w:rPr>
+        <w:t xml:space="preserve"> Console</w:t>
+      </w:r>
+      <w:r>
+        <w:rPr>
+          <w:rStyle w:val="OperatorTok"/>
+        </w:rPr>
+        <w:t xml:space="preserve">.</w:t>
+      </w:r>
+      <w:r>
+        <w:rPr>
+          <w:rStyle w:val="FunctionTok"/>
+        </w:rPr>
+        <w:t xml:space="preserve">ReadLine</w:t>
+      </w:r>
+      <w:r>
+        <w:rPr>
+          <w:rStyle w:val="OperatorTok"/>
+        </w:rPr>
+        <w:t xml:space="preserve">();</w:t>
+      </w:r>
+      <w:r>
+        <w:br/>
+      </w:r>
+      <w:r>
+        <w:rPr>
+          <w:rStyle w:val="NormalTok"/>
+        </w:rPr>
+        <w:t xml:space="preserve">                Console</w:t>
+      </w:r>
+      <w:r>
+        <w:rPr>
+          <w:rStyle w:val="OperatorTok"/>
+        </w:rPr>
+        <w:t xml:space="preserve">.</w:t>
+      </w:r>
+      <w:r>
+        <w:rPr>
+          <w:rStyle w:val="FunctionTok"/>
+        </w:rPr>
+        <w:t xml:space="preserve">Write</w:t>
+      </w:r>
+      <w:r>
+        <w:rPr>
+          <w:rStyle w:val="OperatorTok"/>
+        </w:rPr>
+        <w:t xml:space="preserve">(</w:t>
+      </w:r>
+      <w:r>
+        <w:rPr>
+          <w:rStyle w:val="StringTok"/>
+        </w:rPr>
+        <w:t xml:space="preserve">"Enter the publish year:"</w:t>
+      </w:r>
+      <w:r>
+        <w:rPr>
+          <w:rStyle w:val="OperatorTok"/>
+        </w:rPr>
+        <w:t xml:space="preserve">);</w:t>
+      </w:r>
+      <w:r>
+        <w:br/>
+      </w:r>
+      <w:r>
+        <w:rPr>
+          <w:rStyle w:val="NormalTok"/>
+        </w:rPr>
+        <w:t xml:space="preserve">                bookList</w:t>
+      </w:r>
+      <w:r>
+        <w:rPr>
+          <w:rStyle w:val="OperatorTok"/>
+        </w:rPr>
+        <w:t xml:space="preserve">[</w:t>
+      </w:r>
+      <w:r>
+        <w:rPr>
+          <w:rStyle w:val="NormalTok"/>
+        </w:rPr>
+        <w:t xml:space="preserve">i</w:t>
+      </w:r>
+      <w:r>
+        <w:rPr>
+          <w:rStyle w:val="OperatorTok"/>
+        </w:rPr>
+        <w:t xml:space="preserve">].</w:t>
+      </w:r>
+      <w:r>
+        <w:rPr>
+          <w:rStyle w:val="FunctionTok"/>
+        </w:rPr>
+        <w:t xml:space="preserve">Year</w:t>
+      </w:r>
+      <w:r>
+        <w:rPr>
+          <w:rStyle w:val="NormalTok"/>
+        </w:rPr>
+        <w:t xml:space="preserve"> </w:t>
+      </w:r>
+      <w:r>
+        <w:rPr>
+          <w:rStyle w:val="OperatorTok"/>
+        </w:rPr>
+        <w:t xml:space="preserve">=</w:t>
+      </w:r>
+      <w:r>
+        <w:rPr>
+          <w:rStyle w:val="NormalTok"/>
+        </w:rPr>
+        <w:t xml:space="preserve"> </w:t>
+      </w:r>
+      <w:r>
+        <w:rPr>
+          <w:rStyle w:val="DataTypeTok"/>
+        </w:rPr>
+        <w:t xml:space="preserve">int</w:t>
+      </w:r>
+      <w:r>
+        <w:rPr>
+          <w:rStyle w:val="OperatorTok"/>
+        </w:rPr>
+        <w:t xml:space="preserve">.</w:t>
+      </w:r>
+      <w:r>
+        <w:rPr>
+          <w:rStyle w:val="FunctionTok"/>
+        </w:rPr>
+        <w:t xml:space="preserve">Parse</w:t>
+      </w:r>
+      <w:r>
+        <w:rPr>
+          <w:rStyle w:val="OperatorTok"/>
+        </w:rPr>
+        <w:t xml:space="preserve">(</w:t>
+      </w:r>
+      <w:r>
+        <w:rPr>
+          <w:rStyle w:val="NormalTok"/>
+        </w:rPr>
+        <w:t xml:space="preserve">Console</w:t>
+      </w:r>
+      <w:r>
+        <w:rPr>
+          <w:rStyle w:val="OperatorTok"/>
+        </w:rPr>
+        <w:t xml:space="preserve">.</w:t>
+      </w:r>
+      <w:r>
+        <w:rPr>
+          <w:rStyle w:val="FunctionTok"/>
+        </w:rPr>
+        <w:t xml:space="preserve">ReadLine</w:t>
+      </w:r>
+      <w:r>
+        <w:rPr>
+          <w:rStyle w:val="OperatorTok"/>
+        </w:rPr>
+        <w:t xml:space="preserve">());</w:t>
+      </w:r>
+      <w:r>
+        <w:br/>
+      </w:r>
+      <w:r>
+        <w:rPr>
+          <w:rStyle w:val="NormalTok"/>
+        </w:rPr>
+        <w:t xml:space="preserve">                Console</w:t>
+      </w:r>
+      <w:r>
+        <w:rPr>
+          <w:rStyle w:val="OperatorTok"/>
+        </w:rPr>
+        <w:t xml:space="preserve">.</w:t>
+      </w:r>
+      <w:r>
+        <w:rPr>
+          <w:rStyle w:val="FunctionTok"/>
+        </w:rPr>
+        <w:t xml:space="preserve">Write</w:t>
+      </w:r>
+      <w:r>
+        <w:rPr>
+          <w:rStyle w:val="OperatorTok"/>
+        </w:rPr>
+        <w:t xml:space="preserve">(</w:t>
+      </w:r>
+      <w:r>
+        <w:rPr>
+          <w:rStyle w:val="StringTok"/>
+        </w:rPr>
+        <w:t xml:space="preserve">"Enter the publisher:"</w:t>
+      </w:r>
+      <w:r>
+        <w:rPr>
+          <w:rStyle w:val="OperatorTok"/>
+        </w:rPr>
+        <w:t xml:space="preserve">);</w:t>
+      </w:r>
+      <w:r>
+        <w:br/>
+      </w:r>
+      <w:r>
+        <w:rPr>
+          <w:rStyle w:val="NormalTok"/>
+        </w:rPr>
+        <w:t xml:space="preserve">                bookList</w:t>
+      </w:r>
+      <w:r>
+        <w:rPr>
+          <w:rStyle w:val="OperatorTok"/>
+        </w:rPr>
+        <w:t xml:space="preserve">[</w:t>
+      </w:r>
+      <w:r>
+        <w:rPr>
+          <w:rStyle w:val="NormalTok"/>
+        </w:rPr>
+        <w:t xml:space="preserve">i</w:t>
+      </w:r>
+      <w:r>
+        <w:rPr>
+          <w:rStyle w:val="OperatorTok"/>
+        </w:rPr>
+        <w:t xml:space="preserve">].</w:t>
+      </w:r>
+      <w:r>
+        <w:rPr>
+          <w:rStyle w:val="FunctionTok"/>
+        </w:rPr>
+        <w:t xml:space="preserve">Publisher</w:t>
+      </w:r>
+      <w:r>
+        <w:rPr>
+          <w:rStyle w:val="NormalTok"/>
+        </w:rPr>
+        <w:t xml:space="preserve"> </w:t>
+      </w:r>
+      <w:r>
+        <w:rPr>
+          <w:rStyle w:val="OperatorTok"/>
+        </w:rPr>
+        <w:t xml:space="preserve">=</w:t>
+      </w:r>
+      <w:r>
+        <w:rPr>
+          <w:rStyle w:val="NormalTok"/>
+        </w:rPr>
+        <w:t xml:space="preserve"> Console</w:t>
+      </w:r>
+      <w:r>
+        <w:rPr>
+          <w:rStyle w:val="OperatorTok"/>
+        </w:rPr>
+        <w:t xml:space="preserve">.</w:t>
+      </w:r>
+      <w:r>
+        <w:rPr>
+          <w:rStyle w:val="FunctionTok"/>
+        </w:rPr>
+        <w:t xml:space="preserve">ReadLine</w:t>
+      </w:r>
+      <w:r>
+        <w:rPr>
+          <w:rStyle w:val="OperatorTok"/>
+        </w:rPr>
+        <w:t xml:space="preserve">();</w:t>
+      </w:r>
+      <w:r>
+        <w:br/>
+      </w:r>
+      <w:r>
+        <w:rPr>
+          <w:rStyle w:val="NormalTok"/>
+        </w:rPr>
+        <w:t xml:space="preserve">            </w:t>
       </w:r>
       <w:r>
         <w:rPr>
@@ -1033,259 +1757,10 @@
         <w:br/>
       </w:r>
       <w:r>
-        <w:br/>
-      </w:r>
-      <w:r>
-        <w:rPr>
-          <w:rStyle w:val="KeywordTok"/>
-        </w:rPr>
-        <w:t xml:space="preserve">for</w:t>
-      </w:r>
-      <w:r>
-        <w:rPr>
-          <w:rStyle w:val="OperatorTok"/>
-        </w:rPr>
-        <w:t xml:space="preserve">(</w:t>
-      </w:r>
-      <w:r>
-        <w:rPr>
-          <w:rStyle w:val="DataTypeTok"/>
-        </w:rPr>
-        <w:t xml:space="preserve">int</w:t>
-      </w:r>
-      <w:r>
-        <w:rPr>
-          <w:rStyle w:val="NormalTok"/>
-        </w:rPr>
-        <w:t xml:space="preserve"> i </w:t>
-      </w:r>
-      <w:r>
-        <w:rPr>
-          <w:rStyle w:val="OperatorTok"/>
-        </w:rPr>
-        <w:t xml:space="preserve">=</w:t>
-      </w:r>
-      <w:r>
-        <w:rPr>
-          <w:rStyle w:val="NormalTok"/>
-        </w:rPr>
-        <w:t xml:space="preserve"> </w:t>
-      </w:r>
-      <w:r>
-        <w:rPr>
-          <w:rStyle w:val="DecValTok"/>
-        </w:rPr>
-        <w:t xml:space="preserve">0</w:t>
-      </w:r>
-      <w:r>
-        <w:rPr>
-          <w:rStyle w:val="OperatorTok"/>
-        </w:rPr>
-        <w:t xml:space="preserve">;</w:t>
-      </w:r>
-      <w:r>
-        <w:rPr>
-          <w:rStyle w:val="NormalTok"/>
-        </w:rPr>
-        <w:t xml:space="preserve"> i</w:t>
-      </w:r>
-      <w:r>
-        <w:rPr>
-          <w:rStyle w:val="OperatorTok"/>
-        </w:rPr>
-        <w:t xml:space="preserve">&lt;</w:t>
-      </w:r>
-      <w:r>
-        <w:rPr>
-          <w:rStyle w:val="NormalTok"/>
-        </w:rPr>
-        <w:t xml:space="preserve"> numbers</w:t>
-      </w:r>
-      <w:r>
-        <w:rPr>
-          <w:rStyle w:val="OperatorTok"/>
-        </w:rPr>
-        <w:t xml:space="preserve">.</w:t>
-      </w:r>
-      <w:r>
-        <w:rPr>
-          <w:rStyle w:val="FunctionTok"/>
-        </w:rPr>
-        <w:t xml:space="preserve">Length</w:t>
-      </w:r>
-      <w:r>
-        <w:rPr>
-          <w:rStyle w:val="OperatorTok"/>
-        </w:rPr>
-        <w:t xml:space="preserve">;</w:t>
-      </w:r>
-      <w:r>
-        <w:rPr>
-          <w:rStyle w:val="NormalTok"/>
-        </w:rPr>
-        <w:t xml:space="preserve"> i</w:t>
-      </w:r>
-      <w:r>
-        <w:rPr>
-          <w:rStyle w:val="OperatorTok"/>
-        </w:rPr>
-        <w:t xml:space="preserve">++)</w:t>
-      </w:r>
-      <w:r>
-        <w:br/>
-      </w:r>
-      <w:r>
-        <w:rPr>
-          <w:rStyle w:val="OperatorTok"/>
-        </w:rPr>
-        <w:t xml:space="preserve">{</w:t>
-      </w:r>
-      <w:r>
-        <w:br/>
-      </w:r>
-      <w:r>
-        <w:rPr>
-          <w:rStyle w:val="NormalTok"/>
-        </w:rPr>
-        <w:t xml:space="preserve">    numbers</w:t>
-      </w:r>
-      <w:r>
-        <w:rPr>
-          <w:rStyle w:val="OperatorTok"/>
-        </w:rPr>
-        <w:t xml:space="preserve">[</w:t>
-      </w:r>
-      <w:r>
-        <w:rPr>
-          <w:rStyle w:val="NormalTok"/>
-        </w:rPr>
-        <w:t xml:space="preserve">i</w:t>
-      </w:r>
-      <w:r>
-        <w:rPr>
-          <w:rStyle w:val="OperatorTok"/>
-        </w:rPr>
-        <w:t xml:space="preserve">]</w:t>
-      </w:r>
-      <w:r>
-        <w:rPr>
-          <w:rStyle w:val="NormalTok"/>
-        </w:rPr>
-        <w:t xml:space="preserve"> </w:t>
-      </w:r>
-      <w:r>
-        <w:rPr>
-          <w:rStyle w:val="OperatorTok"/>
-        </w:rPr>
-        <w:t xml:space="preserve">=</w:t>
-      </w:r>
-      <w:r>
-        <w:rPr>
-          <w:rStyle w:val="NormalTok"/>
-        </w:rPr>
-        <w:t xml:space="preserve"> numbers</w:t>
-      </w:r>
-      <w:r>
-        <w:rPr>
-          <w:rStyle w:val="OperatorTok"/>
-        </w:rPr>
-        <w:t xml:space="preserve">[</w:t>
-      </w:r>
-      <w:r>
-        <w:rPr>
-          <w:rStyle w:val="NormalTok"/>
-        </w:rPr>
-        <w:t xml:space="preserve">i</w:t>
-      </w:r>
-      <w:r>
-        <w:rPr>
-          <w:rStyle w:val="OperatorTok"/>
-        </w:rPr>
-        <w:t xml:space="preserve">]</w:t>
-      </w:r>
-      <w:r>
-        <w:rPr>
-          <w:rStyle w:val="NormalTok"/>
-        </w:rPr>
-        <w:t xml:space="preserve"> </w:t>
-      </w:r>
-      <w:r>
-        <w:rPr>
-          <w:rStyle w:val="OperatorTok"/>
-        </w:rPr>
-        <w:t xml:space="preserve">*</w:t>
-      </w:r>
-      <w:r>
-        <w:rPr>
-          <w:rStyle w:val="NormalTok"/>
-        </w:rPr>
-        <w:t xml:space="preserve"> </w:t>
-      </w:r>
-      <w:r>
-        <w:rPr>
-          <w:rStyle w:val="FloatTok"/>
-        </w:rPr>
-        <w:t xml:space="preserve">1.1</w:t>
-      </w:r>
-      <w:r>
-        <w:rPr>
-          <w:rStyle w:val="OperatorTok"/>
-        </w:rPr>
-        <w:t xml:space="preserve">;</w:t>
-      </w:r>
-      <w:r>
-        <w:br/>
-      </w:r>
-      <w:r>
-        <w:rPr>
-          <w:rStyle w:val="NormalTok"/>
-        </w:rPr>
-        <w:t xml:space="preserve">    Console</w:t>
-      </w:r>
-      <w:r>
-        <w:rPr>
-          <w:rStyle w:val="OperatorTok"/>
-        </w:rPr>
-        <w:t xml:space="preserve">.</w:t>
-      </w:r>
-      <w:r>
-        <w:rPr>
-          <w:rStyle w:val="FunctionTok"/>
-        </w:rPr>
-        <w:t xml:space="preserve">WriteLine</w:t>
-      </w:r>
-      <w:r>
-        <w:rPr>
-          <w:rStyle w:val="OperatorTok"/>
-        </w:rPr>
-        <w:t xml:space="preserve">(</w:t>
-      </w:r>
-      <w:r>
-        <w:rPr>
-          <w:rStyle w:val="NormalTok"/>
-        </w:rPr>
-        <w:t xml:space="preserve">numbers</w:t>
-      </w:r>
-      <w:r>
-        <w:rPr>
-          <w:rStyle w:val="OperatorTok"/>
-        </w:rPr>
-        <w:t xml:space="preserve">[</w:t>
-      </w:r>
-      <w:r>
-        <w:rPr>
-          <w:rStyle w:val="NormalTok"/>
-        </w:rPr>
-        <w:t xml:space="preserve">i</w:t>
-      </w:r>
-      <w:r>
-        <w:rPr>
-          <w:rStyle w:val="OperatorTok"/>
-        </w:rPr>
-        <w:t xml:space="preserve">]);</w:t>
-      </w:r>
-      <w:r>
-        <w:br/>
+        <w:rPr>
+          <w:rStyle w:val="NormalTok"/>
+        </w:rPr>
+        <w:t xml:space="preserve">        </w:t>
       </w:r>
       <w:r>
         <w:rPr>
@@ -1293,15 +1768,29 @@
         </w:rPr>
         <w:t xml:space="preserve">}</w:t>
       </w:r>
-    </w:p>
-    <w:bookmarkEnd w:id="22"/>
-    <w:bookmarkStart w:id="23" w:name="problem-3"/>
-    <w:p>
-      <w:pPr>
-        <w:pStyle w:val="Heading2"/>
-      </w:pPr>
-      <w:r>
-        <w:t xml:space="preserve">problem 3</w:t>
+      <w:r>
+        <w:br/>
+      </w:r>
+      <w:r>
+        <w:rPr>
+          <w:rStyle w:val="NormalTok"/>
+        </w:rPr>
+        <w:t xml:space="preserve">    </w:t>
+      </w:r>
+      <w:r>
+        <w:rPr>
+          <w:rStyle w:val="OperatorTok"/>
+        </w:rPr>
+        <w:t xml:space="preserve">}</w:t>
+      </w:r>
+      <w:r>
+        <w:br/>
+      </w:r>
+      <w:r>
+        <w:rPr>
+          <w:rStyle w:val="OperatorTok"/>
+        </w:rPr>
+        <w:t xml:space="preserve">}</w:t>
       </w:r>
     </w:p>
     <w:p>
@@ -1310,29 +1799,192 @@
           <w:ilvl w:val="0"/>
           <w:numId w:val="1005"/>
         </w:numPr>
-        <w:pStyle w:val="Compact"/>
-      </w:pPr>
-      <w:r>
-        <w:t xml:space="preserve">Can you rewrite the following code with</w:t>
-      </w:r>
-      <w:r>
-        <w:t xml:space="preserve"> </w:t>
-      </w:r>
-      <w:r>
-        <w:rPr>
-          <w:rStyle w:val="KeywordTok"/>
-        </w:rPr>
-        <w:t xml:space="preserve">foreach</w:t>
-      </w:r>
-      <w:r>
-        <w:t xml:space="preserve"> </w:t>
-      </w:r>
-      <w:r>
-        <w:t xml:space="preserve">statement? Why?</w:t>
+      </w:pPr>
+      <w:r>
+        <w:t xml:space="preserve">As you notice, in the above code we define an array of 10 Book objects, and using a</w:t>
+      </w:r>
+      <w:r>
+        <w:t xml:space="preserve"> </w:t>
+      </w:r>
+      <w:r>
+        <w:rPr>
+          <w:iCs/>
+          <w:i/>
+        </w:rPr>
+        <w:t xml:space="preserve">for</w:t>
+      </w:r>
+      <w:r>
+        <w:t xml:space="preserve"> </w:t>
+      </w:r>
+      <w:r>
+        <w:t xml:space="preserve">loop, we accommodate the array.</w:t>
       </w:r>
     </w:p>
     <w:p>
       <w:pPr>
+        <w:numPr>
+          <w:ilvl w:val="0"/>
+          <w:numId w:val="1005"/>
+        </w:numPr>
+      </w:pPr>
+      <w:r>
+        <w:t xml:space="preserve">Replace the</w:t>
+      </w:r>
+      <w:r>
+        <w:t xml:space="preserve"> </w:t>
+      </w:r>
+      <w:r>
+        <w:rPr>
+          <w:iCs/>
+          <w:i/>
+        </w:rPr>
+        <w:t xml:space="preserve">for</w:t>
+      </w:r>
+      <w:r>
+        <w:t xml:space="preserve"> </w:t>
+      </w:r>
+      <w:r>
+        <w:t xml:space="preserve">statement with</w:t>
+      </w:r>
+      <w:r>
+        <w:t xml:space="preserve"> </w:t>
+      </w:r>
+      <w:r>
+        <w:rPr>
+          <w:iCs/>
+          <w:i/>
+        </w:rPr>
+        <w:t xml:space="preserve">foreach</w:t>
+      </w:r>
+      <w:r>
+        <w:t xml:space="preserve"> </w:t>
+      </w:r>
+      <w:r>
+        <w:t xml:space="preserve">statement and apply the required changes.</w:t>
+      </w:r>
+    </w:p>
+    <w:p>
+      <w:pPr>
+        <w:numPr>
+          <w:ilvl w:val="0"/>
+          <w:numId w:val="1005"/>
+        </w:numPr>
+      </w:pPr>
+      <w:r>
+        <w:t xml:space="preserve">Add a piece of code that, using a</w:t>
+      </w:r>
+      <w:r>
+        <w:t xml:space="preserve"> </w:t>
+      </w:r>
+      <w:r>
+        <w:rPr>
+          <w:iCs/>
+          <w:i/>
+        </w:rPr>
+        <w:t xml:space="preserve">foreach</w:t>
+      </w:r>
+      <w:r>
+        <w:t xml:space="preserve"> </w:t>
+      </w:r>
+      <w:r>
+        <w:t xml:space="preserve">statement, gets a year from the user and prints all the books published in the given year.</w:t>
+      </w:r>
+    </w:p>
+    <w:p>
+      <w:pPr>
+        <w:numPr>
+          <w:ilvl w:val="0"/>
+          <w:numId w:val="1005"/>
+        </w:numPr>
+      </w:pPr>
+      <w:r>
+        <w:t xml:space="preserve">Add a piece of code that, using a</w:t>
+      </w:r>
+      <w:r>
+        <w:t xml:space="preserve"> </w:t>
+      </w:r>
+      <w:r>
+        <w:rPr>
+          <w:iCs/>
+          <w:i/>
+        </w:rPr>
+        <w:t xml:space="preserve">for</w:t>
+      </w:r>
+      <w:r>
+        <w:t xml:space="preserve"> </w:t>
+      </w:r>
+      <w:r>
+        <w:t xml:space="preserve">statement, gets a year from the user and prints all the books published in the given year.</w:t>
+      </w:r>
+    </w:p>
+    <w:p>
+      <w:pPr>
+        <w:numPr>
+          <w:ilvl w:val="0"/>
+          <w:numId w:val="1005"/>
+        </w:numPr>
+      </w:pPr>
+      <w:r>
+        <w:rPr>
+          <w:iCs/>
+          <w:i/>
+        </w:rPr>
+        <w:t xml:space="preserve">foreach</w:t>
+      </w:r>
+      <w:r>
+        <w:t xml:space="preserve"> </w:t>
+      </w:r>
+      <w:r>
+        <w:t xml:space="preserve">or</w:t>
+      </w:r>
+      <w:r>
+        <w:t xml:space="preserve"> </w:t>
+      </w:r>
+      <w:r>
+        <w:rPr>
+          <w:iCs/>
+          <w:i/>
+        </w:rPr>
+        <w:t xml:space="preserve">for</w:t>
+      </w:r>
+      <w:r>
+        <w:t xml:space="preserve">? Which one do you prefer to implement the above search? Explain your answer.</w:t>
+      </w:r>
+      <w:r>
+        <w:t xml:space="preserve"> </w:t>
+      </w:r>
+      <w:r>
+        <w:t xml:space="preserve">## Problem 3</w:t>
+      </w:r>
+    </w:p>
+    <w:p>
+      <w:pPr>
+        <w:numPr>
+          <w:ilvl w:val="0"/>
+          <w:numId w:val="1005"/>
+        </w:numPr>
+      </w:pPr>
+      <w:r>
+        <w:t xml:space="preserve">Can you rewrite the following code with</w:t>
+      </w:r>
+      <w:r>
+        <w:t xml:space="preserve"> </w:t>
+      </w:r>
+      <w:r>
+        <w:rPr>
+          <w:rStyle w:val="KeywordTok"/>
+        </w:rPr>
+        <w:t xml:space="preserve">foreach</w:t>
+      </w:r>
+      <w:r>
+        <w:t xml:space="preserve"> </w:t>
+      </w:r>
+      <w:r>
+        <w:t xml:space="preserve">statement? Why?</w:t>
+      </w:r>
+    </w:p>
+    <w:p>
+      <w:pPr>
         <w:pStyle w:val="SourceCode"/>
       </w:pPr>
       <w:r>
@@ -1571,30 +2223,6 @@
       </w:r>
       <w:r>
         <w:rPr>
-          <w:rStyle w:val="NormalTok"/>
-        </w:rPr>
-        <w:t xml:space="preserve"> </w:t>
-      </w:r>
-      <w:r>
-        <w:rPr>
-          <w:rStyle w:val="OperatorTok"/>
-        </w:rPr>
-        <w:t xml:space="preserve">-</w:t>
-      </w:r>
-      <w:r>
-        <w:rPr>
-          <w:rStyle w:val="NormalTok"/>
-        </w:rPr>
-        <w:t xml:space="preserve"> </w:t>
-      </w:r>
-      <w:r>
-        <w:rPr>
-          <w:rStyle w:val="DecValTok"/>
-        </w:rPr>
-        <w:t xml:space="preserve">1</w:t>
-      </w:r>
-      <w:r>
-        <w:rPr>
           <w:rStyle w:val="OperatorTok"/>
         </w:rPr>
         <w:t xml:space="preserve">;</w:t>
@@ -1621,10 +2249,97 @@
         <w:t xml:space="preserve">{</w:t>
       </w:r>
       <w:r>
-        <w:rPr>
-          <w:rStyle w:val="NormalTok"/>
-        </w:rPr>
-        <w:t xml:space="preserve">   </w:t>
+        <w:br/>
+      </w:r>
+      <w:r>
+        <w:rPr>
+          <w:rStyle w:val="NormalTok"/>
+        </w:rPr>
+        <w:t xml:space="preserve">    numbers</w:t>
+      </w:r>
+      <w:r>
+        <w:rPr>
+          <w:rStyle w:val="OperatorTok"/>
+        </w:rPr>
+        <w:t xml:space="preserve">[</w:t>
+      </w:r>
+      <w:r>
+        <w:rPr>
+          <w:rStyle w:val="NormalTok"/>
+        </w:rPr>
+        <w:t xml:space="preserve">i</w:t>
+      </w:r>
+      <w:r>
+        <w:rPr>
+          <w:rStyle w:val="OperatorTok"/>
+        </w:rPr>
+        <w:t xml:space="preserve">]</w:t>
+      </w:r>
+      <w:r>
+        <w:rPr>
+          <w:rStyle w:val="NormalTok"/>
+        </w:rPr>
+        <w:t xml:space="preserve"> </w:t>
+      </w:r>
+      <w:r>
+        <w:rPr>
+          <w:rStyle w:val="OperatorTok"/>
+        </w:rPr>
+        <w:t xml:space="preserve">=</w:t>
+      </w:r>
+      <w:r>
+        <w:rPr>
+          <w:rStyle w:val="NormalTok"/>
+        </w:rPr>
+        <w:t xml:space="preserve"> numbers</w:t>
+      </w:r>
+      <w:r>
+        <w:rPr>
+          <w:rStyle w:val="OperatorTok"/>
+        </w:rPr>
+        <w:t xml:space="preserve">[</w:t>
+      </w:r>
+      <w:r>
+        <w:rPr>
+          <w:rStyle w:val="NormalTok"/>
+        </w:rPr>
+        <w:t xml:space="preserve">i</w:t>
+      </w:r>
+      <w:r>
+        <w:rPr>
+          <w:rStyle w:val="OperatorTok"/>
+        </w:rPr>
+        <w:t xml:space="preserve">]</w:t>
+      </w:r>
+      <w:r>
+        <w:rPr>
+          <w:rStyle w:val="NormalTok"/>
+        </w:rPr>
+        <w:t xml:space="preserve"> </w:t>
+      </w:r>
+      <w:r>
+        <w:rPr>
+          <w:rStyle w:val="OperatorTok"/>
+        </w:rPr>
+        <w:t xml:space="preserve">*</w:t>
+      </w:r>
+      <w:r>
+        <w:rPr>
+          <w:rStyle w:val="NormalTok"/>
+        </w:rPr>
+        <w:t xml:space="preserve"> </w:t>
+      </w:r>
+      <w:r>
+        <w:rPr>
+          <w:rStyle w:val="FloatTok"/>
+        </w:rPr>
+        <w:t xml:space="preserve">1.1</w:t>
+      </w:r>
+      <w:r>
+        <w:rPr>
+          <w:rStyle w:val="OperatorTok"/>
+        </w:rPr>
+        <w:t xml:space="preserve">;</w:t>
       </w:r>
       <w:r>
         <w:br/>
@@ -1651,7 +2366,7 @@
         <w:rPr>
           <w:rStyle w:val="OperatorTok"/>
         </w:rPr>
-        <w:t xml:space="preserve">((</w:t>
+        <w:t xml:space="preserve">(</w:t>
       </w:r>
       <w:r>
         <w:rPr>
@@ -1675,79 +2390,7 @@
         <w:rPr>
           <w:rStyle w:val="OperatorTok"/>
         </w:rPr>
-        <w:t xml:space="preserve">]</w:t>
-      </w:r>
-      <w:r>
-        <w:rPr>
-          <w:rStyle w:val="NormalTok"/>
-        </w:rPr>
-        <w:t xml:space="preserve"> </w:t>
-      </w:r>
-      <w:r>
-        <w:rPr>
-          <w:rStyle w:val="OperatorTok"/>
-        </w:rPr>
-        <w:t xml:space="preserve">+</w:t>
-      </w:r>
-      <w:r>
-        <w:rPr>
-          <w:rStyle w:val="NormalTok"/>
-        </w:rPr>
-        <w:t xml:space="preserve"> numbers</w:t>
-      </w:r>
-      <w:r>
-        <w:rPr>
-          <w:rStyle w:val="OperatorTok"/>
-        </w:rPr>
-        <w:t xml:space="preserve">[</w:t>
-      </w:r>
-      <w:r>
-        <w:rPr>
-          <w:rStyle w:val="NormalTok"/>
-        </w:rPr>
-        <w:t xml:space="preserve">i</w:t>
-      </w:r>
-      <w:r>
-        <w:rPr>
-          <w:rStyle w:val="OperatorTok"/>
-        </w:rPr>
-        <w:t xml:space="preserve">+</w:t>
-      </w:r>
-      <w:r>
-        <w:rPr>
-          <w:rStyle w:val="DecValTok"/>
-        </w:rPr>
-        <w:t xml:space="preserve">1</w:t>
-      </w:r>
-      <w:r>
-        <w:rPr>
-          <w:rStyle w:val="OperatorTok"/>
-        </w:rPr>
-        <w:t xml:space="preserve">]</w:t>
-      </w:r>
-      <w:r>
-        <w:rPr>
-          <w:rStyle w:val="NormalTok"/>
-        </w:rPr>
-        <w:t xml:space="preserve"> </w:t>
-      </w:r>
-      <w:r>
-        <w:rPr>
-          <w:rStyle w:val="OperatorTok"/>
-        </w:rPr>
-        <w:t xml:space="preserve">)/</w:t>
-      </w:r>
-      <w:r>
-        <w:rPr>
-          <w:rStyle w:val="DecValTok"/>
-        </w:rPr>
-        <w:t xml:space="preserve">2</w:t>
-      </w:r>
-      <w:r>
-        <w:rPr>
-          <w:rStyle w:val="OperatorTok"/>
-        </w:rPr>
-        <w:t xml:space="preserve">);</w:t>
+        <w:t xml:space="preserve">]);</w:t>
       </w:r>
       <w:r>
         <w:br/>
@@ -1759,14 +2402,14 @@
         <w:t xml:space="preserve">}</w:t>
       </w:r>
     </w:p>
-    <w:bookmarkEnd w:id="23"/>
-    <w:bookmarkStart w:id="24" w:name="problem-4"/>
+    <w:bookmarkEnd w:id="22"/>
+    <w:bookmarkStart w:id="23" w:name="problem-4"/>
     <w:p>
       <w:pPr>
         <w:pStyle w:val="Heading2"/>
       </w:pPr>
       <w:r>
-        <w:t xml:space="preserve">Problem 4</w:t>
+        <w:t xml:space="preserve">problem 4</w:t>
       </w:r>
     </w:p>
     <w:p>
@@ -1778,23 +2421,22 @@
         <w:pStyle w:val="Compact"/>
       </w:pPr>
       <w:r>
-        <w:t xml:space="preserve">Create a new project and replace the content of the file</w:t>
-      </w:r>
-      <w:r>
-        <w:t xml:space="preserve"> </w:t>
-      </w:r>
-      <w:r>
-        <w:rPr>
-          <w:iCs/>
-          <w:i/>
-        </w:rPr>
-        <w:t xml:space="preserve">Program.cs</w:t>
-      </w:r>
-      <w:r>
-        <w:t xml:space="preserve"> </w:t>
-      </w:r>
-      <w:r>
-        <w:t xml:space="preserve">with the following code:</w:t>
+        <w:t xml:space="preserve">Can you rewrite the following code with</w:t>
+      </w:r>
+      <w:r>
+        <w:t xml:space="preserve"> </w:t>
+      </w:r>
+      <w:r>
+        <w:rPr>
+          <w:rStyle w:val="KeywordTok"/>
+        </w:rPr>
+        <w:t xml:space="preserve">foreach</w:t>
+      </w:r>
+      <w:r>
+        <w:t xml:space="preserve"> </w:t>
+      </w:r>
+      <w:r>
+        <w:t xml:space="preserve">statement? Why?</w:t>
       </w:r>
     </w:p>
     <w:p>
@@ -1803,15 +2445,201 @@
       </w:pPr>
       <w:r>
         <w:rPr>
+          <w:rStyle w:val="DataTypeTok"/>
+        </w:rPr>
+        <w:t xml:space="preserve">double</w:t>
+      </w:r>
+      <w:r>
+        <w:rPr>
+          <w:rStyle w:val="NormalTok"/>
+        </w:rPr>
+        <w:t xml:space="preserve"> </w:t>
+      </w:r>
+      <w:r>
+        <w:rPr>
+          <w:rStyle w:val="OperatorTok"/>
+        </w:rPr>
+        <w:t xml:space="preserve">[]</w:t>
+      </w:r>
+      <w:r>
+        <w:rPr>
+          <w:rStyle w:val="NormalTok"/>
+        </w:rPr>
+        <w:t xml:space="preserve"> numbers </w:t>
+      </w:r>
+      <w:r>
+        <w:rPr>
+          <w:rStyle w:val="OperatorTok"/>
+        </w:rPr>
+        <w:t xml:space="preserve">=</w:t>
+      </w:r>
+      <w:r>
+        <w:rPr>
+          <w:rStyle w:val="NormalTok"/>
+        </w:rPr>
+        <w:t xml:space="preserve"> </w:t>
+      </w:r>
+      <w:r>
+        <w:rPr>
+          <w:rStyle w:val="OperatorTok"/>
+        </w:rPr>
+        <w:t xml:space="preserve">{</w:t>
+      </w:r>
+      <w:r>
+        <w:rPr>
+          <w:rStyle w:val="FloatTok"/>
+        </w:rPr>
+        <w:t xml:space="preserve">1.2</w:t>
+      </w:r>
+      <w:r>
+        <w:rPr>
+          <w:rStyle w:val="OperatorTok"/>
+        </w:rPr>
+        <w:t xml:space="preserve">,</w:t>
+      </w:r>
+      <w:r>
+        <w:rPr>
+          <w:rStyle w:val="NormalTok"/>
+        </w:rPr>
+        <w:t xml:space="preserve"> </w:t>
+      </w:r>
+      <w:r>
+        <w:rPr>
+          <w:rStyle w:val="FloatTok"/>
+        </w:rPr>
+        <w:t xml:space="preserve">4.3</w:t>
+      </w:r>
+      <w:r>
+        <w:rPr>
+          <w:rStyle w:val="OperatorTok"/>
+        </w:rPr>
+        <w:t xml:space="preserve">,</w:t>
+      </w:r>
+      <w:r>
+        <w:rPr>
+          <w:rStyle w:val="NormalTok"/>
+        </w:rPr>
+        <w:t xml:space="preserve"> </w:t>
+      </w:r>
+      <w:r>
+        <w:rPr>
+          <w:rStyle w:val="FloatTok"/>
+        </w:rPr>
+        <w:t xml:space="preserve">5.7</w:t>
+      </w:r>
+      <w:r>
+        <w:rPr>
+          <w:rStyle w:val="OperatorTok"/>
+        </w:rPr>
+        <w:t xml:space="preserve">,</w:t>
+      </w:r>
+      <w:r>
+        <w:rPr>
+          <w:rStyle w:val="NormalTok"/>
+        </w:rPr>
+        <w:t xml:space="preserve"> </w:t>
+      </w:r>
+      <w:r>
+        <w:rPr>
+          <w:rStyle w:val="DecValTok"/>
+        </w:rPr>
+        <w:t xml:space="preserve">11</w:t>
+      </w:r>
+      <w:r>
+        <w:rPr>
+          <w:rStyle w:val="OperatorTok"/>
+        </w:rPr>
+        <w:t xml:space="preserve">,</w:t>
+      </w:r>
+      <w:r>
+        <w:rPr>
+          <w:rStyle w:val="NormalTok"/>
+        </w:rPr>
+        <w:t xml:space="preserve"> </w:t>
+      </w:r>
+      <w:r>
+        <w:rPr>
+          <w:rStyle w:val="OperatorTok"/>
+        </w:rPr>
+        <w:t xml:space="preserve">-</w:t>
+      </w:r>
+      <w:r>
+        <w:rPr>
+          <w:rStyle w:val="FloatTok"/>
+        </w:rPr>
+        <w:t xml:space="preserve">3.13</w:t>
+      </w:r>
+      <w:r>
+        <w:rPr>
+          <w:rStyle w:val="OperatorTok"/>
+        </w:rPr>
+        <w:t xml:space="preserve">,</w:t>
+      </w:r>
+      <w:r>
+        <w:rPr>
+          <w:rStyle w:val="NormalTok"/>
+        </w:rPr>
+        <w:t xml:space="preserve"> </w:t>
+      </w:r>
+      <w:r>
+        <w:rPr>
+          <w:rStyle w:val="FloatTok"/>
+        </w:rPr>
+        <w:t xml:space="preserve">1.7</w:t>
+      </w:r>
+      <w:r>
+        <w:rPr>
+          <w:rStyle w:val="OperatorTok"/>
+        </w:rPr>
+        <w:t xml:space="preserve">}</w:t>
+      </w:r>
+      <w:r>
+        <w:br/>
+      </w:r>
+      <w:r>
+        <w:br/>
+      </w:r>
+      <w:r>
+        <w:rPr>
           <w:rStyle w:val="KeywordTok"/>
         </w:rPr>
-        <w:t xml:space="preserve">using</w:t>
-      </w:r>
-      <w:r>
-        <w:rPr>
-          <w:rStyle w:val="NormalTok"/>
-        </w:rPr>
-        <w:t xml:space="preserve"> System</w:t>
+        <w:t xml:space="preserve">for</w:t>
+      </w:r>
+      <w:r>
+        <w:rPr>
+          <w:rStyle w:val="OperatorTok"/>
+        </w:rPr>
+        <w:t xml:space="preserve">(</w:t>
+      </w:r>
+      <w:r>
+        <w:rPr>
+          <w:rStyle w:val="DataTypeTok"/>
+        </w:rPr>
+        <w:t xml:space="preserve">int</w:t>
+      </w:r>
+      <w:r>
+        <w:rPr>
+          <w:rStyle w:val="NormalTok"/>
+        </w:rPr>
+        <w:t xml:space="preserve"> i </w:t>
+      </w:r>
+      <w:r>
+        <w:rPr>
+          <w:rStyle w:val="OperatorTok"/>
+        </w:rPr>
+        <w:t xml:space="preserve">=</w:t>
+      </w:r>
+      <w:r>
+        <w:rPr>
+          <w:rStyle w:val="NormalTok"/>
+        </w:rPr>
+        <w:t xml:space="preserve"> </w:t>
+      </w:r>
+      <w:r>
+        <w:rPr>
+          <w:rStyle w:val="DecValTok"/>
+        </w:rPr>
+        <w:t xml:space="preserve">0</w:t>
       </w:r>
       <w:r>
         <w:rPr>
@@ -1820,22 +2648,76 @@
         <w:t xml:space="preserve">;</w:t>
       </w:r>
       <w:r>
-        <w:br/>
-      </w:r>
-      <w:r>
-        <w:br/>
-      </w:r>
-      <w:r>
-        <w:rPr>
-          <w:rStyle w:val="KeywordTok"/>
-        </w:rPr>
-        <w:t xml:space="preserve">namespace</w:t>
-      </w:r>
-      <w:r>
-        <w:rPr>
-          <w:rStyle w:val="NormalTok"/>
-        </w:rPr>
-        <w:t xml:space="preserve"> Practice</w:t>
+        <w:rPr>
+          <w:rStyle w:val="NormalTok"/>
+        </w:rPr>
+        <w:t xml:space="preserve"> i</w:t>
+      </w:r>
+      <w:r>
+        <w:rPr>
+          <w:rStyle w:val="OperatorTok"/>
+        </w:rPr>
+        <w:t xml:space="preserve">&lt;</w:t>
+      </w:r>
+      <w:r>
+        <w:rPr>
+          <w:rStyle w:val="NormalTok"/>
+        </w:rPr>
+        <w:t xml:space="preserve"> numbers</w:t>
+      </w:r>
+      <w:r>
+        <w:rPr>
+          <w:rStyle w:val="OperatorTok"/>
+        </w:rPr>
+        <w:t xml:space="preserve">.</w:t>
+      </w:r>
+      <w:r>
+        <w:rPr>
+          <w:rStyle w:val="FunctionTok"/>
+        </w:rPr>
+        <w:t xml:space="preserve">Length</w:t>
+      </w:r>
+      <w:r>
+        <w:rPr>
+          <w:rStyle w:val="NormalTok"/>
+        </w:rPr>
+        <w:t xml:space="preserve"> </w:t>
+      </w:r>
+      <w:r>
+        <w:rPr>
+          <w:rStyle w:val="OperatorTok"/>
+        </w:rPr>
+        <w:t xml:space="preserve">-</w:t>
+      </w:r>
+      <w:r>
+        <w:rPr>
+          <w:rStyle w:val="NormalTok"/>
+        </w:rPr>
+        <w:t xml:space="preserve"> </w:t>
+      </w:r>
+      <w:r>
+        <w:rPr>
+          <w:rStyle w:val="DecValTok"/>
+        </w:rPr>
+        <w:t xml:space="preserve">1</w:t>
+      </w:r>
+      <w:r>
+        <w:rPr>
+          <w:rStyle w:val="OperatorTok"/>
+        </w:rPr>
+        <w:t xml:space="preserve">;</w:t>
+      </w:r>
+      <w:r>
+        <w:rPr>
+          <w:rStyle w:val="NormalTok"/>
+        </w:rPr>
+        <w:t xml:space="preserve"> i</w:t>
+      </w:r>
+      <w:r>
+        <w:rPr>
+          <w:rStyle w:val="OperatorTok"/>
+        </w:rPr>
+        <w:t xml:space="preserve">++)</w:t>
       </w:r>
       <w:r>
         <w:br/>
@@ -1847,166 +2729,136 @@
         <w:t xml:space="preserve">{</w:t>
       </w:r>
       <w:r>
-        <w:br/>
-      </w:r>
-      <w:r>
-        <w:rPr>
-          <w:rStyle w:val="NormalTok"/>
-        </w:rPr>
-        <w:t xml:space="preserve">    </w:t>
-      </w:r>
-      <w:r>
-        <w:rPr>
-          <w:rStyle w:val="KeywordTok"/>
-        </w:rPr>
-        <w:t xml:space="preserve">class</w:t>
-      </w:r>
-      <w:r>
-        <w:rPr>
-          <w:rStyle w:val="NormalTok"/>
-        </w:rPr>
-        <w:t xml:space="preserve"> Book</w:t>
-      </w:r>
-      <w:r>
-        <w:br/>
-      </w:r>
-      <w:r>
-        <w:rPr>
-          <w:rStyle w:val="NormalTok"/>
-        </w:rPr>
-        <w:t xml:space="preserve">    </w:t>
-      </w:r>
-      <w:r>
-        <w:rPr>
-          <w:rStyle w:val="OperatorTok"/>
-        </w:rPr>
-        <w:t xml:space="preserve">{</w:t>
-      </w:r>
-      <w:r>
-        <w:br/>
-      </w:r>
-      <w:r>
-        <w:rPr>
-          <w:rStyle w:val="NormalTok"/>
-        </w:rPr>
-        <w:t xml:space="preserve">        </w:t>
-      </w:r>
-      <w:r>
-        <w:rPr>
-          <w:rStyle w:val="KeywordTok"/>
-        </w:rPr>
-        <w:t xml:space="preserve">public</w:t>
-      </w:r>
-      <w:r>
-        <w:rPr>
-          <w:rStyle w:val="NormalTok"/>
-        </w:rPr>
-        <w:t xml:space="preserve"> </w:t>
-      </w:r>
-      <w:r>
-        <w:rPr>
-          <w:rStyle w:val="DataTypeTok"/>
-        </w:rPr>
-        <w:t xml:space="preserve">string</w:t>
-      </w:r>
-      <w:r>
-        <w:rPr>
-          <w:rStyle w:val="NormalTok"/>
-        </w:rPr>
-        <w:t xml:space="preserve"> Title</w:t>
-      </w:r>
-      <w:r>
-        <w:rPr>
-          <w:rStyle w:val="OperatorTok"/>
-        </w:rPr>
-        <w:t xml:space="preserve">;</w:t>
-      </w:r>
-      <w:r>
-        <w:br/>
-      </w:r>
-      <w:r>
-        <w:rPr>
-          <w:rStyle w:val="NormalTok"/>
-        </w:rPr>
-        <w:t xml:space="preserve">        </w:t>
-      </w:r>
-      <w:r>
-        <w:rPr>
-          <w:rStyle w:val="KeywordTok"/>
-        </w:rPr>
-        <w:t xml:space="preserve">public</w:t>
-      </w:r>
-      <w:r>
-        <w:rPr>
-          <w:rStyle w:val="NormalTok"/>
-        </w:rPr>
-        <w:t xml:space="preserve"> </w:t>
-      </w:r>
-      <w:r>
-        <w:rPr>
-          <w:rStyle w:val="DataTypeTok"/>
-        </w:rPr>
-        <w:t xml:space="preserve">int</w:t>
-      </w:r>
-      <w:r>
-        <w:rPr>
-          <w:rStyle w:val="NormalTok"/>
-        </w:rPr>
-        <w:t xml:space="preserve"> Year</w:t>
-      </w:r>
-      <w:r>
-        <w:rPr>
-          <w:rStyle w:val="OperatorTok"/>
-        </w:rPr>
-        <w:t xml:space="preserve">;</w:t>
-      </w:r>
-      <w:r>
-        <w:br/>
-      </w:r>
-      <w:r>
-        <w:rPr>
-          <w:rStyle w:val="NormalTok"/>
-        </w:rPr>
-        <w:t xml:space="preserve">        </w:t>
-      </w:r>
-      <w:r>
-        <w:rPr>
-          <w:rStyle w:val="KeywordTok"/>
-        </w:rPr>
-        <w:t xml:space="preserve">public</w:t>
-      </w:r>
-      <w:r>
-        <w:rPr>
-          <w:rStyle w:val="NormalTok"/>
-        </w:rPr>
-        <w:t xml:space="preserve"> </w:t>
-      </w:r>
-      <w:r>
-        <w:rPr>
-          <w:rStyle w:val="DataTypeTok"/>
-        </w:rPr>
-        <w:t xml:space="preserve">string</w:t>
-      </w:r>
-      <w:r>
-        <w:rPr>
-          <w:rStyle w:val="NormalTok"/>
-        </w:rPr>
-        <w:t xml:space="preserve"> Publisher</w:t>
-      </w:r>
-      <w:r>
-        <w:rPr>
-          <w:rStyle w:val="OperatorTok"/>
-        </w:rPr>
-        <w:t xml:space="preserve">;</w:t>
-      </w:r>
-      <w:r>
-        <w:br/>
-      </w:r>
-      <w:r>
-        <w:rPr>
-          <w:rStyle w:val="NormalTok"/>
-        </w:rPr>
-        <w:t xml:space="preserve">    </w:t>
+        <w:rPr>
+          <w:rStyle w:val="NormalTok"/>
+        </w:rPr>
+        <w:t xml:space="preserve">   </w:t>
+      </w:r>
+      <w:r>
+        <w:br/>
+      </w:r>
+      <w:r>
+        <w:rPr>
+          <w:rStyle w:val="NormalTok"/>
+        </w:rPr>
+        <w:t xml:space="preserve">    Console</w:t>
+      </w:r>
+      <w:r>
+        <w:rPr>
+          <w:rStyle w:val="OperatorTok"/>
+        </w:rPr>
+        <w:t xml:space="preserve">.</w:t>
+      </w:r>
+      <w:r>
+        <w:rPr>
+          <w:rStyle w:val="FunctionTok"/>
+        </w:rPr>
+        <w:t xml:space="preserve">WriteLine</w:t>
+      </w:r>
+      <w:r>
+        <w:rPr>
+          <w:rStyle w:val="OperatorTok"/>
+        </w:rPr>
+        <w:t xml:space="preserve">((</w:t>
+      </w:r>
+      <w:r>
+        <w:rPr>
+          <w:rStyle w:val="NormalTok"/>
+        </w:rPr>
+        <w:t xml:space="preserve">numbers</w:t>
+      </w:r>
+      <w:r>
+        <w:rPr>
+          <w:rStyle w:val="OperatorTok"/>
+        </w:rPr>
+        <w:t xml:space="preserve">[</w:t>
+      </w:r>
+      <w:r>
+        <w:rPr>
+          <w:rStyle w:val="NormalTok"/>
+        </w:rPr>
+        <w:t xml:space="preserve">i</w:t>
+      </w:r>
+      <w:r>
+        <w:rPr>
+          <w:rStyle w:val="OperatorTok"/>
+        </w:rPr>
+        <w:t xml:space="preserve">]</w:t>
+      </w:r>
+      <w:r>
+        <w:rPr>
+          <w:rStyle w:val="NormalTok"/>
+        </w:rPr>
+        <w:t xml:space="preserve"> </w:t>
+      </w:r>
+      <w:r>
+        <w:rPr>
+          <w:rStyle w:val="OperatorTok"/>
+        </w:rPr>
+        <w:t xml:space="preserve">+</w:t>
+      </w:r>
+      <w:r>
+        <w:rPr>
+          <w:rStyle w:val="NormalTok"/>
+        </w:rPr>
+        <w:t xml:space="preserve"> numbers</w:t>
+      </w:r>
+      <w:r>
+        <w:rPr>
+          <w:rStyle w:val="OperatorTok"/>
+        </w:rPr>
+        <w:t xml:space="preserve">[</w:t>
+      </w:r>
+      <w:r>
+        <w:rPr>
+          <w:rStyle w:val="NormalTok"/>
+        </w:rPr>
+        <w:t xml:space="preserve">i</w:t>
+      </w:r>
+      <w:r>
+        <w:rPr>
+          <w:rStyle w:val="OperatorTok"/>
+        </w:rPr>
+        <w:t xml:space="preserve">+</w:t>
+      </w:r>
+      <w:r>
+        <w:rPr>
+          <w:rStyle w:val="DecValTok"/>
+        </w:rPr>
+        <w:t xml:space="preserve">1</w:t>
+      </w:r>
+      <w:r>
+        <w:rPr>
+          <w:rStyle w:val="OperatorTok"/>
+        </w:rPr>
+        <w:t xml:space="preserve">]</w:t>
+      </w:r>
+      <w:r>
+        <w:rPr>
+          <w:rStyle w:val="NormalTok"/>
+        </w:rPr>
+        <w:t xml:space="preserve"> </w:t>
+      </w:r>
+      <w:r>
+        <w:rPr>
+          <w:rStyle w:val="OperatorTok"/>
+        </w:rPr>
+        <w:t xml:space="preserve">)/</w:t>
+      </w:r>
+      <w:r>
+        <w:rPr>
+          <w:rStyle w:val="DecValTok"/>
+        </w:rPr>
+        <w:t xml:space="preserve">2</w:t>
+      </w:r>
+      <w:r>
+        <w:rPr>
+          <w:rStyle w:val="OperatorTok"/>
+        </w:rPr>
+        <w:t xml:space="preserve">);</w:t>
+      </w:r>
+      <w:r>
+        <w:br/>
       </w:r>
       <w:r>
         <w:rPr>
@@ -2014,704 +2866,15 @@
         </w:rPr>
         <w:t xml:space="preserve">}</w:t>
       </w:r>
-      <w:r>
-        <w:br/>
-      </w:r>
-      <w:r>
-        <w:rPr>
-          <w:rStyle w:val="NormalTok"/>
-        </w:rPr>
-        <w:t xml:space="preserve">    </w:t>
-      </w:r>
-      <w:r>
-        <w:rPr>
-          <w:rStyle w:val="KeywordTok"/>
-        </w:rPr>
-        <w:t xml:space="preserve">class</w:t>
-      </w:r>
-      <w:r>
-        <w:rPr>
-          <w:rStyle w:val="NormalTok"/>
-        </w:rPr>
-        <w:t xml:space="preserve"> Program</w:t>
-      </w:r>
-      <w:r>
-        <w:br/>
-      </w:r>
-      <w:r>
-        <w:rPr>
-          <w:rStyle w:val="NormalTok"/>
-        </w:rPr>
-        <w:t xml:space="preserve">    </w:t>
-      </w:r>
-      <w:r>
-        <w:rPr>
-          <w:rStyle w:val="OperatorTok"/>
-        </w:rPr>
-        <w:t xml:space="preserve">{</w:t>
-      </w:r>
-      <w:r>
-        <w:br/>
-      </w:r>
-      <w:r>
-        <w:rPr>
-          <w:rStyle w:val="NormalTok"/>
-        </w:rPr>
-        <w:t xml:space="preserve">        </w:t>
-      </w:r>
-      <w:r>
-        <w:rPr>
-          <w:rStyle w:val="KeywordTok"/>
-        </w:rPr>
-        <w:t xml:space="preserve">static</w:t>
-      </w:r>
-      <w:r>
-        <w:rPr>
-          <w:rStyle w:val="NormalTok"/>
-        </w:rPr>
-        <w:t xml:space="preserve"> </w:t>
-      </w:r>
-      <w:r>
-        <w:rPr>
-          <w:rStyle w:val="DataTypeTok"/>
-        </w:rPr>
-        <w:t xml:space="preserve">void</w:t>
-      </w:r>
-      <w:r>
-        <w:rPr>
-          <w:rStyle w:val="NormalTok"/>
-        </w:rPr>
-        <w:t xml:space="preserve"> </w:t>
-      </w:r>
-      <w:r>
-        <w:rPr>
-          <w:rStyle w:val="FunctionTok"/>
-        </w:rPr>
-        <w:t xml:space="preserve">Main</w:t>
-      </w:r>
-      <w:r>
-        <w:rPr>
-          <w:rStyle w:val="OperatorTok"/>
-        </w:rPr>
-        <w:t xml:space="preserve">(</w:t>
-      </w:r>
-      <w:r>
-        <w:rPr>
-          <w:rStyle w:val="DataTypeTok"/>
-        </w:rPr>
-        <w:t xml:space="preserve">string</w:t>
-      </w:r>
-      <w:r>
-        <w:rPr>
-          <w:rStyle w:val="OperatorTok"/>
-        </w:rPr>
-        <w:t xml:space="preserve">[]</w:t>
-      </w:r>
-      <w:r>
-        <w:rPr>
-          <w:rStyle w:val="NormalTok"/>
-        </w:rPr>
-        <w:t xml:space="preserve"> args</w:t>
-      </w:r>
-      <w:r>
-        <w:rPr>
-          <w:rStyle w:val="OperatorTok"/>
-        </w:rPr>
-        <w:t xml:space="preserve">)</w:t>
-      </w:r>
-      <w:r>
-        <w:br/>
-      </w:r>
-      <w:r>
-        <w:rPr>
-          <w:rStyle w:val="NormalTok"/>
-        </w:rPr>
-        <w:t xml:space="preserve">        </w:t>
-      </w:r>
-      <w:r>
-        <w:rPr>
-          <w:rStyle w:val="OperatorTok"/>
-        </w:rPr>
-        <w:t xml:space="preserve">{</w:t>
-      </w:r>
-      <w:r>
-        <w:br/>
-      </w:r>
-      <w:r>
-        <w:rPr>
-          <w:rStyle w:val="NormalTok"/>
-        </w:rPr>
-        <w:t xml:space="preserve">            Book</w:t>
-      </w:r>
-      <w:r>
-        <w:rPr>
-          <w:rStyle w:val="OperatorTok"/>
-        </w:rPr>
-        <w:t xml:space="preserve">[]</w:t>
-      </w:r>
-      <w:r>
-        <w:rPr>
-          <w:rStyle w:val="NormalTok"/>
-        </w:rPr>
-        <w:t xml:space="preserve"> bookList </w:t>
-      </w:r>
-      <w:r>
-        <w:rPr>
-          <w:rStyle w:val="OperatorTok"/>
-        </w:rPr>
-        <w:t xml:space="preserve">=</w:t>
-      </w:r>
-      <w:r>
-        <w:rPr>
-          <w:rStyle w:val="NormalTok"/>
-        </w:rPr>
-        <w:t xml:space="preserve"> </w:t>
-      </w:r>
-      <w:r>
-        <w:rPr>
-          <w:rStyle w:val="KeywordTok"/>
-        </w:rPr>
-        <w:t xml:space="preserve">new</w:t>
-      </w:r>
-      <w:r>
-        <w:rPr>
-          <w:rStyle w:val="NormalTok"/>
-        </w:rPr>
-        <w:t xml:space="preserve"> Book</w:t>
-      </w:r>
-      <w:r>
-        <w:rPr>
-          <w:rStyle w:val="OperatorTok"/>
-        </w:rPr>
-        <w:t xml:space="preserve">[</w:t>
-      </w:r>
-      <w:r>
-        <w:rPr>
-          <w:rStyle w:val="DecValTok"/>
-        </w:rPr>
-        <w:t xml:space="preserve">10</w:t>
-      </w:r>
-      <w:r>
-        <w:rPr>
-          <w:rStyle w:val="OperatorTok"/>
-        </w:rPr>
-        <w:t xml:space="preserve">];</w:t>
-      </w:r>
-      <w:r>
-        <w:br/>
-      </w:r>
-      <w:r>
-        <w:rPr>
-          <w:rStyle w:val="NormalTok"/>
-        </w:rPr>
-        <w:t xml:space="preserve">            </w:t>
-      </w:r>
-      <w:r>
-        <w:rPr>
-          <w:rStyle w:val="KeywordTok"/>
-        </w:rPr>
-        <w:t xml:space="preserve">for</w:t>
-      </w:r>
-      <w:r>
-        <w:rPr>
-          <w:rStyle w:val="OperatorTok"/>
-        </w:rPr>
-        <w:t xml:space="preserve">(</w:t>
-      </w:r>
-      <w:r>
-        <w:rPr>
-          <w:rStyle w:val="DataTypeTok"/>
-        </w:rPr>
-        <w:t xml:space="preserve">int</w:t>
-      </w:r>
-      <w:r>
-        <w:rPr>
-          <w:rStyle w:val="NormalTok"/>
-        </w:rPr>
-        <w:t xml:space="preserve"> i </w:t>
-      </w:r>
-      <w:r>
-        <w:rPr>
-          <w:rStyle w:val="OperatorTok"/>
-        </w:rPr>
-        <w:t xml:space="preserve">=</w:t>
-      </w:r>
-      <w:r>
-        <w:rPr>
-          <w:rStyle w:val="DecValTok"/>
-        </w:rPr>
-        <w:t xml:space="preserve">0</w:t>
-      </w:r>
-      <w:r>
-        <w:rPr>
-          <w:rStyle w:val="OperatorTok"/>
-        </w:rPr>
-        <w:t xml:space="preserve">;</w:t>
-      </w:r>
-      <w:r>
-        <w:rPr>
-          <w:rStyle w:val="NormalTok"/>
-        </w:rPr>
-        <w:t xml:space="preserve"> i</w:t>
-      </w:r>
-      <w:r>
-        <w:rPr>
-          <w:rStyle w:val="OperatorTok"/>
-        </w:rPr>
-        <w:t xml:space="preserve">&lt;</w:t>
-      </w:r>
-      <w:r>
-        <w:rPr>
-          <w:rStyle w:val="NormalTok"/>
-        </w:rPr>
-        <w:t xml:space="preserve"> </w:t>
-      </w:r>
-      <w:r>
-        <w:rPr>
-          <w:rStyle w:val="DecValTok"/>
-        </w:rPr>
-        <w:t xml:space="preserve">10</w:t>
-      </w:r>
-      <w:r>
-        <w:rPr>
-          <w:rStyle w:val="OperatorTok"/>
-        </w:rPr>
-        <w:t xml:space="preserve">;</w:t>
-      </w:r>
-      <w:r>
-        <w:rPr>
-          <w:rStyle w:val="NormalTok"/>
-        </w:rPr>
-        <w:t xml:space="preserve"> i</w:t>
-      </w:r>
-      <w:r>
-        <w:rPr>
-          <w:rStyle w:val="OperatorTok"/>
-        </w:rPr>
-        <w:t xml:space="preserve">++)</w:t>
-      </w:r>
-      <w:r>
-        <w:br/>
-      </w:r>
-      <w:r>
-        <w:rPr>
-          <w:rStyle w:val="NormalTok"/>
-        </w:rPr>
-        <w:t xml:space="preserve">            </w:t>
-      </w:r>
-      <w:r>
-        <w:rPr>
-          <w:rStyle w:val="OperatorTok"/>
-        </w:rPr>
-        <w:t xml:space="preserve">{</w:t>
-      </w:r>
-      <w:r>
-        <w:br/>
-      </w:r>
-      <w:r>
-        <w:rPr>
-          <w:rStyle w:val="NormalTok"/>
-        </w:rPr>
-        <w:t xml:space="preserve">                Console</w:t>
-      </w:r>
-      <w:r>
-        <w:rPr>
-          <w:rStyle w:val="OperatorTok"/>
-        </w:rPr>
-        <w:t xml:space="preserve">.</w:t>
-      </w:r>
-      <w:r>
-        <w:rPr>
-          <w:rStyle w:val="FunctionTok"/>
-        </w:rPr>
-        <w:t xml:space="preserve">Write</w:t>
-      </w:r>
-      <w:r>
-        <w:rPr>
-          <w:rStyle w:val="OperatorTok"/>
-        </w:rPr>
-        <w:t xml:space="preserve">(</w:t>
-      </w:r>
-      <w:r>
-        <w:rPr>
-          <w:rStyle w:val="StringTok"/>
-        </w:rPr>
-        <w:t xml:space="preserve">"Enter the book title:"</w:t>
-      </w:r>
-      <w:r>
-        <w:rPr>
-          <w:rStyle w:val="OperatorTok"/>
-        </w:rPr>
-        <w:t xml:space="preserve">);</w:t>
-      </w:r>
-      <w:r>
-        <w:br/>
-      </w:r>
-      <w:r>
-        <w:rPr>
-          <w:rStyle w:val="NormalTok"/>
-        </w:rPr>
-        <w:t xml:space="preserve">                bookList</w:t>
-      </w:r>
-      <w:r>
-        <w:rPr>
-          <w:rStyle w:val="OperatorTok"/>
-        </w:rPr>
-        <w:t xml:space="preserve">[</w:t>
-      </w:r>
-      <w:r>
-        <w:rPr>
-          <w:rStyle w:val="NormalTok"/>
-        </w:rPr>
-        <w:t xml:space="preserve">i</w:t>
-      </w:r>
-      <w:r>
-        <w:rPr>
-          <w:rStyle w:val="OperatorTok"/>
-        </w:rPr>
-        <w:t xml:space="preserve">].</w:t>
-      </w:r>
-      <w:r>
-        <w:rPr>
-          <w:rStyle w:val="FunctionTok"/>
-        </w:rPr>
-        <w:t xml:space="preserve">Title</w:t>
-      </w:r>
-      <w:r>
-        <w:rPr>
-          <w:rStyle w:val="NormalTok"/>
-        </w:rPr>
-        <w:t xml:space="preserve"> </w:t>
-      </w:r>
-      <w:r>
-        <w:rPr>
-          <w:rStyle w:val="OperatorTok"/>
-        </w:rPr>
-        <w:t xml:space="preserve">=</w:t>
-      </w:r>
-      <w:r>
-        <w:rPr>
-          <w:rStyle w:val="NormalTok"/>
-        </w:rPr>
-        <w:t xml:space="preserve"> Console</w:t>
-      </w:r>
-      <w:r>
-        <w:rPr>
-          <w:rStyle w:val="OperatorTok"/>
-        </w:rPr>
-        <w:t xml:space="preserve">.</w:t>
-      </w:r>
-      <w:r>
-        <w:rPr>
-          <w:rStyle w:val="FunctionTok"/>
-        </w:rPr>
-        <w:t xml:space="preserve">ReadLine</w:t>
-      </w:r>
-      <w:r>
-        <w:rPr>
-          <w:rStyle w:val="OperatorTok"/>
-        </w:rPr>
-        <w:t xml:space="preserve">();</w:t>
-      </w:r>
-      <w:r>
-        <w:br/>
-      </w:r>
-      <w:r>
-        <w:rPr>
-          <w:rStyle w:val="NormalTok"/>
-        </w:rPr>
-        <w:t xml:space="preserve">                Console</w:t>
-      </w:r>
-      <w:r>
-        <w:rPr>
-          <w:rStyle w:val="OperatorTok"/>
-        </w:rPr>
-        <w:t xml:space="preserve">.</w:t>
-      </w:r>
-      <w:r>
-        <w:rPr>
-          <w:rStyle w:val="FunctionTok"/>
-        </w:rPr>
-        <w:t xml:space="preserve">Write</w:t>
-      </w:r>
-      <w:r>
-        <w:rPr>
-          <w:rStyle w:val="OperatorTok"/>
-        </w:rPr>
-        <w:t xml:space="preserve">(</w:t>
-      </w:r>
-      <w:r>
-        <w:rPr>
-          <w:rStyle w:val="StringTok"/>
-        </w:rPr>
-        <w:t xml:space="preserve">"Enter the publish year:"</w:t>
-      </w:r>
-      <w:r>
-        <w:rPr>
-          <w:rStyle w:val="OperatorTok"/>
-        </w:rPr>
-        <w:t xml:space="preserve">);</w:t>
-      </w:r>
-      <w:r>
-        <w:br/>
-      </w:r>
-      <w:r>
-        <w:rPr>
-          <w:rStyle w:val="NormalTok"/>
-        </w:rPr>
-        <w:t xml:space="preserve">                bookList</w:t>
-      </w:r>
-      <w:r>
-        <w:rPr>
-          <w:rStyle w:val="OperatorTok"/>
-        </w:rPr>
-        <w:t xml:space="preserve">[</w:t>
-      </w:r>
-      <w:r>
-        <w:rPr>
-          <w:rStyle w:val="NormalTok"/>
-        </w:rPr>
-        <w:t xml:space="preserve">i</w:t>
-      </w:r>
-      <w:r>
-        <w:rPr>
-          <w:rStyle w:val="OperatorTok"/>
-        </w:rPr>
-        <w:t xml:space="preserve">].</w:t>
-      </w:r>
-      <w:r>
-        <w:rPr>
-          <w:rStyle w:val="FunctionTok"/>
-        </w:rPr>
-        <w:t xml:space="preserve">Year</w:t>
-      </w:r>
-      <w:r>
-        <w:rPr>
-          <w:rStyle w:val="NormalTok"/>
-        </w:rPr>
-        <w:t xml:space="preserve"> </w:t>
-      </w:r>
-      <w:r>
-        <w:rPr>
-          <w:rStyle w:val="OperatorTok"/>
-        </w:rPr>
-        <w:t xml:space="preserve">=</w:t>
-      </w:r>
-      <w:r>
-        <w:rPr>
-          <w:rStyle w:val="NormalTok"/>
-        </w:rPr>
-        <w:t xml:space="preserve"> </w:t>
-      </w:r>
-      <w:r>
-        <w:rPr>
-          <w:rStyle w:val="DataTypeTok"/>
-        </w:rPr>
-        <w:t xml:space="preserve">int</w:t>
-      </w:r>
-      <w:r>
-        <w:rPr>
-          <w:rStyle w:val="OperatorTok"/>
-        </w:rPr>
-        <w:t xml:space="preserve">.</w:t>
-      </w:r>
-      <w:r>
-        <w:rPr>
-          <w:rStyle w:val="FunctionTok"/>
-        </w:rPr>
-        <w:t xml:space="preserve">Parse</w:t>
-      </w:r>
-      <w:r>
-        <w:rPr>
-          <w:rStyle w:val="OperatorTok"/>
-        </w:rPr>
-        <w:t xml:space="preserve">(</w:t>
-      </w:r>
-      <w:r>
-        <w:rPr>
-          <w:rStyle w:val="NormalTok"/>
-        </w:rPr>
-        <w:t xml:space="preserve">Console</w:t>
-      </w:r>
-      <w:r>
-        <w:rPr>
-          <w:rStyle w:val="OperatorTok"/>
-        </w:rPr>
-        <w:t xml:space="preserve">.</w:t>
-      </w:r>
-      <w:r>
-        <w:rPr>
-          <w:rStyle w:val="FunctionTok"/>
-        </w:rPr>
-        <w:t xml:space="preserve">ReadLine</w:t>
-      </w:r>
-      <w:r>
-        <w:rPr>
-          <w:rStyle w:val="OperatorTok"/>
-        </w:rPr>
-        <w:t xml:space="preserve">());</w:t>
-      </w:r>
-      <w:r>
-        <w:br/>
-      </w:r>
-      <w:r>
-        <w:rPr>
-          <w:rStyle w:val="NormalTok"/>
-        </w:rPr>
-        <w:t xml:space="preserve">                Console</w:t>
-      </w:r>
-      <w:r>
-        <w:rPr>
-          <w:rStyle w:val="OperatorTok"/>
-        </w:rPr>
-        <w:t xml:space="preserve">.</w:t>
-      </w:r>
-      <w:r>
-        <w:rPr>
-          <w:rStyle w:val="FunctionTok"/>
-        </w:rPr>
-        <w:t xml:space="preserve">Write</w:t>
-      </w:r>
-      <w:r>
-        <w:rPr>
-          <w:rStyle w:val="OperatorTok"/>
-        </w:rPr>
-        <w:t xml:space="preserve">(</w:t>
-      </w:r>
-      <w:r>
-        <w:rPr>
-          <w:rStyle w:val="StringTok"/>
-        </w:rPr>
-        <w:t xml:space="preserve">"Enter the publisher:"</w:t>
-      </w:r>
-      <w:r>
-        <w:rPr>
-          <w:rStyle w:val="OperatorTok"/>
-        </w:rPr>
-        <w:t xml:space="preserve">);</w:t>
-      </w:r>
-      <w:r>
-        <w:br/>
-      </w:r>
-      <w:r>
-        <w:rPr>
-          <w:rStyle w:val="NormalTok"/>
-        </w:rPr>
-        <w:t xml:space="preserve">                bookList</w:t>
-      </w:r>
-      <w:r>
-        <w:rPr>
-          <w:rStyle w:val="OperatorTok"/>
-        </w:rPr>
-        <w:t xml:space="preserve">[</w:t>
-      </w:r>
-      <w:r>
-        <w:rPr>
-          <w:rStyle w:val="NormalTok"/>
-        </w:rPr>
-        <w:t xml:space="preserve">i</w:t>
-      </w:r>
-      <w:r>
-        <w:rPr>
-          <w:rStyle w:val="OperatorTok"/>
-        </w:rPr>
-        <w:t xml:space="preserve">].</w:t>
-      </w:r>
-      <w:r>
-        <w:rPr>
-          <w:rStyle w:val="FunctionTok"/>
-        </w:rPr>
-        <w:t xml:space="preserve">Publisher</w:t>
-      </w:r>
-      <w:r>
-        <w:rPr>
-          <w:rStyle w:val="NormalTok"/>
-        </w:rPr>
-        <w:t xml:space="preserve"> </w:t>
-      </w:r>
-      <w:r>
-        <w:rPr>
-          <w:rStyle w:val="OperatorTok"/>
-        </w:rPr>
-        <w:t xml:space="preserve">=</w:t>
-      </w:r>
-      <w:r>
-        <w:rPr>
-          <w:rStyle w:val="NormalTok"/>
-        </w:rPr>
-        <w:t xml:space="preserve"> Console</w:t>
-      </w:r>
-      <w:r>
-        <w:rPr>
-          <w:rStyle w:val="OperatorTok"/>
-        </w:rPr>
-        <w:t xml:space="preserve">.</w:t>
-      </w:r>
-      <w:r>
-        <w:rPr>
-          <w:rStyle w:val="FunctionTok"/>
-        </w:rPr>
-        <w:t xml:space="preserve">ReadLine</w:t>
-      </w:r>
-      <w:r>
-        <w:rPr>
-          <w:rStyle w:val="OperatorTok"/>
-        </w:rPr>
-        <w:t xml:space="preserve">();</w:t>
-      </w:r>
-      <w:r>
-        <w:br/>
-      </w:r>
-      <w:r>
-        <w:rPr>
-          <w:rStyle w:val="NormalTok"/>
-        </w:rPr>
-        <w:t xml:space="preserve">            </w:t>
-      </w:r>
-      <w:r>
-        <w:rPr>
-          <w:rStyle w:val="OperatorTok"/>
-        </w:rPr>
-        <w:t xml:space="preserve">}</w:t>
-      </w:r>
-      <w:r>
-        <w:br/>
-      </w:r>
-      <w:r>
-        <w:rPr>
-          <w:rStyle w:val="NormalTok"/>
-        </w:rPr>
-        <w:t xml:space="preserve">        </w:t>
-      </w:r>
-      <w:r>
-        <w:rPr>
-          <w:rStyle w:val="OperatorTok"/>
-        </w:rPr>
-        <w:t xml:space="preserve">}</w:t>
-      </w:r>
-      <w:r>
-        <w:br/>
-      </w:r>
-      <w:r>
-        <w:rPr>
-          <w:rStyle w:val="NormalTok"/>
-        </w:rPr>
-        <w:t xml:space="preserve">    </w:t>
-      </w:r>
-      <w:r>
-        <w:rPr>
-          <w:rStyle w:val="OperatorTok"/>
-        </w:rPr>
-        <w:t xml:space="preserve">}</w:t>
-      </w:r>
-      <w:r>
-        <w:br/>
-      </w:r>
-      <w:r>
-        <w:rPr>
-          <w:rStyle w:val="OperatorTok"/>
-        </w:rPr>
-        <w:t xml:space="preserve">}</w:t>
+    </w:p>
+    <w:bookmarkEnd w:id="23"/>
+    <w:bookmarkStart w:id="24" w:name="problem-5"/>
+    <w:p>
+      <w:pPr>
+        <w:pStyle w:val="Heading2"/>
+      </w:pPr>
+      <w:r>
+        <w:t xml:space="preserve">Problem 5</w:t>
       </w:r>
     </w:p>
     <w:p>
@@ -2723,7 +2886,7 @@
         <w:pStyle w:val="Compact"/>
       </w:pPr>
       <w:r>
-        <w:t xml:space="preserve">As you notice, in the above code we define an array of 10 Book objects, and using a</w:t>
+        <w:t xml:space="preserve">Can you think of any loops that are implementable by</w:t>
       </w:r>
       <w:r>
         <w:t xml:space="preserve"> </w:t>
@@ -2733,25 +2896,13 @@
           <w:iCs/>
           <w:i/>
         </w:rPr>
-        <w:t xml:space="preserve">for</w:t>
-      </w:r>
-      <w:r>
-        <w:t xml:space="preserve"> </w:t>
-      </w:r>
-      <w:r>
-        <w:t xml:space="preserve">loop, we accommodate the array.</w:t>
-      </w:r>
-    </w:p>
-    <w:p>
-      <w:pPr>
-        <w:numPr>
-          <w:ilvl w:val="0"/>
-          <w:numId w:val="1007"/>
-        </w:numPr>
-        <w:pStyle w:val="Compact"/>
-      </w:pPr>
-      <w:r>
-        <w:t xml:space="preserve">Replace the</w:t>
+        <w:t xml:space="preserve">foreach</w:t>
+      </w:r>
+      <w:r>
+        <w:t xml:space="preserve"> </w:t>
+      </w:r>
+      <w:r>
+        <w:t xml:space="preserve">but not with</w:t>
       </w:r>
       <w:r>
         <w:t xml:space="preserve"> </w:t>
@@ -2764,117 +2915,7 @@
         <w:t xml:space="preserve">for</w:t>
       </w:r>
       <w:r>
-        <w:t xml:space="preserve"> </w:t>
-      </w:r>
-      <w:r>
-        <w:t xml:space="preserve">statement with</w:t>
-      </w:r>
-      <w:r>
-        <w:t xml:space="preserve"> </w:t>
-      </w:r>
-      <w:r>
-        <w:rPr>
-          <w:iCs/>
-          <w:i/>
-        </w:rPr>
-        <w:t xml:space="preserve">foreach</w:t>
-      </w:r>
-      <w:r>
-        <w:t xml:space="preserve"> </w:t>
-      </w:r>
-      <w:r>
-        <w:t xml:space="preserve">statement and apply the required changes.</w:t>
-      </w:r>
-    </w:p>
-    <w:p>
-      <w:pPr>
-        <w:numPr>
-          <w:ilvl w:val="0"/>
-          <w:numId w:val="1007"/>
-        </w:numPr>
-        <w:pStyle w:val="Compact"/>
-      </w:pPr>
-      <w:r>
-        <w:t xml:space="preserve">Add a piece of code that, using a</w:t>
-      </w:r>
-      <w:r>
-        <w:t xml:space="preserve"> </w:t>
-      </w:r>
-      <w:r>
-        <w:rPr>
-          <w:iCs/>
-          <w:i/>
-        </w:rPr>
-        <w:t xml:space="preserve">foreach</w:t>
-      </w:r>
-      <w:r>
-        <w:t xml:space="preserve"> </w:t>
-      </w:r>
-      <w:r>
-        <w:t xml:space="preserve">statement, gets a year from the user and prints all the books published in the given year.</w:t>
-      </w:r>
-    </w:p>
-    <w:p>
-      <w:pPr>
-        <w:numPr>
-          <w:ilvl w:val="0"/>
-          <w:numId w:val="1007"/>
-        </w:numPr>
-        <w:pStyle w:val="Compact"/>
-      </w:pPr>
-      <w:r>
-        <w:t xml:space="preserve">Add a piece of code that, using a</w:t>
-      </w:r>
-      <w:r>
-        <w:t xml:space="preserve"> </w:t>
-      </w:r>
-      <w:r>
-        <w:rPr>
-          <w:iCs/>
-          <w:i/>
-        </w:rPr>
-        <w:t xml:space="preserve">for</w:t>
-      </w:r>
-      <w:r>
-        <w:t xml:space="preserve"> </w:t>
-      </w:r>
-      <w:r>
-        <w:t xml:space="preserve">statement, gets a year from the user and prints all the books published in the given year.</w:t>
-      </w:r>
-    </w:p>
-    <w:p>
-      <w:pPr>
-        <w:numPr>
-          <w:ilvl w:val="0"/>
-          <w:numId w:val="1007"/>
-        </w:numPr>
-        <w:pStyle w:val="Compact"/>
-      </w:pPr>
-      <w:r>
-        <w:rPr>
-          <w:iCs/>
-          <w:i/>
-        </w:rPr>
-        <w:t xml:space="preserve">foreach</w:t>
-      </w:r>
-      <w:r>
-        <w:t xml:space="preserve"> </w:t>
-      </w:r>
-      <w:r>
-        <w:t xml:space="preserve">or</w:t>
-      </w:r>
-      <w:r>
-        <w:t xml:space="preserve"> </w:t>
-      </w:r>
-      <w:r>
-        <w:rPr>
-          <w:iCs/>
-          <w:i/>
-        </w:rPr>
-        <w:t xml:space="preserve">for</w:t>
-      </w:r>
-      <w:r>
-        <w:t xml:space="preserve">? Which one do you prefer to implement the above search? Explain your answer.</w:t>
+        <w:t xml:space="preserve">?</w:t>
       </w:r>
     </w:p>
     <w:bookmarkEnd w:id="24"/>

</xml_diff>

<commit_message>
Deploying to gh-pages from @ csci-1301/csci-1301.github.io@e5312a6303d915a3757d85850e011a5839b1ad80 🚀
</commit_message>
<xml_diff>
--- a/labs/Foreach/index.docx
+++ b/labs/Foreach/index.docx
@@ -28,7 +28,7 @@
         <w:pStyle w:val="Date"/>
       </w:pPr>
       <w:r>
-        <w:t xml:space="preserve">June  24, 2021 (01:16:19 AM)</w:t>
+        <w:t xml:space="preserve">June  24, 2021 (01:25:01 AM)</w:t>
       </w:r>
     </w:p>
     <w:sdt>
@@ -1506,7 +1506,7 @@
         <w:pStyle w:val="Compact"/>
       </w:pPr>
       <w:r>
-        <w:t xml:space="preserve">Can you think of any loops that can be implemented by</w:t>
+        <w:t xml:space="preserve">Can you think of any loops that can be implemented with</w:t>
       </w:r>
       <w:r>
         <w:t xml:space="preserve"> </w:t>
@@ -1547,7 +1547,7 @@
         <w:pStyle w:val="Compact"/>
       </w:pPr>
       <w:r>
-        <w:t xml:space="preserve">Can you think of any loops that can be implemented by</w:t>
+        <w:t xml:space="preserve">Can you think of any loops that can be implemented with</w:t>
       </w:r>
       <w:r>
         <w:t xml:space="preserve"> </w:t>

</xml_diff>

<commit_message>
Deploying to gh-pages from @ csci-1301/csci-1301.github.io@47d1267e7960b41f2c9e49a7791af808ddb23e6f 🚀
</commit_message>
<xml_diff>
--- a/labs/Foreach/index.docx
+++ b/labs/Foreach/index.docx
@@ -28,7 +28,7 @@
         <w:pStyle w:val="Date"/>
       </w:pPr>
       <w:r>
-        <w:t xml:space="preserve">June  24, 2021 (01:25:01 AM)</w:t>
+        <w:t xml:space="preserve">June  24, 2021 (10:27:07 AM)</w:t>
       </w:r>
     </w:p>
     <w:sdt>
@@ -289,7 +289,7 @@
         <w:rPr>
           <w:rStyle w:val="OperatorTok"/>
         </w:rPr>
-        <w:t xml:space="preserve">}</w:t>
+        <w:t xml:space="preserve">};</w:t>
       </w:r>
       <w:r>
         <w:br/>
@@ -759,7 +759,7 @@
         <w:rPr>
           <w:rStyle w:val="OperatorTok"/>
         </w:rPr>
-        <w:t xml:space="preserve">}</w:t>
+        <w:t xml:space="preserve">};</w:t>
       </w:r>
       <w:r>
         <w:br/>
@@ -1033,7 +1033,7 @@
         <w:pStyle w:val="Heading2"/>
       </w:pPr>
       <w:r>
-        <w:t xml:space="preserve">problem 3</w:t>
+        <w:t xml:space="preserve">Problem 3</w:t>
       </w:r>
     </w:p>
     <w:p>
@@ -1211,7 +1211,7 @@
         <w:rPr>
           <w:rStyle w:val="OperatorTok"/>
         </w:rPr>
-        <w:t xml:space="preserve">}</w:t>
+        <w:t xml:space="preserve">};</w:t>
       </w:r>
       <w:r>
         <w:br/>

</xml_diff>

<commit_message>
Deploying to gh-pages from @ csci-1301/csci-1301.github.io@abe38179053e7049cebf87662b9ea5227b19ecc9 🚀
</commit_message>
<xml_diff>
--- a/labs/Foreach/index.docx
+++ b/labs/Foreach/index.docx
@@ -28,7 +28,7 @@
         <w:pStyle w:val="Date"/>
       </w:pPr>
       <w:r>
-        <w:t xml:space="preserve">November  15, 2021 (09:14:22 PM)</w:t>
+        <w:t xml:space="preserve">November  17, 2021 (06:55:38 PM)</w:t>
       </w:r>
     </w:p>
     <w:sdt>
@@ -57,7 +57,7 @@
         </w:p>
       </w:sdtContent>
     </w:sdt>
-    <w:bookmarkStart w:id="27" w:name="practicing-foreach-loop"/>
+    <w:bookmarkStart w:id="27" w:name="practicing-foreach-loops"/>
     <w:p>
       <w:pPr>
         <w:pStyle w:val="Heading1"/>
@@ -78,7 +78,7 @@
         <w:t xml:space="preserve"> </w:t>
       </w:r>
       <w:r>
-        <w:t xml:space="preserve">Loop</w:t>
+        <w:t xml:space="preserve">Loops</w:t>
       </w:r>
     </w:p>
     <w:bookmarkStart w:id="21" w:name="problem-1"/>
@@ -346,7 +346,7 @@
         <w:rPr>
           <w:rStyle w:val="NormalTok"/>
         </w:rPr>
-        <w:t xml:space="preserve"> i</w:t>
+        <w:t xml:space="preserve"> i </w:t>
       </w:r>
       <w:r>
         <w:rPr>
@@ -589,7 +589,7 @@
         <w:pStyle w:val="FirstParagraph"/>
       </w:pPr>
       <w:r>
-        <w:t xml:space="preserve">Can you rewrite the following code with</w:t>
+        <w:t xml:space="preserve">Can you rewrite the following code with a</w:t>
       </w:r>
       <w:r>
         <w:t xml:space="preserve"> </w:t>
@@ -619,12 +619,6 @@
       </w:r>
       <w:r>
         <w:rPr>
-          <w:rStyle w:val="NormalTok"/>
-        </w:rPr>
-        <w:t xml:space="preserve"> </w:t>
-      </w:r>
-      <w:r>
-        <w:rPr>
           <w:rStyle w:val="OperatorTok"/>
         </w:rPr>
         <w:t xml:space="preserve">[]</w:t>
@@ -819,7 +813,7 @@
         <w:rPr>
           <w:rStyle w:val="NormalTok"/>
         </w:rPr>
-        <w:t xml:space="preserve"> i</w:t>
+        <w:t xml:space="preserve"> i </w:t>
       </w:r>
       <w:r>
         <w:rPr>
@@ -1041,7 +1035,7 @@
         <w:pStyle w:val="FirstParagraph"/>
       </w:pPr>
       <w:r>
-        <w:t xml:space="preserve">Can you rewrite the following code with</w:t>
+        <w:t xml:space="preserve">Can you rewrite the following code with a</w:t>
       </w:r>
       <w:r>
         <w:t xml:space="preserve"> </w:t>
@@ -1071,12 +1065,6 @@
       </w:r>
       <w:r>
         <w:rPr>
-          <w:rStyle w:val="NormalTok"/>
-        </w:rPr>
-        <w:t xml:space="preserve"> </w:t>
-      </w:r>
-      <w:r>
-        <w:rPr>
           <w:rStyle w:val="OperatorTok"/>
         </w:rPr>
         <w:t xml:space="preserve">[]</w:t>
@@ -1271,13 +1259,145 @@
         <w:rPr>
           <w:rStyle w:val="NormalTok"/>
         </w:rPr>
+        <w:t xml:space="preserve"> i </w:t>
+      </w:r>
+      <w:r>
+        <w:rPr>
+          <w:rStyle w:val="OperatorTok"/>
+        </w:rPr>
+        <w:t xml:space="preserve">&lt;</w:t>
+      </w:r>
+      <w:r>
+        <w:rPr>
+          <w:rStyle w:val="NormalTok"/>
+        </w:rPr>
+        <w:t xml:space="preserve"> numbers</w:t>
+      </w:r>
+      <w:r>
+        <w:rPr>
+          <w:rStyle w:val="OperatorTok"/>
+        </w:rPr>
+        <w:t xml:space="preserve">.</w:t>
+      </w:r>
+      <w:r>
+        <w:rPr>
+          <w:rStyle w:val="FunctionTok"/>
+        </w:rPr>
+        <w:t xml:space="preserve">Length</w:t>
+      </w:r>
+      <w:r>
+        <w:rPr>
+          <w:rStyle w:val="NormalTok"/>
+        </w:rPr>
+        <w:t xml:space="preserve"> </w:t>
+      </w:r>
+      <w:r>
+        <w:rPr>
+          <w:rStyle w:val="OperatorTok"/>
+        </w:rPr>
+        <w:t xml:space="preserve">-</w:t>
+      </w:r>
+      <w:r>
+        <w:rPr>
+          <w:rStyle w:val="NormalTok"/>
+        </w:rPr>
+        <w:t xml:space="preserve"> </w:t>
+      </w:r>
+      <w:r>
+        <w:rPr>
+          <w:rStyle w:val="DecValTok"/>
+        </w:rPr>
+        <w:t xml:space="preserve">1</w:t>
+      </w:r>
+      <w:r>
+        <w:rPr>
+          <w:rStyle w:val="OperatorTok"/>
+        </w:rPr>
+        <w:t xml:space="preserve">;</w:t>
+      </w:r>
+      <w:r>
+        <w:rPr>
+          <w:rStyle w:val="NormalTok"/>
+        </w:rPr>
         <w:t xml:space="preserve"> i</w:t>
       </w:r>
       <w:r>
         <w:rPr>
           <w:rStyle w:val="OperatorTok"/>
         </w:rPr>
-        <w:t xml:space="preserve">&lt;</w:t>
+        <w:t xml:space="preserve">++)</w:t>
+      </w:r>
+      <w:r>
+        <w:br/>
+      </w:r>
+      <w:r>
+        <w:rPr>
+          <w:rStyle w:val="OperatorTok"/>
+        </w:rPr>
+        <w:t xml:space="preserve">{</w:t>
+      </w:r>
+      <w:r>
+        <w:br/>
+      </w:r>
+      <w:r>
+        <w:rPr>
+          <w:rStyle w:val="NormalTok"/>
+        </w:rPr>
+        <w:t xml:space="preserve">    Console</w:t>
+      </w:r>
+      <w:r>
+        <w:rPr>
+          <w:rStyle w:val="OperatorTok"/>
+        </w:rPr>
+        <w:t xml:space="preserve">.</w:t>
+      </w:r>
+      <w:r>
+        <w:rPr>
+          <w:rStyle w:val="FunctionTok"/>
+        </w:rPr>
+        <w:t xml:space="preserve">WriteLine</w:t>
+      </w:r>
+      <w:r>
+        <w:rPr>
+          <w:rStyle w:val="OperatorTok"/>
+        </w:rPr>
+        <w:t xml:space="preserve">((</w:t>
+      </w:r>
+      <w:r>
+        <w:rPr>
+          <w:rStyle w:val="NormalTok"/>
+        </w:rPr>
+        <w:t xml:space="preserve">numbers</w:t>
+      </w:r>
+      <w:r>
+        <w:rPr>
+          <w:rStyle w:val="OperatorTok"/>
+        </w:rPr>
+        <w:t xml:space="preserve">[</w:t>
+      </w:r>
+      <w:r>
+        <w:rPr>
+          <w:rStyle w:val="NormalTok"/>
+        </w:rPr>
+        <w:t xml:space="preserve">i</w:t>
+      </w:r>
+      <w:r>
+        <w:rPr>
+          <w:rStyle w:val="OperatorTok"/>
+        </w:rPr>
+        <w:t xml:space="preserve">]</w:t>
+      </w:r>
+      <w:r>
+        <w:rPr>
+          <w:rStyle w:val="NormalTok"/>
+        </w:rPr>
+        <w:t xml:space="preserve"> </w:t>
+      </w:r>
+      <w:r>
+        <w:rPr>
+          <w:rStyle w:val="OperatorTok"/>
+        </w:rPr>
+        <w:t xml:space="preserve">+</w:t>
       </w:r>
       <w:r>
         <w:rPr>
@@ -1289,31 +1409,19 @@
         <w:rPr>
           <w:rStyle w:val="OperatorTok"/>
         </w:rPr>
-        <w:t xml:space="preserve">.</w:t>
-      </w:r>
-      <w:r>
-        <w:rPr>
-          <w:rStyle w:val="FunctionTok"/>
-        </w:rPr>
-        <w:t xml:space="preserve">Length</w:t>
-      </w:r>
-      <w:r>
-        <w:rPr>
-          <w:rStyle w:val="NormalTok"/>
-        </w:rPr>
-        <w:t xml:space="preserve"> </w:t>
-      </w:r>
-      <w:r>
-        <w:rPr>
-          <w:rStyle w:val="OperatorTok"/>
-        </w:rPr>
-        <w:t xml:space="preserve">-</w:t>
-      </w:r>
-      <w:r>
-        <w:rPr>
-          <w:rStyle w:val="NormalTok"/>
-        </w:rPr>
-        <w:t xml:space="preserve"> </w:t>
+        <w:t xml:space="preserve">[</w:t>
+      </w:r>
+      <w:r>
+        <w:rPr>
+          <w:rStyle w:val="NormalTok"/>
+        </w:rPr>
+        <w:t xml:space="preserve">i</w:t>
+      </w:r>
+      <w:r>
+        <w:rPr>
+          <w:rStyle w:val="OperatorTok"/>
+        </w:rPr>
+        <w:t xml:space="preserve">+</w:t>
       </w:r>
       <w:r>
         <w:rPr>
@@ -1325,145 +1433,25 @@
         <w:rPr>
           <w:rStyle w:val="OperatorTok"/>
         </w:rPr>
-        <w:t xml:space="preserve">;</w:t>
-      </w:r>
-      <w:r>
-        <w:rPr>
-          <w:rStyle w:val="NormalTok"/>
-        </w:rPr>
-        <w:t xml:space="preserve"> i</w:t>
-      </w:r>
-      <w:r>
-        <w:rPr>
-          <w:rStyle w:val="OperatorTok"/>
-        </w:rPr>
-        <w:t xml:space="preserve">++)</w:t>
-      </w:r>
-      <w:r>
-        <w:br/>
-      </w:r>
-      <w:r>
-        <w:rPr>
-          <w:rStyle w:val="OperatorTok"/>
-        </w:rPr>
-        <w:t xml:space="preserve">{</w:t>
-      </w:r>
-      <w:r>
-        <w:rPr>
-          <w:rStyle w:val="NormalTok"/>
-        </w:rPr>
-        <w:t xml:space="preserve">   </w:t>
-      </w:r>
-      <w:r>
-        <w:br/>
-      </w:r>
-      <w:r>
-        <w:rPr>
-          <w:rStyle w:val="NormalTok"/>
-        </w:rPr>
-        <w:t xml:space="preserve">    Console</w:t>
-      </w:r>
-      <w:r>
-        <w:rPr>
-          <w:rStyle w:val="OperatorTok"/>
-        </w:rPr>
-        <w:t xml:space="preserve">.</w:t>
-      </w:r>
-      <w:r>
-        <w:rPr>
-          <w:rStyle w:val="FunctionTok"/>
-        </w:rPr>
-        <w:t xml:space="preserve">WriteLine</w:t>
-      </w:r>
-      <w:r>
-        <w:rPr>
-          <w:rStyle w:val="OperatorTok"/>
-        </w:rPr>
-        <w:t xml:space="preserve">((</w:t>
-      </w:r>
-      <w:r>
-        <w:rPr>
-          <w:rStyle w:val="NormalTok"/>
-        </w:rPr>
-        <w:t xml:space="preserve">numbers</w:t>
-      </w:r>
-      <w:r>
-        <w:rPr>
-          <w:rStyle w:val="OperatorTok"/>
-        </w:rPr>
-        <w:t xml:space="preserve">[</w:t>
-      </w:r>
-      <w:r>
-        <w:rPr>
-          <w:rStyle w:val="NormalTok"/>
-        </w:rPr>
-        <w:t xml:space="preserve">i</w:t>
-      </w:r>
-      <w:r>
-        <w:rPr>
-          <w:rStyle w:val="OperatorTok"/>
-        </w:rPr>
-        <w:t xml:space="preserve">]</w:t>
-      </w:r>
-      <w:r>
-        <w:rPr>
-          <w:rStyle w:val="NormalTok"/>
-        </w:rPr>
-        <w:t xml:space="preserve"> </w:t>
-      </w:r>
-      <w:r>
-        <w:rPr>
-          <w:rStyle w:val="OperatorTok"/>
-        </w:rPr>
-        <w:t xml:space="preserve">+</w:t>
-      </w:r>
-      <w:r>
-        <w:rPr>
-          <w:rStyle w:val="NormalTok"/>
-        </w:rPr>
-        <w:t xml:space="preserve"> numbers</w:t>
-      </w:r>
-      <w:r>
-        <w:rPr>
-          <w:rStyle w:val="OperatorTok"/>
-        </w:rPr>
-        <w:t xml:space="preserve">[</w:t>
-      </w:r>
-      <w:r>
-        <w:rPr>
-          <w:rStyle w:val="NormalTok"/>
-        </w:rPr>
-        <w:t xml:space="preserve">i</w:t>
-      </w:r>
-      <w:r>
-        <w:rPr>
-          <w:rStyle w:val="OperatorTok"/>
-        </w:rPr>
-        <w:t xml:space="preserve">+</w:t>
-      </w:r>
-      <w:r>
-        <w:rPr>
-          <w:rStyle w:val="DecValTok"/>
-        </w:rPr>
-        <w:t xml:space="preserve">1</w:t>
-      </w:r>
-      <w:r>
-        <w:rPr>
-          <w:rStyle w:val="OperatorTok"/>
-        </w:rPr>
-        <w:t xml:space="preserve">]</w:t>
-      </w:r>
-      <w:r>
-        <w:rPr>
-          <w:rStyle w:val="NormalTok"/>
-        </w:rPr>
-        <w:t xml:space="preserve"> </w:t>
-      </w:r>
-      <w:r>
-        <w:rPr>
-          <w:rStyle w:val="OperatorTok"/>
-        </w:rPr>
-        <w:t xml:space="preserve">)/</w:t>
+        <w:t xml:space="preserve">])</w:t>
+      </w:r>
+      <w:r>
+        <w:rPr>
+          <w:rStyle w:val="NormalTok"/>
+        </w:rPr>
+        <w:t xml:space="preserve"> </w:t>
+      </w:r>
+      <w:r>
+        <w:rPr>
+          <w:rStyle w:val="OperatorTok"/>
+        </w:rPr>
+        <w:t xml:space="preserve">/</w:t>
+      </w:r>
+      <w:r>
+        <w:rPr>
+          <w:rStyle w:val="NormalTok"/>
+        </w:rPr>
+        <w:t xml:space="preserve"> </w:t>
       </w:r>
       <w:r>
         <w:rPr>
@@ -1535,7 +1523,7 @@
         <w:t xml:space="preserve">for</w:t>
       </w:r>
       <w:r>
-        <w:t xml:space="preserve">?</w:t>
+        <w:t xml:space="preserve">? If so, write an example.</w:t>
       </w:r>
     </w:p>
     <w:p>
@@ -1576,7 +1564,7 @@
         <w:t xml:space="preserve">foreach</w:t>
       </w:r>
       <w:r>
-        <w:t xml:space="preserve">?</w:t>
+        <w:t xml:space="preserve">? If so, write an example.</w:t>
       </w:r>
     </w:p>
     <w:bookmarkEnd w:id="24"/>
@@ -1628,6 +1616,12 @@
         <w:pStyle w:val="Compact"/>
       </w:pPr>
       <w:r>
+        <w:t xml:space="preserve">The</w:t>
+      </w:r>
+      <w:r>
+        <w:t xml:space="preserve"> </w:t>
+      </w:r>
+      <w:r>
         <w:rPr>
           <w:rStyle w:val="NormalTok"/>
         </w:rPr>
@@ -1666,7 +1660,7 @@
         <w:pStyle w:val="FirstParagraph"/>
       </w:pPr>
       <w:r>
-        <w:t xml:space="preserve">Next modify the code in the</w:t>
+        <w:t xml:space="preserve">Next modify the code in</w:t>
       </w:r>
       <w:r>
         <w:t xml:space="preserve"> </w:t>
@@ -1705,7 +1699,22 @@
         <w:pStyle w:val="Compact"/>
       </w:pPr>
       <w:r>
-        <w:t xml:space="preserve">Write a foreach loop that displays all books.</w:t>
+        <w:t xml:space="preserve">Write a</w:t>
+      </w:r>
+      <w:r>
+        <w:t xml:space="preserve"> </w:t>
+      </w:r>
+      <w:r>
+        <w:rPr>
+          <w:rStyle w:val="KeywordTok"/>
+        </w:rPr>
+        <w:t xml:space="preserve">foreach</w:t>
+      </w:r>
+      <w:r>
+        <w:t xml:space="preserve"> </w:t>
+      </w:r>
+      <w:r>
+        <w:t xml:space="preserve">loop that displays all the books.</w:t>
       </w:r>
     </w:p>
     <w:p>
@@ -1717,7 +1726,22 @@
         <w:pStyle w:val="Compact"/>
       </w:pPr>
       <w:r>
-        <w:t xml:space="preserve">Add statements where you ask the user to enter a year, then modify the foreach loop to display only books published on or after the year user entered.</w:t>
+        <w:t xml:space="preserve">Add statements where you ask the user to enter a year, then modify the</w:t>
+      </w:r>
+      <w:r>
+        <w:t xml:space="preserve"> </w:t>
+      </w:r>
+      <w:r>
+        <w:rPr>
+          <w:rStyle w:val="KeywordTok"/>
+        </w:rPr>
+        <w:t xml:space="preserve">foreach</w:t>
+      </w:r>
+      <w:r>
+        <w:t xml:space="preserve"> </w:t>
+      </w:r>
+      <w:r>
+        <w:t xml:space="preserve">loop to display only books published on or after the year user entered.</w:t>
       </w:r>
     </w:p>
     <w:p>

</xml_diff>